<commit_message>
Conclusion added to the problem domain
</commit_message>
<xml_diff>
--- a/pid/pid_document.docx
+++ b/pid/pid_document.docx
@@ -340,7 +340,7 @@
           <w:sz w:val="28"/>
           <w:szCs w:val="28"/>
         </w:rPr>
-        <w:t>xperience e</w:t>
+        <w:t>xperience E</w:t>
       </w:r>
       <w:r>
         <w:rPr>
@@ -749,7 +749,7 @@
             </w:rPr>
             <w:fldChar w:fldCharType="separate"/>
           </w:r>
-          <w:hyperlink w:anchor="_Toc498501001" w:history="1">
+          <w:hyperlink w:anchor="_Toc498512494" w:history="1">
             <w:r>
               <w:rPr>
                 <w:rStyle w:val="Hyperlink"/>
@@ -778,7 +778,7 @@
                 <w:noProof/>
                 <w:webHidden/>
               </w:rPr>
-              <w:instrText xml:space="preserve"> PAGEREF _Toc498501001 \h </w:instrText>
+              <w:instrText xml:space="preserve"> PAGEREF _Toc498512494 \h </w:instrText>
             </w:r>
             <w:r>
               <w:rPr>
@@ -823,7 +823,7 @@
               <w:szCs w:val="24"/>
             </w:rPr>
           </w:pPr>
-          <w:hyperlink w:anchor="_Toc498501002" w:history="1">
+          <w:hyperlink w:anchor="_Toc498512495" w:history="1">
             <w:r>
               <w:rPr>
                 <w:rStyle w:val="Hyperlink"/>
@@ -851,7 +851,7 @@
                 <w:noProof/>
                 <w:webHidden/>
               </w:rPr>
-              <w:instrText xml:space="preserve"> PAGEREF _Toc498501002 \h </w:instrText>
+              <w:instrText xml:space="preserve"> PAGEREF _Toc498512495 \h </w:instrText>
             </w:r>
             <w:r>
               <w:rPr>
@@ -896,7 +896,7 @@
               <w:szCs w:val="24"/>
             </w:rPr>
           </w:pPr>
-          <w:hyperlink w:anchor="_Toc498501003" w:history="1">
+          <w:hyperlink w:anchor="_Toc498512496" w:history="1">
             <w:r>
               <w:rPr>
                 <w:rStyle w:val="Hyperlink"/>
@@ -924,7 +924,7 @@
                 <w:noProof/>
                 <w:webHidden/>
               </w:rPr>
-              <w:instrText xml:space="preserve"> PAGEREF _Toc498501003 \h </w:instrText>
+              <w:instrText xml:space="preserve"> PAGEREF _Toc498512496 \h </w:instrText>
             </w:r>
             <w:r>
               <w:rPr>
@@ -969,7 +969,7 @@
               <w:szCs w:val="24"/>
             </w:rPr>
           </w:pPr>
-          <w:hyperlink w:anchor="_Toc498501004" w:history="1">
+          <w:hyperlink w:anchor="_Toc498512497" w:history="1">
             <w:r>
               <w:rPr>
                 <w:rStyle w:val="Hyperlink"/>
@@ -997,7 +997,7 @@
                 <w:noProof/>
                 <w:webHidden/>
               </w:rPr>
-              <w:instrText xml:space="preserve"> PAGEREF _Toc498501004 \h </w:instrText>
+              <w:instrText xml:space="preserve"> PAGEREF _Toc498512497 \h </w:instrText>
             </w:r>
             <w:r>
               <w:rPr>
@@ -1027,8 +1027,6 @@
               <w:fldChar w:fldCharType="end"/>
             </w:r>
           </w:hyperlink>
-          <w:bookmarkStart w:id="5" w:name="_GoBack"/>
-          <w:bookmarkEnd w:id="5"/>
         </w:p>
         <w:p>
           <w:pPr>
@@ -1044,7 +1042,7 @@
               <w:szCs w:val="24"/>
             </w:rPr>
           </w:pPr>
-          <w:hyperlink w:anchor="_Toc498501005" w:history="1">
+          <w:hyperlink w:anchor="_Toc498512498" w:history="1">
             <w:r>
               <w:rPr>
                 <w:rStyle w:val="Hyperlink"/>
@@ -1072,7 +1070,7 @@
                 <w:noProof/>
                 <w:webHidden/>
               </w:rPr>
-              <w:instrText xml:space="preserve"> PAGEREF _Toc498501005 \h </w:instrText>
+              <w:instrText xml:space="preserve"> PAGEREF _Toc498512498 \h </w:instrText>
             </w:r>
             <w:r>
               <w:rPr>
@@ -1118,7 +1116,7 @@
               <w:szCs w:val="24"/>
             </w:rPr>
           </w:pPr>
-          <w:hyperlink w:anchor="_Toc498501006" w:history="1">
+          <w:hyperlink w:anchor="_Toc498512499" w:history="1">
             <w:r>
               <w:rPr>
                 <w:rStyle w:val="Hyperlink"/>
@@ -1147,7 +1145,7 @@
                 <w:noProof/>
                 <w:webHidden/>
               </w:rPr>
-              <w:instrText xml:space="preserve"> PAGEREF _Toc498501006 \h </w:instrText>
+              <w:instrText xml:space="preserve"> PAGEREF _Toc498512499 \h </w:instrText>
             </w:r>
             <w:r>
               <w:rPr>
@@ -1193,7 +1191,7 @@
               <w:szCs w:val="24"/>
             </w:rPr>
           </w:pPr>
-          <w:hyperlink w:anchor="_Toc498501007" w:history="1">
+          <w:hyperlink w:anchor="_Toc498512500" w:history="1">
             <w:r>
               <w:rPr>
                 <w:rStyle w:val="Hyperlink"/>
@@ -1222,153 +1220,7 @@
                 <w:noProof/>
                 <w:webHidden/>
               </w:rPr>
-              <w:instrText xml:space="preserve"> PAGEREF _Toc498501007 \h </w:instrText>
-            </w:r>
-            <w:r>
-              <w:rPr>
-                <w:noProof/>
-                <w:webHidden/>
-              </w:rPr>
-            </w:r>
-            <w:r>
-              <w:rPr>
-                <w:noProof/>
-                <w:webHidden/>
-              </w:rPr>
-              <w:fldChar w:fldCharType="separate"/>
-            </w:r>
-            <w:r>
-              <w:rPr>
-                <w:noProof/>
-                <w:webHidden/>
-              </w:rPr>
-              <w:t>5</w:t>
-            </w:r>
-            <w:r>
-              <w:rPr>
-                <w:noProof/>
-                <w:webHidden/>
-              </w:rPr>
-              <w:fldChar w:fldCharType="end"/>
-            </w:r>
-          </w:hyperlink>
-        </w:p>
-        <w:p>
-          <w:pPr>
-            <w:pStyle w:val="TOC1"/>
-            <w:rPr>
-              <w:rFonts w:eastAsiaTheme="minorEastAsia"/>
-              <w:b w:val="0"/>
-              <w:bCs w:val="0"/>
-              <w:caps w:val="0"/>
-              <w:noProof/>
-              <w:sz w:val="24"/>
-              <w:szCs w:val="24"/>
-            </w:rPr>
-          </w:pPr>
-          <w:hyperlink w:anchor="_Toc498501008" w:history="1">
-            <w:r>
-              <w:rPr>
-                <w:rStyle w:val="Hyperlink"/>
-                <w:rFonts w:eastAsia="Times New Roman" w:cs="Times New Roman"/>
-                <w:noProof/>
-                <w:lang w:bidi="en-US"/>
-              </w:rPr>
-              <w:t>2 Aim</w:t>
-            </w:r>
-            <w:r>
-              <w:rPr>
-                <w:noProof/>
-                <w:webHidden/>
-              </w:rPr>
-              <w:tab/>
-            </w:r>
-            <w:r>
-              <w:rPr>
-                <w:noProof/>
-                <w:webHidden/>
-              </w:rPr>
-              <w:fldChar w:fldCharType="begin"/>
-            </w:r>
-            <w:r>
-              <w:rPr>
-                <w:noProof/>
-                <w:webHidden/>
-              </w:rPr>
-              <w:instrText xml:space="preserve"> PAGEREF _Toc498501008 \h </w:instrText>
-            </w:r>
-            <w:r>
-              <w:rPr>
-                <w:noProof/>
-                <w:webHidden/>
-              </w:rPr>
-            </w:r>
-            <w:r>
-              <w:rPr>
-                <w:noProof/>
-                <w:webHidden/>
-              </w:rPr>
-              <w:fldChar w:fldCharType="separate"/>
-            </w:r>
-            <w:r>
-              <w:rPr>
-                <w:noProof/>
-                <w:webHidden/>
-              </w:rPr>
-              <w:t>5</w:t>
-            </w:r>
-            <w:r>
-              <w:rPr>
-                <w:noProof/>
-                <w:webHidden/>
-              </w:rPr>
-              <w:fldChar w:fldCharType="end"/>
-            </w:r>
-          </w:hyperlink>
-        </w:p>
-        <w:p>
-          <w:pPr>
-            <w:pStyle w:val="TOC1"/>
-            <w:rPr>
-              <w:rFonts w:eastAsiaTheme="minorEastAsia"/>
-              <w:b w:val="0"/>
-              <w:bCs w:val="0"/>
-              <w:caps w:val="0"/>
-              <w:noProof/>
-              <w:sz w:val="24"/>
-              <w:szCs w:val="24"/>
-            </w:rPr>
-          </w:pPr>
-          <w:hyperlink w:anchor="_Toc498501009" w:history="1">
-            <w:r>
-              <w:rPr>
-                <w:rStyle w:val="Hyperlink"/>
-                <w:rFonts w:eastAsia="Times New Roman" w:cs="Times New Roman"/>
-                <w:noProof/>
-                <w:lang w:bidi="en-US"/>
-              </w:rPr>
-              <w:t>3 Scope</w:t>
-            </w:r>
-            <w:r>
-              <w:rPr>
-                <w:noProof/>
-                <w:webHidden/>
-              </w:rPr>
-              <w:tab/>
-            </w:r>
-            <w:r>
-              <w:rPr>
-                <w:noProof/>
-                <w:webHidden/>
-              </w:rPr>
-              <w:fldChar w:fldCharType="begin"/>
-            </w:r>
-            <w:r>
-              <w:rPr>
-                <w:noProof/>
-                <w:webHidden/>
-              </w:rPr>
-              <w:instrText xml:space="preserve"> PAGEREF _Toc498501009 \h </w:instrText>
+              <w:instrText xml:space="preserve"> PAGEREF _Toc498512500 \h </w:instrText>
             </w:r>
             <w:r>
               <w:rPr>
@@ -1413,14 +1265,87 @@
               <w:szCs w:val="24"/>
             </w:rPr>
           </w:pPr>
-          <w:hyperlink w:anchor="_Toc498501010" w:history="1">
+          <w:hyperlink w:anchor="_Toc498512501" w:history="1">
+            <w:r>
+              <w:rPr>
+                <w:rStyle w:val="Hyperlink"/>
+                <w:noProof/>
+                <w:lang w:bidi="en-US"/>
+              </w:rPr>
+              <w:t>1.5 Conclusion</w:t>
+            </w:r>
+            <w:r>
+              <w:rPr>
+                <w:noProof/>
+                <w:webHidden/>
+              </w:rPr>
+              <w:tab/>
+            </w:r>
+            <w:r>
+              <w:rPr>
+                <w:noProof/>
+                <w:webHidden/>
+              </w:rPr>
+              <w:fldChar w:fldCharType="begin"/>
+            </w:r>
+            <w:r>
+              <w:rPr>
+                <w:noProof/>
+                <w:webHidden/>
+              </w:rPr>
+              <w:instrText xml:space="preserve"> PAGEREF _Toc498512501 \h </w:instrText>
+            </w:r>
+            <w:r>
+              <w:rPr>
+                <w:noProof/>
+                <w:webHidden/>
+              </w:rPr>
+            </w:r>
+            <w:r>
+              <w:rPr>
+                <w:noProof/>
+                <w:webHidden/>
+              </w:rPr>
+              <w:fldChar w:fldCharType="separate"/>
+            </w:r>
+            <w:r>
+              <w:rPr>
+                <w:noProof/>
+                <w:webHidden/>
+              </w:rPr>
+              <w:t>5</w:t>
+            </w:r>
+            <w:r>
+              <w:rPr>
+                <w:noProof/>
+                <w:webHidden/>
+              </w:rPr>
+              <w:fldChar w:fldCharType="end"/>
+            </w:r>
+          </w:hyperlink>
+        </w:p>
+        <w:p>
+          <w:pPr>
+            <w:pStyle w:val="TOC1"/>
+            <w:rPr>
+              <w:rFonts w:eastAsiaTheme="minorEastAsia"/>
+              <w:b w:val="0"/>
+              <w:bCs w:val="0"/>
+              <w:caps w:val="0"/>
+              <w:noProof/>
+              <w:sz w:val="24"/>
+              <w:szCs w:val="24"/>
+            </w:rPr>
+          </w:pPr>
+          <w:hyperlink w:anchor="_Toc498512502" w:history="1">
             <w:r>
               <w:rPr>
                 <w:rStyle w:val="Hyperlink"/>
                 <w:rFonts w:eastAsia="Times New Roman" w:cs="Times New Roman"/>
                 <w:noProof/>
-              </w:rPr>
-              <w:t>3.1 Inclusions</w:t>
+                <w:lang w:bidi="en-US"/>
+              </w:rPr>
+              <w:t>2 Aim</w:t>
             </w:r>
             <w:r>
               <w:rPr>
@@ -1441,7 +1366,80 @@
                 <w:noProof/>
                 <w:webHidden/>
               </w:rPr>
-              <w:instrText xml:space="preserve"> PAGEREF _Toc498501010 \h </w:instrText>
+              <w:instrText xml:space="preserve"> PAGEREF _Toc498512502 \h </w:instrText>
+            </w:r>
+            <w:r>
+              <w:rPr>
+                <w:noProof/>
+                <w:webHidden/>
+              </w:rPr>
+            </w:r>
+            <w:r>
+              <w:rPr>
+                <w:noProof/>
+                <w:webHidden/>
+              </w:rPr>
+              <w:fldChar w:fldCharType="separate"/>
+            </w:r>
+            <w:r>
+              <w:rPr>
+                <w:noProof/>
+                <w:webHidden/>
+              </w:rPr>
+              <w:t>5</w:t>
+            </w:r>
+            <w:r>
+              <w:rPr>
+                <w:noProof/>
+                <w:webHidden/>
+              </w:rPr>
+              <w:fldChar w:fldCharType="end"/>
+            </w:r>
+          </w:hyperlink>
+        </w:p>
+        <w:p>
+          <w:pPr>
+            <w:pStyle w:val="TOC1"/>
+            <w:rPr>
+              <w:rFonts w:eastAsiaTheme="minorEastAsia"/>
+              <w:b w:val="0"/>
+              <w:bCs w:val="0"/>
+              <w:caps w:val="0"/>
+              <w:noProof/>
+              <w:sz w:val="24"/>
+              <w:szCs w:val="24"/>
+            </w:rPr>
+          </w:pPr>
+          <w:hyperlink w:anchor="_Toc498512503" w:history="1">
+            <w:r>
+              <w:rPr>
+                <w:rStyle w:val="Hyperlink"/>
+                <w:rFonts w:eastAsia="Times New Roman" w:cs="Times New Roman"/>
+                <w:noProof/>
+                <w:lang w:bidi="en-US"/>
+              </w:rPr>
+              <w:t>3 Scope</w:t>
+            </w:r>
+            <w:r>
+              <w:rPr>
+                <w:noProof/>
+                <w:webHidden/>
+              </w:rPr>
+              <w:tab/>
+            </w:r>
+            <w:r>
+              <w:rPr>
+                <w:noProof/>
+                <w:webHidden/>
+              </w:rPr>
+              <w:fldChar w:fldCharType="begin"/>
+            </w:r>
+            <w:r>
+              <w:rPr>
+                <w:noProof/>
+                <w:webHidden/>
+              </w:rPr>
+              <w:instrText xml:space="preserve"> PAGEREF _Toc498512503 \h </w:instrText>
             </w:r>
             <w:r>
               <w:rPr>
@@ -1486,14 +1484,14 @@
               <w:szCs w:val="24"/>
             </w:rPr>
           </w:pPr>
-          <w:hyperlink w:anchor="_Toc498501011" w:history="1">
+          <w:hyperlink w:anchor="_Toc498512504" w:history="1">
             <w:r>
               <w:rPr>
                 <w:rStyle w:val="Hyperlink"/>
                 <w:rFonts w:eastAsia="Times New Roman" w:cs="Times New Roman"/>
                 <w:noProof/>
               </w:rPr>
-              <w:t>3.2 Exclusions</w:t>
+              <w:t>3.1 Inclusions</w:t>
             </w:r>
             <w:r>
               <w:rPr>
@@ -1514,7 +1512,7 @@
                 <w:noProof/>
                 <w:webHidden/>
               </w:rPr>
-              <w:instrText xml:space="preserve"> PAGEREF _Toc498501011 \h </w:instrText>
+              <w:instrText xml:space="preserve"> PAGEREF _Toc498512504 \h </w:instrText>
             </w:r>
             <w:r>
               <w:rPr>
@@ -1534,80 +1532,7 @@
                 <w:noProof/>
                 <w:webHidden/>
               </w:rPr>
-              <w:t>6</w:t>
-            </w:r>
-            <w:r>
-              <w:rPr>
-                <w:noProof/>
-                <w:webHidden/>
-              </w:rPr>
-              <w:fldChar w:fldCharType="end"/>
-            </w:r>
-          </w:hyperlink>
-        </w:p>
-        <w:p>
-          <w:pPr>
-            <w:pStyle w:val="TOC1"/>
-            <w:rPr>
-              <w:rFonts w:eastAsiaTheme="minorEastAsia"/>
-              <w:b w:val="0"/>
-              <w:bCs w:val="0"/>
-              <w:caps w:val="0"/>
-              <w:noProof/>
-              <w:sz w:val="24"/>
-              <w:szCs w:val="24"/>
-            </w:rPr>
-          </w:pPr>
-          <w:hyperlink w:anchor="_Toc498501012" w:history="1">
-            <w:r>
-              <w:rPr>
-                <w:rStyle w:val="Hyperlink"/>
-                <w:rFonts w:eastAsia="Times New Roman" w:cs="Times New Roman"/>
-                <w:noProof/>
-                <w:lang w:bidi="en-US"/>
-              </w:rPr>
-              <w:t>4 Objectives</w:t>
-            </w:r>
-            <w:r>
-              <w:rPr>
-                <w:noProof/>
-                <w:webHidden/>
-              </w:rPr>
-              <w:tab/>
-            </w:r>
-            <w:r>
-              <w:rPr>
-                <w:noProof/>
-                <w:webHidden/>
-              </w:rPr>
-              <w:fldChar w:fldCharType="begin"/>
-            </w:r>
-            <w:r>
-              <w:rPr>
-                <w:noProof/>
-                <w:webHidden/>
-              </w:rPr>
-              <w:instrText xml:space="preserve"> PAGEREF _Toc498501012 \h </w:instrText>
-            </w:r>
-            <w:r>
-              <w:rPr>
-                <w:noProof/>
-                <w:webHidden/>
-              </w:rPr>
-            </w:r>
-            <w:r>
-              <w:rPr>
-                <w:noProof/>
-                <w:webHidden/>
-              </w:rPr>
-              <w:fldChar w:fldCharType="separate"/>
-            </w:r>
-            <w:r>
-              <w:rPr>
-                <w:noProof/>
-                <w:webHidden/>
-              </w:rPr>
-              <w:t>6</w:t>
+              <w:t>5</w:t>
             </w:r>
             <w:r>
               <w:rPr>
@@ -1632,14 +1557,14 @@
               <w:szCs w:val="24"/>
             </w:rPr>
           </w:pPr>
-          <w:hyperlink w:anchor="_Toc498501013" w:history="1">
+          <w:hyperlink w:anchor="_Toc498512505" w:history="1">
             <w:r>
               <w:rPr>
                 <w:rStyle w:val="Hyperlink"/>
                 <w:rFonts w:eastAsia="Times New Roman" w:cs="Times New Roman"/>
                 <w:noProof/>
               </w:rPr>
-              <w:t>4.1 Research Objectives</w:t>
+              <w:t>3.2 Exclusions</w:t>
             </w:r>
             <w:r>
               <w:rPr>
@@ -1660,7 +1585,80 @@
                 <w:noProof/>
                 <w:webHidden/>
               </w:rPr>
-              <w:instrText xml:space="preserve"> PAGEREF _Toc498501013 \h </w:instrText>
+              <w:instrText xml:space="preserve"> PAGEREF _Toc498512505 \h </w:instrText>
+            </w:r>
+            <w:r>
+              <w:rPr>
+                <w:noProof/>
+                <w:webHidden/>
+              </w:rPr>
+            </w:r>
+            <w:r>
+              <w:rPr>
+                <w:noProof/>
+                <w:webHidden/>
+              </w:rPr>
+              <w:fldChar w:fldCharType="separate"/>
+            </w:r>
+            <w:r>
+              <w:rPr>
+                <w:noProof/>
+                <w:webHidden/>
+              </w:rPr>
+              <w:t>6</w:t>
+            </w:r>
+            <w:r>
+              <w:rPr>
+                <w:noProof/>
+                <w:webHidden/>
+              </w:rPr>
+              <w:fldChar w:fldCharType="end"/>
+            </w:r>
+          </w:hyperlink>
+        </w:p>
+        <w:p>
+          <w:pPr>
+            <w:pStyle w:val="TOC1"/>
+            <w:rPr>
+              <w:rFonts w:eastAsiaTheme="minorEastAsia"/>
+              <w:b w:val="0"/>
+              <w:bCs w:val="0"/>
+              <w:caps w:val="0"/>
+              <w:noProof/>
+              <w:sz w:val="24"/>
+              <w:szCs w:val="24"/>
+            </w:rPr>
+          </w:pPr>
+          <w:hyperlink w:anchor="_Toc498512506" w:history="1">
+            <w:r>
+              <w:rPr>
+                <w:rStyle w:val="Hyperlink"/>
+                <w:rFonts w:eastAsia="Times New Roman" w:cs="Times New Roman"/>
+                <w:noProof/>
+                <w:lang w:bidi="en-US"/>
+              </w:rPr>
+              <w:t>4 Objectives</w:t>
+            </w:r>
+            <w:r>
+              <w:rPr>
+                <w:noProof/>
+                <w:webHidden/>
+              </w:rPr>
+              <w:tab/>
+            </w:r>
+            <w:r>
+              <w:rPr>
+                <w:noProof/>
+                <w:webHidden/>
+              </w:rPr>
+              <w:fldChar w:fldCharType="begin"/>
+            </w:r>
+            <w:r>
+              <w:rPr>
+                <w:noProof/>
+                <w:webHidden/>
+              </w:rPr>
+              <w:instrText xml:space="preserve"> PAGEREF _Toc498512506 \h </w:instrText>
             </w:r>
             <w:r>
               <w:rPr>
@@ -1705,14 +1703,14 @@
               <w:szCs w:val="24"/>
             </w:rPr>
           </w:pPr>
-          <w:hyperlink w:anchor="_Toc498501014" w:history="1">
+          <w:hyperlink w:anchor="_Toc498512507" w:history="1">
             <w:r>
               <w:rPr>
                 <w:rStyle w:val="Hyperlink"/>
                 <w:rFonts w:eastAsia="Times New Roman" w:cs="Times New Roman"/>
                 <w:noProof/>
               </w:rPr>
-              <w:t>4.2 Common Objectives</w:t>
+              <w:t>4.1 Research Objectives</w:t>
             </w:r>
             <w:r>
               <w:rPr>
@@ -1733,7 +1731,7 @@
                 <w:noProof/>
                 <w:webHidden/>
               </w:rPr>
-              <w:instrText xml:space="preserve"> PAGEREF _Toc498501014 \h </w:instrText>
+              <w:instrText xml:space="preserve"> PAGEREF _Toc498512507 \h </w:instrText>
             </w:r>
             <w:r>
               <w:rPr>
@@ -1753,80 +1751,7 @@
                 <w:noProof/>
                 <w:webHidden/>
               </w:rPr>
-              <w:t>7</w:t>
-            </w:r>
-            <w:r>
-              <w:rPr>
-                <w:noProof/>
-                <w:webHidden/>
-              </w:rPr>
-              <w:fldChar w:fldCharType="end"/>
-            </w:r>
-          </w:hyperlink>
-        </w:p>
-        <w:p>
-          <w:pPr>
-            <w:pStyle w:val="TOC1"/>
-            <w:rPr>
-              <w:rFonts w:eastAsiaTheme="minorEastAsia"/>
-              <w:b w:val="0"/>
-              <w:bCs w:val="0"/>
-              <w:caps w:val="0"/>
-              <w:noProof/>
-              <w:sz w:val="24"/>
-              <w:szCs w:val="24"/>
-            </w:rPr>
-          </w:pPr>
-          <w:hyperlink w:anchor="_Toc498501015" w:history="1">
-            <w:r>
-              <w:rPr>
-                <w:rStyle w:val="Hyperlink"/>
-                <w:rFonts w:eastAsia="Times New Roman" w:cs="Times New Roman"/>
-                <w:noProof/>
-                <w:lang w:bidi="en-US"/>
-              </w:rPr>
-              <w:t>5 List of Requirements</w:t>
-            </w:r>
-            <w:r>
-              <w:rPr>
-                <w:noProof/>
-                <w:webHidden/>
-              </w:rPr>
-              <w:tab/>
-            </w:r>
-            <w:r>
-              <w:rPr>
-                <w:noProof/>
-                <w:webHidden/>
-              </w:rPr>
-              <w:fldChar w:fldCharType="begin"/>
-            </w:r>
-            <w:r>
-              <w:rPr>
-                <w:noProof/>
-                <w:webHidden/>
-              </w:rPr>
-              <w:instrText xml:space="preserve"> PAGEREF _Toc498501015 \h </w:instrText>
-            </w:r>
-            <w:r>
-              <w:rPr>
-                <w:noProof/>
-                <w:webHidden/>
-              </w:rPr>
-            </w:r>
-            <w:r>
-              <w:rPr>
-                <w:noProof/>
-                <w:webHidden/>
-              </w:rPr>
-              <w:fldChar w:fldCharType="separate"/>
-            </w:r>
-            <w:r>
-              <w:rPr>
-                <w:noProof/>
-                <w:webHidden/>
-              </w:rPr>
-              <w:t>8</w:t>
+              <w:t>6</w:t>
             </w:r>
             <w:r>
               <w:rPr>
@@ -1851,15 +1776,14 @@
               <w:szCs w:val="24"/>
             </w:rPr>
           </w:pPr>
-          <w:hyperlink w:anchor="_Toc498501016" w:history="1">
+          <w:hyperlink w:anchor="_Toc498512508" w:history="1">
             <w:r>
               <w:rPr>
                 <w:rStyle w:val="Hyperlink"/>
-                <w:rFonts w:cs="Times New Roman"/>
-                <w:noProof/>
-                <w:lang w:bidi="en-US"/>
-              </w:rPr>
-              <w:t>5.1 Hardware Requirements</w:t>
+                <w:rFonts w:eastAsia="Times New Roman" w:cs="Times New Roman"/>
+                <w:noProof/>
+              </w:rPr>
+              <w:t>4.2 Common Objectives</w:t>
             </w:r>
             <w:r>
               <w:rPr>
@@ -1880,7 +1804,7 @@
                 <w:noProof/>
                 <w:webHidden/>
               </w:rPr>
-              <w:instrText xml:space="preserve"> PAGEREF _Toc498501016 \h </w:instrText>
+              <w:instrText xml:space="preserve"> PAGEREF _Toc498512508 \h </w:instrText>
             </w:r>
             <w:r>
               <w:rPr>
@@ -1900,7 +1824,7 @@
                 <w:noProof/>
                 <w:webHidden/>
               </w:rPr>
-              <w:t>8</w:t>
+              <w:t>7</w:t>
             </w:r>
             <w:r>
               <w:rPr>
@@ -1924,15 +1848,15 @@
               <w:szCs w:val="24"/>
             </w:rPr>
           </w:pPr>
-          <w:hyperlink w:anchor="_Toc498501017" w:history="1">
+          <w:hyperlink w:anchor="_Toc498512509" w:history="1">
             <w:r>
               <w:rPr>
                 <w:rStyle w:val="Hyperlink"/>
-                <w:rFonts w:cs="Times New Roman"/>
+                <w:rFonts w:eastAsia="Times New Roman" w:cs="Times New Roman"/>
                 <w:noProof/>
                 <w:lang w:bidi="en-US"/>
               </w:rPr>
-              <w:t>6 Project Management</w:t>
+              <w:t>5 List of Requirements</w:t>
             </w:r>
             <w:r>
               <w:rPr>
@@ -1953,7 +1877,7 @@
                 <w:noProof/>
                 <w:webHidden/>
               </w:rPr>
-              <w:instrText xml:space="preserve"> PAGEREF _Toc498501017 \h </w:instrText>
+              <w:instrText xml:space="preserve"> PAGEREF _Toc498512509 \h </w:instrText>
             </w:r>
             <w:r>
               <w:rPr>
@@ -1998,7 +1922,7 @@
               <w:szCs w:val="24"/>
             </w:rPr>
           </w:pPr>
-          <w:hyperlink w:anchor="_Toc498501018" w:history="1">
+          <w:hyperlink w:anchor="_Toc498512510" w:history="1">
             <w:r>
               <w:rPr>
                 <w:rStyle w:val="Hyperlink"/>
@@ -2006,7 +1930,7 @@
                 <w:noProof/>
                 <w:lang w:bidi="en-US"/>
               </w:rPr>
-              <w:t>6.1 Gantt Chart</w:t>
+              <w:t>5.1 Hardware Requirements</w:t>
             </w:r>
             <w:r>
               <w:rPr>
@@ -2027,7 +1951,7 @@
                 <w:noProof/>
                 <w:webHidden/>
               </w:rPr>
-              <w:instrText xml:space="preserve"> PAGEREF _Toc498501018 \h </w:instrText>
+              <w:instrText xml:space="preserve"> PAGEREF _Toc498512510 \h </w:instrText>
             </w:r>
             <w:r>
               <w:rPr>
@@ -2072,15 +1996,13 @@
               <w:szCs w:val="24"/>
             </w:rPr>
           </w:pPr>
-          <w:hyperlink w:anchor="_Toc498501019" w:history="1">
+          <w:hyperlink w:anchor="_Toc498512511" w:history="1">
             <w:r>
               <w:rPr>
                 <w:rStyle w:val="Hyperlink"/>
-                <w:rFonts w:cs="Times New Roman"/>
-                <w:noProof/>
-                <w:lang w:bidi="en-US"/>
-              </w:rPr>
-              <w:t>6.2 Risk and Mitigations</w:t>
+                <w:noProof/>
+              </w:rPr>
+              <w:t>5.2 Software Requirements</w:t>
             </w:r>
             <w:r>
               <w:rPr>
@@ -2101,7 +2023,7 @@
                 <w:noProof/>
                 <w:webHidden/>
               </w:rPr>
-              <w:instrText xml:space="preserve"> PAGEREF _Toc498501019 \h </w:instrText>
+              <w:instrText xml:space="preserve"> PAGEREF _Toc498512511 \h </w:instrText>
             </w:r>
             <w:r>
               <w:rPr>
@@ -2145,15 +2067,15 @@
               <w:szCs w:val="24"/>
             </w:rPr>
           </w:pPr>
-          <w:hyperlink w:anchor="_Toc498501020" w:history="1">
+          <w:hyperlink w:anchor="_Toc498512512" w:history="1">
             <w:r>
               <w:rPr>
                 <w:rStyle w:val="Hyperlink"/>
-                <w:rFonts w:eastAsia="Times New Roman" w:cs="Times New Roman"/>
+                <w:rFonts w:cs="Times New Roman"/>
                 <w:noProof/>
                 <w:lang w:bidi="en-US"/>
               </w:rPr>
-              <w:t>7 Bibliography</w:t>
+              <w:t>6 Project Management</w:t>
             </w:r>
             <w:r>
               <w:rPr>
@@ -2174,7 +2096,7 @@
                 <w:noProof/>
                 <w:webHidden/>
               </w:rPr>
-              <w:instrText xml:space="preserve"> PAGEREF _Toc498501020 \h </w:instrText>
+              <w:instrText xml:space="preserve"> PAGEREF _Toc498512512 \h </w:instrText>
             </w:r>
             <w:r>
               <w:rPr>
@@ -2195,6 +2117,154 @@
                 <w:webHidden/>
               </w:rPr>
               <w:t>9</w:t>
+            </w:r>
+            <w:r>
+              <w:rPr>
+                <w:noProof/>
+                <w:webHidden/>
+              </w:rPr>
+              <w:fldChar w:fldCharType="end"/>
+            </w:r>
+          </w:hyperlink>
+        </w:p>
+        <w:p>
+          <w:pPr>
+            <w:pStyle w:val="TOC2"/>
+            <w:tabs>
+              <w:tab w:val="right" w:leader="dot" w:pos="9010"/>
+            </w:tabs>
+            <w:rPr>
+              <w:rFonts w:eastAsiaTheme="minorEastAsia"/>
+              <w:smallCaps w:val="0"/>
+              <w:noProof/>
+              <w:sz w:val="24"/>
+              <w:szCs w:val="24"/>
+            </w:rPr>
+          </w:pPr>
+          <w:hyperlink w:anchor="_Toc498512513" w:history="1">
+            <w:r>
+              <w:rPr>
+                <w:rStyle w:val="Hyperlink"/>
+                <w:rFonts w:cs="Times New Roman"/>
+                <w:noProof/>
+                <w:lang w:bidi="en-US"/>
+              </w:rPr>
+              <w:t>6.1 Gantt Chart</w:t>
+            </w:r>
+            <w:r>
+              <w:rPr>
+                <w:noProof/>
+                <w:webHidden/>
+              </w:rPr>
+              <w:tab/>
+            </w:r>
+            <w:r>
+              <w:rPr>
+                <w:noProof/>
+                <w:webHidden/>
+              </w:rPr>
+              <w:fldChar w:fldCharType="begin"/>
+            </w:r>
+            <w:r>
+              <w:rPr>
+                <w:noProof/>
+                <w:webHidden/>
+              </w:rPr>
+              <w:instrText xml:space="preserve"> PAGEREF _Toc498512513 \h </w:instrText>
+            </w:r>
+            <w:r>
+              <w:rPr>
+                <w:noProof/>
+                <w:webHidden/>
+              </w:rPr>
+            </w:r>
+            <w:r>
+              <w:rPr>
+                <w:noProof/>
+                <w:webHidden/>
+              </w:rPr>
+              <w:fldChar w:fldCharType="separate"/>
+            </w:r>
+            <w:r>
+              <w:rPr>
+                <w:noProof/>
+                <w:webHidden/>
+              </w:rPr>
+              <w:t>9</w:t>
+            </w:r>
+            <w:r>
+              <w:rPr>
+                <w:noProof/>
+                <w:webHidden/>
+              </w:rPr>
+              <w:fldChar w:fldCharType="end"/>
+            </w:r>
+          </w:hyperlink>
+        </w:p>
+        <w:p>
+          <w:pPr>
+            <w:pStyle w:val="TOC2"/>
+            <w:tabs>
+              <w:tab w:val="right" w:leader="dot" w:pos="9010"/>
+            </w:tabs>
+            <w:rPr>
+              <w:rFonts w:eastAsiaTheme="minorEastAsia"/>
+              <w:smallCaps w:val="0"/>
+              <w:noProof/>
+              <w:sz w:val="24"/>
+              <w:szCs w:val="24"/>
+            </w:rPr>
+          </w:pPr>
+          <w:hyperlink w:anchor="_Toc498512514" w:history="1">
+            <w:r>
+              <w:rPr>
+                <w:rStyle w:val="Hyperlink"/>
+                <w:rFonts w:cs="Times New Roman"/>
+                <w:noProof/>
+                <w:lang w:bidi="en-US"/>
+              </w:rPr>
+              <w:t>6.2 Risks and Mitigations</w:t>
+            </w:r>
+            <w:r>
+              <w:rPr>
+                <w:noProof/>
+                <w:webHidden/>
+              </w:rPr>
+              <w:tab/>
+            </w:r>
+            <w:r>
+              <w:rPr>
+                <w:noProof/>
+                <w:webHidden/>
+              </w:rPr>
+              <w:fldChar w:fldCharType="begin"/>
+            </w:r>
+            <w:r>
+              <w:rPr>
+                <w:noProof/>
+                <w:webHidden/>
+              </w:rPr>
+              <w:instrText xml:space="preserve"> PAGEREF _Toc498512514 \h </w:instrText>
+            </w:r>
+            <w:r>
+              <w:rPr>
+                <w:noProof/>
+                <w:webHidden/>
+              </w:rPr>
+            </w:r>
+            <w:r>
+              <w:rPr>
+                <w:noProof/>
+                <w:webHidden/>
+              </w:rPr>
+              <w:fldChar w:fldCharType="separate"/>
+            </w:r>
+            <w:r>
+              <w:rPr>
+                <w:noProof/>
+                <w:webHidden/>
+              </w:rPr>
+              <w:t>10</w:t>
             </w:r>
             <w:r>
               <w:rPr>
@@ -2218,7 +2288,7 @@
               <w:szCs w:val="24"/>
             </w:rPr>
           </w:pPr>
-          <w:hyperlink w:anchor="_Toc498501021" w:history="1">
+          <w:hyperlink w:anchor="_Toc498512515" w:history="1">
             <w:r>
               <w:rPr>
                 <w:rStyle w:val="Hyperlink"/>
@@ -2226,6 +2296,79 @@
                 <w:noProof/>
                 <w:lang w:bidi="en-US"/>
               </w:rPr>
+              <w:t>7 Bibliography</w:t>
+            </w:r>
+            <w:r>
+              <w:rPr>
+                <w:noProof/>
+                <w:webHidden/>
+              </w:rPr>
+              <w:tab/>
+            </w:r>
+            <w:r>
+              <w:rPr>
+                <w:noProof/>
+                <w:webHidden/>
+              </w:rPr>
+              <w:fldChar w:fldCharType="begin"/>
+            </w:r>
+            <w:r>
+              <w:rPr>
+                <w:noProof/>
+                <w:webHidden/>
+              </w:rPr>
+              <w:instrText xml:space="preserve"> PAGEREF _Toc498512515 \h </w:instrText>
+            </w:r>
+            <w:r>
+              <w:rPr>
+                <w:noProof/>
+                <w:webHidden/>
+              </w:rPr>
+            </w:r>
+            <w:r>
+              <w:rPr>
+                <w:noProof/>
+                <w:webHidden/>
+              </w:rPr>
+              <w:fldChar w:fldCharType="separate"/>
+            </w:r>
+            <w:r>
+              <w:rPr>
+                <w:noProof/>
+                <w:webHidden/>
+              </w:rPr>
+              <w:t>10</w:t>
+            </w:r>
+            <w:r>
+              <w:rPr>
+                <w:noProof/>
+                <w:webHidden/>
+              </w:rPr>
+              <w:fldChar w:fldCharType="end"/>
+            </w:r>
+          </w:hyperlink>
+        </w:p>
+        <w:p>
+          <w:pPr>
+            <w:pStyle w:val="TOC1"/>
+            <w:rPr>
+              <w:rFonts w:eastAsiaTheme="minorEastAsia"/>
+              <w:b w:val="0"/>
+              <w:bCs w:val="0"/>
+              <w:caps w:val="0"/>
+              <w:noProof/>
+              <w:sz w:val="24"/>
+              <w:szCs w:val="24"/>
+            </w:rPr>
+          </w:pPr>
+          <w:hyperlink w:anchor="_Toc498512516" w:history="1">
+            <w:r>
+              <w:rPr>
+                <w:rStyle w:val="Hyperlink"/>
+                <w:rFonts w:eastAsia="Times New Roman" w:cs="Times New Roman"/>
+                <w:noProof/>
+                <w:lang w:bidi="en-US"/>
+              </w:rPr>
               <w:t>8 Citations</w:t>
             </w:r>
             <w:r>
@@ -2247,7 +2390,7 @@
                 <w:noProof/>
                 <w:webHidden/>
               </w:rPr>
-              <w:instrText xml:space="preserve"> PAGEREF _Toc498501021 \h </w:instrText>
+              <w:instrText xml:space="preserve"> PAGEREF _Toc498512516 \h </w:instrText>
             </w:r>
             <w:r>
               <w:rPr>
@@ -2267,7 +2410,7 @@
                 <w:noProof/>
                 <w:webHidden/>
               </w:rPr>
-              <w:t>10</w:t>
+              <w:t>11</w:t>
             </w:r>
             <w:r>
               <w:rPr>
@@ -2582,7 +2725,7 @@
           <w:rFonts w:eastAsia="Times New Roman" w:cs="Times New Roman"/>
         </w:rPr>
       </w:pPr>
-      <w:bookmarkStart w:id="6" w:name="_Toc498501001"/>
+      <w:bookmarkStart w:id="5" w:name="_Toc498512494"/>
       <w:r>
         <w:rPr>
           <w:rFonts w:eastAsia="Times New Roman" w:cs="Times New Roman"/>
@@ -2601,7 +2744,7 @@
         </w:rPr>
         <w:t>Background</w:t>
       </w:r>
-      <w:bookmarkEnd w:id="6"/>
+      <w:bookmarkEnd w:id="5"/>
     </w:p>
     <w:p>
       <w:pPr>
@@ -2612,7 +2755,7 @@
           <w:rFonts w:cs="Times New Roman"/>
         </w:rPr>
       </w:pPr>
-      <w:bookmarkStart w:id="7" w:name="_Toc498501002"/>
+      <w:bookmarkStart w:id="6" w:name="_Toc498512495"/>
       <w:r>
         <w:rPr>
           <w:rFonts w:cs="Times New Roman"/>
@@ -2625,7 +2768,7 @@
         </w:rPr>
         <w:t>Introduction</w:t>
       </w:r>
-      <w:bookmarkEnd w:id="7"/>
+      <w:bookmarkEnd w:id="6"/>
     </w:p>
     <w:p>
       <w:pPr>
@@ -2977,7 +3120,7 @@
                                 <w:rFonts w:eastAsia="Times New Roman" w:cs="Times New Roman"/>
                               </w:rPr>
                             </w:pPr>
-                            <w:bookmarkStart w:id="8" w:name="_Toc498443720"/>
+                            <w:bookmarkStart w:id="7" w:name="_Toc498443720"/>
                             <w:r>
                               <w:t xml:space="preserve">Figure </w:t>
                             </w:r>
@@ -3004,7 +3147,7 @@
                               </w:rPr>
                               <w:t>(Agilemanifesto.org, 2017)</w:t>
                             </w:r>
-                            <w:bookmarkEnd w:id="8"/>
+                            <w:bookmarkEnd w:id="7"/>
                           </w:p>
                         </w:txbxContent>
                       </wps:txbx>
@@ -3042,7 +3185,7 @@
                           <w:rFonts w:eastAsia="Times New Roman" w:cs="Times New Roman"/>
                         </w:rPr>
                       </w:pPr>
-                      <w:bookmarkStart w:id="9" w:name="_Toc498443720"/>
+                      <w:bookmarkStart w:id="8" w:name="_Toc498443720"/>
                       <w:r>
                         <w:t xml:space="preserve">Figure </w:t>
                       </w:r>
@@ -3069,7 +3212,7 @@
                         </w:rPr>
                         <w:t>(Agilemanifesto.org, 2017)</w:t>
                       </w:r>
-                      <w:bookmarkEnd w:id="9"/>
+                      <w:bookmarkEnd w:id="8"/>
                     </w:p>
                   </w:txbxContent>
                 </v:textbox>
@@ -3648,7 +3791,7 @@
           <w:rFonts w:eastAsia="Times New Roman" w:cs="Times New Roman"/>
         </w:rPr>
       </w:pPr>
-      <w:bookmarkStart w:id="10" w:name="_Toc498501003"/>
+      <w:bookmarkStart w:id="9" w:name="_Toc498512496"/>
       <w:r>
         <w:rPr>
           <w:rFonts w:eastAsia="Times New Roman" w:cs="Times New Roman"/>
@@ -3661,7 +3804,7 @@
         </w:rPr>
         <w:t>Define the Problem</w:t>
       </w:r>
-      <w:bookmarkEnd w:id="10"/>
+      <w:bookmarkEnd w:id="9"/>
     </w:p>
     <w:p>
       <w:pPr>
@@ -3769,7 +3912,7 @@
           <w:rFonts w:eastAsia="Times New Roman" w:cs="Times New Roman"/>
         </w:rPr>
       </w:pPr>
-      <w:bookmarkStart w:id="11" w:name="_Toc498501004"/>
+      <w:bookmarkStart w:id="10" w:name="_Toc498512497"/>
       <w:r>
         <w:rPr>
           <w:rFonts w:eastAsia="Times New Roman" w:cs="Times New Roman"/>
@@ -3788,7 +3931,7 @@
         </w:rPr>
         <w:t>Rationale</w:t>
       </w:r>
-      <w:bookmarkEnd w:id="11"/>
+      <w:bookmarkEnd w:id="10"/>
     </w:p>
     <w:p>
       <w:pPr>
@@ -4245,7 +4388,7 @@
           <w:rFonts w:eastAsia="Times New Roman" w:cs="Times New Roman"/>
         </w:rPr>
       </w:pPr>
-      <w:bookmarkStart w:id="12" w:name="_Toc498501005"/>
+      <w:bookmarkStart w:id="11" w:name="_Toc498512498"/>
       <w:r>
         <w:rPr>
           <w:rFonts w:eastAsia="Times New Roman" w:cs="Times New Roman"/>
@@ -4264,7 +4407,7 @@
         </w:rPr>
         <w:t>Domain</w:t>
       </w:r>
-      <w:bookmarkEnd w:id="12"/>
+      <w:bookmarkEnd w:id="11"/>
     </w:p>
     <w:p>
       <w:pPr>
@@ -4428,7 +4571,7 @@
           <w:lang w:bidi="en-US"/>
         </w:rPr>
       </w:pPr>
-      <w:bookmarkStart w:id="13" w:name="_Toc498501006"/>
+      <w:bookmarkStart w:id="12" w:name="_Toc498512499"/>
       <w:r>
         <w:rPr>
           <w:rFonts w:cs="Times New Roman"/>
@@ -4450,7 +4593,7 @@
         </w:rPr>
         <w:t xml:space="preserve"> 1</w:t>
       </w:r>
-      <w:bookmarkEnd w:id="13"/>
+      <w:bookmarkEnd w:id="12"/>
     </w:p>
     <w:p>
       <w:pPr>
@@ -4576,36 +4719,6 @@
     </w:p>
     <w:p>
       <w:pPr>
-        <w:spacing w:line="360" w:lineRule="auto"/>
-        <w:jc w:val="both"/>
-        <w:rPr>
-          <w:rFonts w:cs="Times New Roman"/>
-          <w:lang w:bidi="en-US"/>
-        </w:rPr>
-      </w:pPr>
-    </w:p>
-    <w:p>
-      <w:pPr>
-        <w:spacing w:line="360" w:lineRule="auto"/>
-        <w:jc w:val="both"/>
-        <w:rPr>
-          <w:rFonts w:cs="Times New Roman"/>
-          <w:lang w:bidi="en-US"/>
-        </w:rPr>
-      </w:pPr>
-    </w:p>
-    <w:p>
-      <w:pPr>
-        <w:spacing w:line="360" w:lineRule="auto"/>
-        <w:jc w:val="both"/>
-        <w:rPr>
-          <w:rFonts w:cs="Times New Roman"/>
-          <w:lang w:bidi="en-US"/>
-        </w:rPr>
-      </w:pPr>
-    </w:p>
-    <w:p>
-      <w:pPr>
         <w:pStyle w:val="Heading3"/>
         <w:spacing w:line="360" w:lineRule="auto"/>
         <w:jc w:val="both"/>
@@ -4614,12 +4727,13 @@
           <w:lang w:bidi="en-US"/>
         </w:rPr>
       </w:pPr>
-      <w:bookmarkStart w:id="14" w:name="_Toc498501007"/>
-      <w:r>
-        <w:rPr>
-          <w:rFonts w:cs="Times New Roman"/>
-          <w:lang w:bidi="en-US"/>
-        </w:rPr>
+      <w:bookmarkStart w:id="13" w:name="_Toc498512500"/>
+      <w:r>
+        <w:rPr>
+          <w:rFonts w:cs="Times New Roman"/>
+          <w:lang w:bidi="en-US"/>
+        </w:rPr>
+        <w:lastRenderedPageBreak/>
         <w:t xml:space="preserve">1.4.2 </w:t>
       </w:r>
       <w:r>
@@ -4629,7 +4743,7 @@
         </w:rPr>
         <w:t>Persona 2</w:t>
       </w:r>
-      <w:bookmarkEnd w:id="14"/>
+      <w:bookmarkEnd w:id="13"/>
     </w:p>
     <w:p>
       <w:pPr>
@@ -4773,6 +4887,28 @@
     </w:p>
     <w:p>
       <w:pPr>
+        <w:pStyle w:val="Heading2"/>
+        <w:rPr>
+          <w:lang w:bidi="en-US"/>
+        </w:rPr>
+      </w:pPr>
+      <w:bookmarkStart w:id="14" w:name="_Toc498512501"/>
+      <w:r>
+        <w:rPr>
+          <w:lang w:bidi="en-US"/>
+        </w:rPr>
+        <w:t xml:space="preserve">1.5 </w:t>
+      </w:r>
+      <w:r>
+        <w:rPr>
+          <w:lang w:bidi="en-US"/>
+        </w:rPr>
+        <w:t>Conclusion</w:t>
+      </w:r>
+      <w:bookmarkEnd w:id="14"/>
+    </w:p>
+    <w:p>
+      <w:pPr>
         <w:spacing w:line="360" w:lineRule="auto"/>
         <w:jc w:val="both"/>
         <w:rPr>
@@ -4912,6 +5048,33 @@
           <w:lang w:bidi="en-US"/>
         </w:rPr>
         <w:t>.</w:t>
+      </w:r>
+    </w:p>
+    <w:p>
+      <w:pPr>
+        <w:spacing w:line="360" w:lineRule="auto"/>
+        <w:jc w:val="both"/>
+        <w:rPr>
+          <w:rFonts w:cs="Times New Roman"/>
+          <w:lang w:bidi="en-US"/>
+        </w:rPr>
+      </w:pPr>
+    </w:p>
+    <w:p>
+      <w:pPr>
+        <w:spacing w:line="360" w:lineRule="auto"/>
+        <w:jc w:val="both"/>
+        <w:rPr>
+          <w:rFonts w:cs="Times New Roman"/>
+          <w:lang w:bidi="en-US"/>
+        </w:rPr>
+      </w:pPr>
+      <w:r>
+        <w:rPr>
+          <w:rFonts w:cs="Times New Roman"/>
+          <w:lang w:bidi="en-US"/>
+        </w:rPr>
+        <w:t>In order to resolve this type of problems, the author suggests a system which practices Scrum methodology along with gamification elements. In order to keep historical data of each user and produce a CV which gives out an analysis of each user individual.</w:t>
       </w:r>
     </w:p>
     <w:p>
@@ -4923,7 +5086,7 @@
           <w:rFonts w:eastAsia="Times New Roman" w:cs="Times New Roman"/>
         </w:rPr>
       </w:pPr>
-      <w:bookmarkStart w:id="15" w:name="_Toc498501008"/>
+      <w:bookmarkStart w:id="15" w:name="_Toc498512502"/>
       <w:r>
         <w:rPr>
           <w:rFonts w:eastAsia="Times New Roman" w:cs="Times New Roman"/>
@@ -4952,7 +5115,28 @@
           <w:rFonts w:eastAsia="Times New Roman" w:cs="Times New Roman"/>
           <w:color w:val="222222"/>
         </w:rPr>
-        <w:t xml:space="preserve">To </w:t>
+        <w:t>Author</w:t>
+      </w:r>
+      <w:r>
+        <w:rPr>
+          <w:rFonts w:ascii="Helvetica" w:eastAsia="Helvetica" w:hAnsi="Helvetica" w:cs="Helvetica"/>
+          <w:color w:val="222222"/>
+        </w:rPr>
+        <w:t>’</w:t>
+      </w:r>
+      <w:r>
+        <w:rPr>
+          <w:rFonts w:eastAsia="Times New Roman" w:cs="Times New Roman"/>
+          <w:color w:val="222222"/>
+        </w:rPr>
+        <w:t>s aim is to</w:t>
+      </w:r>
+      <w:r>
+        <w:rPr>
+          <w:rFonts w:eastAsia="Times New Roman" w:cs="Times New Roman"/>
+          <w:color w:val="222222"/>
+        </w:rPr>
+        <w:t xml:space="preserve"> </w:t>
       </w:r>
       <w:r>
         <w:rPr>
@@ -5097,7 +5281,7 @@
           <w:rFonts w:eastAsia="Times New Roman" w:cs="Times New Roman"/>
         </w:rPr>
       </w:pPr>
-      <w:bookmarkStart w:id="16" w:name="_Toc498501009"/>
+      <w:bookmarkStart w:id="16" w:name="_Toc498512503"/>
       <w:r>
         <w:rPr>
           <w:rFonts w:eastAsia="Times New Roman" w:cs="Times New Roman"/>
@@ -5121,7 +5305,7 @@
           <w:rFonts w:eastAsia="Times New Roman" w:cs="Times New Roman"/>
         </w:rPr>
       </w:pPr>
-      <w:bookmarkStart w:id="17" w:name="_Toc498501010"/>
+      <w:bookmarkStart w:id="17" w:name="_Toc498512504"/>
       <w:r>
         <w:rPr>
           <w:rFonts w:eastAsia="Times New Roman" w:cs="Times New Roman"/>
@@ -5181,7 +5365,14 @@
         <w:rPr>
           <w:rFonts w:cs="Times New Roman"/>
         </w:rPr>
-        <w:t>System gathers data of each developer who uses the system and perform an analysis in order to produce a CV, which includes, details of each member and his/her performance analysis.</w:t>
+        <w:t xml:space="preserve">System gathers data of each developer who uses the system </w:t>
+      </w:r>
+      <w:r>
+        <w:rPr>
+          <w:rFonts w:cs="Times New Roman"/>
+        </w:rPr>
+        <w:lastRenderedPageBreak/>
+        <w:t>and perform an analysis in order to produce a CV, which includes, details of each member and his/her performance analysis.</w:t>
       </w:r>
       <w:r>
         <w:rPr>
@@ -5295,7 +5486,7 @@
           <w:rFonts w:eastAsia="Times New Roman" w:cs="Times New Roman"/>
         </w:rPr>
       </w:pPr>
-      <w:bookmarkStart w:id="18" w:name="_Toc498501011"/>
+      <w:bookmarkStart w:id="18" w:name="_Toc498512505"/>
       <w:r>
         <w:rPr>
           <w:rFonts w:eastAsia="Times New Roman" w:cs="Times New Roman"/>
@@ -5412,7 +5603,7 @@
           <w:rFonts w:eastAsia="Times New Roman" w:cs="Times New Roman"/>
         </w:rPr>
       </w:pPr>
-      <w:bookmarkStart w:id="19" w:name="_Toc498501012"/>
+      <w:bookmarkStart w:id="19" w:name="_Toc498512506"/>
       <w:r>
         <w:rPr>
           <w:rFonts w:eastAsia="Times New Roman" w:cs="Times New Roman"/>
@@ -5442,7 +5633,7 @@
           <w:rFonts w:eastAsia="Times New Roman" w:cs="Times New Roman"/>
         </w:rPr>
       </w:pPr>
-      <w:bookmarkStart w:id="20" w:name="_Toc498501013"/>
+      <w:bookmarkStart w:id="20" w:name="_Toc498512507"/>
       <w:r>
         <w:rPr>
           <w:rFonts w:eastAsia="Times New Roman" w:cs="Times New Roman"/>
@@ -5808,26 +5999,6 @@
     </w:p>
     <w:p>
       <w:pPr>
-        <w:spacing w:before="14" w:after="14" w:line="360" w:lineRule="auto"/>
-        <w:jc w:val="both"/>
-        <w:rPr>
-          <w:rFonts w:eastAsia="Times New Roman" w:cs="Times New Roman"/>
-          <w:color w:val="222222"/>
-        </w:rPr>
-      </w:pPr>
-    </w:p>
-    <w:p>
-      <w:pPr>
-        <w:spacing w:before="14" w:after="14" w:line="360" w:lineRule="auto"/>
-        <w:jc w:val="both"/>
-        <w:rPr>
-          <w:rFonts w:eastAsia="Times New Roman" w:cs="Times New Roman"/>
-          <w:color w:val="222222"/>
-        </w:rPr>
-      </w:pPr>
-    </w:p>
-    <w:p>
-      <w:pPr>
         <w:pStyle w:val="ListParagraph"/>
         <w:numPr>
           <w:ilvl w:val="0"/>
@@ -5929,16 +6100,6 @@
     </w:p>
     <w:p>
       <w:pPr>
-        <w:spacing w:before="14" w:after="14" w:line="360" w:lineRule="auto"/>
-        <w:jc w:val="both"/>
-        <w:rPr>
-          <w:rFonts w:eastAsia="Times New Roman" w:cs="Times New Roman"/>
-          <w:color w:val="222222"/>
-        </w:rPr>
-      </w:pPr>
-    </w:p>
-    <w:p>
-      <w:pPr>
         <w:pStyle w:val="ListParagraph"/>
         <w:numPr>
           <w:ilvl w:val="0"/>
@@ -6245,7 +6406,7 @@
           <w:rFonts w:eastAsia="Times New Roman" w:cs="Times New Roman"/>
         </w:rPr>
       </w:pPr>
-      <w:bookmarkStart w:id="21" w:name="_Toc498501014"/>
+      <w:bookmarkStart w:id="21" w:name="_Toc498512508"/>
       <w:r>
         <w:rPr>
           <w:rFonts w:eastAsia="Times New Roman" w:cs="Times New Roman"/>
@@ -6568,6 +6729,16 @@
     </w:p>
     <w:p>
       <w:pPr>
+        <w:spacing w:before="14" w:after="14" w:line="360" w:lineRule="auto"/>
+        <w:jc w:val="both"/>
+        <w:rPr>
+          <w:rFonts w:eastAsia="Times New Roman" w:cs="Times New Roman"/>
+          <w:color w:val="262626" w:themeColor="text1" w:themeTint="D9"/>
+        </w:rPr>
+      </w:pPr>
+    </w:p>
+    <w:p>
+      <w:pPr>
         <w:pStyle w:val="Heading1"/>
         <w:spacing w:line="360" w:lineRule="auto"/>
         <w:jc w:val="both"/>
@@ -6575,7 +6746,7 @@
           <w:rFonts w:eastAsia="Times New Roman" w:cs="Times New Roman"/>
         </w:rPr>
       </w:pPr>
-      <w:bookmarkStart w:id="22" w:name="_Toc498501015"/>
+      <w:bookmarkStart w:id="22" w:name="_Toc498512509"/>
       <w:r>
         <w:rPr>
           <w:rFonts w:eastAsia="Times New Roman" w:cs="Times New Roman"/>
@@ -6600,10 +6771,6 @@
     <w:p>
       <w:pPr>
         <w:pStyle w:val="Heading2"/>
-        <w:numPr>
-          <w:ilvl w:val="1"/>
-          <w:numId w:val="22"/>
-        </w:numPr>
         <w:spacing w:line="360" w:lineRule="auto"/>
         <w:jc w:val="both"/>
         <w:rPr>
@@ -6611,13 +6778,20 @@
           <w:lang w:bidi="en-US"/>
         </w:rPr>
       </w:pPr>
-      <w:bookmarkStart w:id="23" w:name="_Toc498501016"/>
-      <w:r>
-        <w:rPr>
-          <w:rFonts w:cs="Times New Roman"/>
-          <w:lang w:bidi="en-US"/>
-        </w:rPr>
-        <w:t>Hardware Requirements</w:t>
+      <w:bookmarkStart w:id="23" w:name="_Toc498512510"/>
+      <w:r>
+        <w:rPr>
+          <w:rFonts w:cs="Times New Roman"/>
+          <w:lang w:bidi="en-US"/>
+        </w:rPr>
+        <w:t>5.1 H</w:t>
+      </w:r>
+      <w:r>
+        <w:rPr>
+          <w:rFonts w:cs="Times New Roman"/>
+          <w:lang w:bidi="en-US"/>
+        </w:rPr>
+        <w:t>ardware Requirements</w:t>
       </w:r>
       <w:bookmarkEnd w:id="23"/>
     </w:p>
@@ -6640,7 +6814,10 @@
         <w:jc w:val="both"/>
       </w:pPr>
       <w:r>
-        <w:t>* = Preferred</w:t>
+        <w:t>*</w:t>
+      </w:r>
+      <w:r>
+        <w:t xml:space="preserve"> Preferred</w:t>
       </w:r>
       <w:r>
         <w:tab/>
@@ -6649,7 +6826,10 @@
         <w:tab/>
       </w:r>
       <w:r>
-        <w:t xml:space="preserve">** = </w:t>
+        <w:t>**</w:t>
+      </w:r>
+      <w:r>
+        <w:t xml:space="preserve"> </w:t>
       </w:r>
       <w:r>
         <w:t>Minimum Necessity</w:t>
@@ -6852,19 +7032,24 @@
         <w:pStyle w:val="Heading2"/>
         <w:spacing w:line="360" w:lineRule="auto"/>
       </w:pPr>
+      <w:bookmarkStart w:id="25" w:name="_Toc498512511"/>
       <w:r>
         <w:t>5.2 S</w:t>
       </w:r>
       <w:r>
         <w:t>oftware Requirements</w:t>
       </w:r>
+      <w:bookmarkEnd w:id="25"/>
     </w:p>
     <w:p>
       <w:pPr>
         <w:spacing w:line="360" w:lineRule="auto"/>
       </w:pPr>
       <w:r>
-        <w:t>* = Preferred</w:t>
+        <w:t>*</w:t>
+      </w:r>
+      <w:r>
+        <w:t xml:space="preserve"> Preferred</w:t>
       </w:r>
       <w:r>
         <w:tab/>
@@ -6873,7 +7058,10 @@
         <w:tab/>
       </w:r>
       <w:r>
-        <w:t>** = Minimum Necessity</w:t>
+        <w:t>**</w:t>
+      </w:r>
+      <w:r>
+        <w:t xml:space="preserve"> Minimum Necessity</w:t>
       </w:r>
     </w:p>
     <w:tbl>
@@ -7001,7 +7189,19 @@
               <w:t xml:space="preserve"> Developer Edition offers features to eased up the developing and debugging experience. </w:t>
             </w:r>
             <w:r>
-              <w:t>At the same time it consume 30% less RAM when it</w:t>
+              <w:t xml:space="preserve">At the same </w:t>
+            </w:r>
+            <w:r>
+              <w:t>time,</w:t>
+            </w:r>
+            <w:r>
+              <w:t xml:space="preserve"> it </w:t>
+            </w:r>
+            <w:r>
+              <w:t>consumes</w:t>
+            </w:r>
+            <w:r>
+              <w:t xml:space="preserve"> 30% less RAM when it</w:t>
             </w:r>
             <w:r>
               <w:rPr>
@@ -7028,27 +7228,211 @@
     </w:p>
     <w:p>
       <w:pPr>
+        <w:pStyle w:val="Heading1"/>
         <w:spacing w:line="360" w:lineRule="auto"/>
-      </w:pPr>
+        <w:jc w:val="both"/>
+        <w:rPr>
+          <w:rFonts w:cs="Times New Roman"/>
+        </w:rPr>
+      </w:pPr>
+      <w:bookmarkStart w:id="26" w:name="_Toc498512512"/>
+      <w:r>
+        <w:rPr>
+          <w:rFonts w:cs="Times New Roman"/>
+        </w:rPr>
+        <w:lastRenderedPageBreak/>
+        <w:t xml:space="preserve">6 </w:t>
+      </w:r>
+      <w:r>
+        <w:rPr>
+          <w:rFonts w:cs="Times New Roman"/>
+        </w:rPr>
+        <w:t>Project Management</w:t>
+      </w:r>
+      <w:bookmarkEnd w:id="26"/>
+    </w:p>
+    <w:p>
+      <w:pPr>
+        <w:pStyle w:val="Heading2"/>
+        <w:spacing w:line="360" w:lineRule="auto"/>
+        <w:jc w:val="both"/>
+        <w:rPr>
+          <w:rFonts w:cs="Times New Roman"/>
+          <w:lang w:bidi="en-US"/>
+        </w:rPr>
+      </w:pPr>
+      <w:bookmarkStart w:id="27" w:name="_Toc498512513"/>
+      <w:r>
+        <w:rPr>
+          <w:rFonts w:cs="Times New Roman"/>
+          <w:lang w:bidi="en-US"/>
+        </w:rPr>
+        <w:t xml:space="preserve">6.1 </w:t>
+      </w:r>
+      <w:r>
+        <w:rPr>
+          <w:rFonts w:cs="Times New Roman"/>
+          <w:lang w:bidi="en-US"/>
+        </w:rPr>
+        <w:t>Gantt Chart</w:t>
+      </w:r>
+      <w:bookmarkEnd w:id="27"/>
+    </w:p>
+    <w:p>
+      <w:pPr>
+        <w:rPr>
+          <w:lang w:bidi="en-US"/>
+        </w:rPr>
+      </w:pPr>
+      <w:r>
+        <w:rPr>
+          <w:noProof/>
+        </w:rPr>
+        <mc:AlternateContent>
+          <mc:Choice Requires="wps">
+            <w:drawing>
+              <wp:anchor distT="0" distB="0" distL="114300" distR="114300" simplePos="0" relativeHeight="251671552" behindDoc="0" locked="0" layoutInCell="1" allowOverlap="1" wp14:anchorId="7D167136" wp14:editId="5E33BF63">
+                <wp:simplePos x="0" y="0"/>
+                <wp:positionH relativeFrom="column">
+                  <wp:posOffset>-139700</wp:posOffset>
+                </wp:positionH>
+                <wp:positionV relativeFrom="paragraph">
+                  <wp:posOffset>7953375</wp:posOffset>
+                </wp:positionV>
+                <wp:extent cx="5487035" cy="167640"/>
+                <wp:effectExtent l="0" t="0" r="0" b="10160"/>
+                <wp:wrapThrough wrapText="bothSides">
+                  <wp:wrapPolygon edited="0">
+                    <wp:start x="0" y="0"/>
+                    <wp:lineTo x="0" y="19636"/>
+                    <wp:lineTo x="21498" y="19636"/>
+                    <wp:lineTo x="21498" y="0"/>
+                    <wp:lineTo x="0" y="0"/>
+                  </wp:wrapPolygon>
+                </wp:wrapThrough>
+                <wp:docPr id="1" name="Text Box 1"/>
+                <wp:cNvGraphicFramePr/>
+                <a:graphic xmlns:a="http://schemas.openxmlformats.org/drawingml/2006/main">
+                  <a:graphicData uri="http://schemas.microsoft.com/office/word/2010/wordprocessingShape">
+                    <wps:wsp>
+                      <wps:cNvSpPr txBox="1"/>
+                      <wps:spPr>
+                        <a:xfrm>
+                          <a:off x="0" y="0"/>
+                          <a:ext cx="5487035" cy="167640"/>
+                        </a:xfrm>
+                        <a:prstGeom prst="rect">
+                          <a:avLst/>
+                        </a:prstGeom>
+                        <a:solidFill>
+                          <a:prstClr val="white"/>
+                        </a:solidFill>
+                        <a:ln>
+                          <a:noFill/>
+                        </a:ln>
+                        <a:effectLst/>
+                      </wps:spPr>
+                      <wps:txbx>
+                        <w:txbxContent>
+                          <w:p>
+                            <w:pPr>
+                              <w:pStyle w:val="Caption"/>
+                              <w:rPr>
+                                <w:rFonts w:eastAsia="Times New Roman" w:cs="Times New Roman"/>
+                                <w:noProof/>
+                                <w:color w:val="262626" w:themeColor="text1" w:themeTint="D9"/>
+                              </w:rPr>
+                            </w:pPr>
+                            <w:r>
+                              <w:t xml:space="preserve">Figure </w:t>
+                            </w:r>
+                            <w:fldSimple w:instr=" SEQ Figure \* ARABIC ">
+                              <w:r>
+                                <w:rPr>
+                                  <w:noProof/>
+                                </w:rPr>
+                                <w:t>2</w:t>
+                              </w:r>
+                            </w:fldSimple>
+                            <w:r>
+                              <w:t>: Gantt Chart</w:t>
+                            </w:r>
+                          </w:p>
+                        </w:txbxContent>
+                      </wps:txbx>
+                      <wps:bodyPr rot="0" spcFirstLastPara="0" vertOverflow="overflow" horzOverflow="overflow" vert="horz" wrap="square" lIns="0" tIns="0" rIns="0" bIns="0" numCol="1" spcCol="0" rtlCol="0" fromWordArt="0" anchor="t" anchorCtr="0" forceAA="0" compatLnSpc="1">
+                        <a:prstTxWarp prst="textNoShape">
+                          <a:avLst/>
+                        </a:prstTxWarp>
+                        <a:noAutofit/>
+                      </wps:bodyPr>
+                    </wps:wsp>
+                  </a:graphicData>
+                </a:graphic>
+                <wp14:sizeRelH relativeFrom="margin">
+                  <wp14:pctWidth>0</wp14:pctWidth>
+                </wp14:sizeRelH>
+                <wp14:sizeRelV relativeFrom="margin">
+                  <wp14:pctHeight>0</wp14:pctHeight>
+                </wp14:sizeRelV>
+              </wp:anchor>
+            </w:drawing>
+          </mc:Choice>
+          <mc:Fallback>
+            <w:pict>
+              <v:shape w14:anchorId="7D167136" id="Text Box 1" o:spid="_x0000_s1027" type="#_x0000_t202" style="position:absolute;margin-left:-11pt;margin-top:626.25pt;width:432.05pt;height:13.2pt;z-index:251671552;visibility:visible;mso-wrap-style:square;mso-width-percent:0;mso-height-percent:0;mso-wrap-distance-left:9pt;mso-wrap-distance-top:0;mso-wrap-distance-right:9pt;mso-wrap-distance-bottom:0;mso-position-horizontal:absolute;mso-position-horizontal-relative:text;mso-position-vertical:absolute;mso-position-vertical-relative:text;mso-width-percent:0;mso-height-percent:0;mso-width-relative:margin;mso-height-relative:margin;v-text-anchor:top" o:gfxdata="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" stroked="f">
+                <v:textbox inset="0,0,0,0">
+                  <w:txbxContent>
+                    <w:p>
+                      <w:pPr>
+                        <w:pStyle w:val="Caption"/>
+                        <w:rPr>
+                          <w:rFonts w:eastAsia="Times New Roman" w:cs="Times New Roman"/>
+                          <w:noProof/>
+                          <w:color w:val="262626" w:themeColor="text1" w:themeTint="D9"/>
+                        </w:rPr>
+                      </w:pPr>
+                      <w:r>
+                        <w:t xml:space="preserve">Figure </w:t>
+                      </w:r>
+                      <w:fldSimple w:instr=" SEQ Figure \* ARABIC ">
+                        <w:r>
+                          <w:rPr>
+                            <w:noProof/>
+                          </w:rPr>
+                          <w:t>2</w:t>
+                        </w:r>
+                      </w:fldSimple>
+                      <w:r>
+                        <w:t>: Gantt Chart</w:t>
+                      </w:r>
+                    </w:p>
+                  </w:txbxContent>
+                </v:textbox>
+                <w10:wrap type="through"/>
+              </v:shape>
+            </w:pict>
+          </mc:Fallback>
+        </mc:AlternateContent>
+      </w:r>
       <w:r>
         <w:rPr>
           <w:rFonts w:eastAsia="Times New Roman" w:cs="Times New Roman"/>
           <w:noProof/>
           <w:color w:val="262626" w:themeColor="text1" w:themeTint="D9"/>
         </w:rPr>
-        <w:lastRenderedPageBreak/>
         <w:drawing>
-          <wp:anchor distT="0" distB="0" distL="114300" distR="114300" simplePos="0" relativeHeight="251663360" behindDoc="1" locked="0" layoutInCell="1" allowOverlap="1" wp14:anchorId="6F04A9DC" wp14:editId="7C0446D0">
+          <wp:anchor distT="0" distB="0" distL="114300" distR="114300" simplePos="0" relativeHeight="251663360" behindDoc="1" locked="0" layoutInCell="1" allowOverlap="1" wp14:anchorId="6F04A9DC" wp14:editId="4B9F857D">
             <wp:simplePos x="0" y="0"/>
             <wp:positionH relativeFrom="column">
-              <wp:posOffset>-1663700</wp:posOffset>
+              <wp:posOffset>-1676024</wp:posOffset>
             </wp:positionH>
             <wp:positionV relativeFrom="paragraph">
-              <wp:posOffset>1600835</wp:posOffset>
+              <wp:posOffset>1204854</wp:posOffset>
             </wp:positionV>
-            <wp:extent cx="8913495" cy="5711825"/>
-            <wp:effectExtent l="635" t="0" r="2540" b="2540"/>
-            <wp:wrapTopAndBottom/>
+            <wp:extent cx="8561081" cy="5485619"/>
+            <wp:effectExtent l="0" t="11430" r="0" b="0"/>
+            <wp:wrapNone/>
             <wp:docPr id="3" name="Picture 3" descr="FYP%20Gantt.jpeg"/>
             <wp:cNvGraphicFramePr>
               <a:graphicFrameLocks xmlns:a="http://schemas.openxmlformats.org/drawingml/2006/main" noChangeAspect="1"/>
@@ -7078,7 +7462,7 @@
                   <pic:spPr bwMode="auto">
                     <a:xfrm rot="16200000">
                       <a:off x="0" y="0"/>
-                      <a:ext cx="8913495" cy="5711825"/>
+                      <a:ext cx="8561081" cy="5485619"/>
                     </a:xfrm>
                     <a:prstGeom prst="rect">
                       <a:avLst/>
@@ -7100,6 +7484,260 @@
           </wp:anchor>
         </w:drawing>
       </w:r>
+      <w:r>
+        <w:rPr>
+          <w:lang w:bidi="en-US"/>
+        </w:rPr>
+        <w:br w:type="page"/>
+      </w:r>
+    </w:p>
+    <w:p>
+      <w:pPr>
+        <w:rPr>
+          <w:lang w:bidi="en-US"/>
+        </w:rPr>
+      </w:pPr>
+    </w:p>
+    <w:p>
+      <w:pPr>
+        <w:pStyle w:val="Heading2"/>
+        <w:spacing w:line="360" w:lineRule="auto"/>
+        <w:jc w:val="both"/>
+        <w:rPr>
+          <w:rFonts w:cs="Times New Roman"/>
+          <w:lang w:bidi="en-US"/>
+        </w:rPr>
+      </w:pPr>
+      <w:bookmarkStart w:id="28" w:name="_Toc498512514"/>
+      <w:r>
+        <w:rPr>
+          <w:rFonts w:cs="Times New Roman"/>
+          <w:lang w:bidi="en-US"/>
+        </w:rPr>
+        <w:t xml:space="preserve">6.2 </w:t>
+      </w:r>
+      <w:r>
+        <w:rPr>
+          <w:rFonts w:cs="Times New Roman"/>
+          <w:lang w:bidi="en-US"/>
+        </w:rPr>
+        <w:t>Risk</w:t>
+      </w:r>
+      <w:r>
+        <w:rPr>
+          <w:rFonts w:cs="Times New Roman"/>
+          <w:lang w:bidi="en-US"/>
+        </w:rPr>
+        <w:t>s</w:t>
+      </w:r>
+      <w:r>
+        <w:rPr>
+          <w:rFonts w:cs="Times New Roman"/>
+          <w:lang w:bidi="en-US"/>
+        </w:rPr>
+        <w:t xml:space="preserve"> and Mitigations</w:t>
+      </w:r>
+      <w:bookmarkEnd w:id="28"/>
+    </w:p>
+    <w:tbl>
+      <w:tblPr>
+        <w:tblStyle w:val="TableGrid"/>
+        <w:tblW w:w="0" w:type="auto"/>
+        <w:tblLook w:val="04A0" w:firstRow="1" w:lastRow="0" w:firstColumn="1" w:lastColumn="0" w:noHBand="0" w:noVBand="1"/>
+      </w:tblPr>
+      <w:tblGrid>
+        <w:gridCol w:w="4505"/>
+        <w:gridCol w:w="4505"/>
+      </w:tblGrid>
+      <w:tr>
+        <w:trPr>
+          <w:trHeight w:val="437"/>
+        </w:trPr>
+        <w:tc>
+          <w:tcPr>
+            <w:tcW w:w="4505" w:type="dxa"/>
+            <w:vAlign w:val="center"/>
+          </w:tcPr>
+          <w:p>
+            <w:pPr>
+              <w:spacing w:line="360" w:lineRule="auto"/>
+              <w:jc w:val="both"/>
+              <w:rPr>
+                <w:b/>
+              </w:rPr>
+            </w:pPr>
+            <w:r>
+              <w:rPr>
+                <w:b/>
+              </w:rPr>
+              <w:t>Risk</w:t>
+            </w:r>
+          </w:p>
+        </w:tc>
+        <w:tc>
+          <w:tcPr>
+            <w:tcW w:w="4505" w:type="dxa"/>
+            <w:vAlign w:val="center"/>
+          </w:tcPr>
+          <w:p>
+            <w:pPr>
+              <w:spacing w:line="360" w:lineRule="auto"/>
+              <w:jc w:val="both"/>
+              <w:rPr>
+                <w:b/>
+              </w:rPr>
+            </w:pPr>
+            <w:r>
+              <w:rPr>
+                <w:b/>
+              </w:rPr>
+              <w:t>Mitigation</w:t>
+            </w:r>
+          </w:p>
+        </w:tc>
+      </w:tr>
+      <w:tr>
+        <w:tc>
+          <w:tcPr>
+            <w:tcW w:w="4505" w:type="dxa"/>
+            <w:vAlign w:val="center"/>
+          </w:tcPr>
+          <w:p>
+            <w:pPr>
+              <w:spacing w:line="360" w:lineRule="auto"/>
+              <w:jc w:val="both"/>
+            </w:pPr>
+          </w:p>
+        </w:tc>
+        <w:tc>
+          <w:tcPr>
+            <w:tcW w:w="4505" w:type="dxa"/>
+            <w:vAlign w:val="center"/>
+          </w:tcPr>
+          <w:p>
+            <w:pPr>
+              <w:spacing w:line="360" w:lineRule="auto"/>
+              <w:jc w:val="both"/>
+            </w:pPr>
+          </w:p>
+        </w:tc>
+      </w:tr>
+      <w:tr>
+        <w:tc>
+          <w:tcPr>
+            <w:tcW w:w="4505" w:type="dxa"/>
+            <w:vAlign w:val="center"/>
+          </w:tcPr>
+          <w:p>
+            <w:pPr>
+              <w:spacing w:line="360" w:lineRule="auto"/>
+              <w:jc w:val="both"/>
+            </w:pPr>
+          </w:p>
+        </w:tc>
+        <w:tc>
+          <w:tcPr>
+            <w:tcW w:w="4505" w:type="dxa"/>
+            <w:vAlign w:val="center"/>
+          </w:tcPr>
+          <w:p>
+            <w:pPr>
+              <w:spacing w:line="360" w:lineRule="auto"/>
+              <w:jc w:val="both"/>
+            </w:pPr>
+          </w:p>
+        </w:tc>
+      </w:tr>
+      <w:tr>
+        <w:tc>
+          <w:tcPr>
+            <w:tcW w:w="4505" w:type="dxa"/>
+            <w:vAlign w:val="center"/>
+          </w:tcPr>
+          <w:p>
+            <w:pPr>
+              <w:spacing w:line="360" w:lineRule="auto"/>
+              <w:jc w:val="both"/>
+            </w:pPr>
+          </w:p>
+        </w:tc>
+        <w:tc>
+          <w:tcPr>
+            <w:tcW w:w="4505" w:type="dxa"/>
+            <w:vAlign w:val="center"/>
+          </w:tcPr>
+          <w:p>
+            <w:pPr>
+              <w:spacing w:line="360" w:lineRule="auto"/>
+              <w:jc w:val="both"/>
+            </w:pPr>
+          </w:p>
+        </w:tc>
+      </w:tr>
+      <w:tr>
+        <w:tc>
+          <w:tcPr>
+            <w:tcW w:w="4505" w:type="dxa"/>
+            <w:vAlign w:val="center"/>
+          </w:tcPr>
+          <w:p>
+            <w:pPr>
+              <w:spacing w:line="360" w:lineRule="auto"/>
+              <w:jc w:val="both"/>
+            </w:pPr>
+          </w:p>
+        </w:tc>
+        <w:tc>
+          <w:tcPr>
+            <w:tcW w:w="4505" w:type="dxa"/>
+            <w:vAlign w:val="center"/>
+          </w:tcPr>
+          <w:p>
+            <w:pPr>
+              <w:spacing w:line="360" w:lineRule="auto"/>
+              <w:jc w:val="both"/>
+            </w:pPr>
+          </w:p>
+        </w:tc>
+      </w:tr>
+      <w:tr>
+        <w:tc>
+          <w:tcPr>
+            <w:tcW w:w="4505" w:type="dxa"/>
+            <w:vAlign w:val="center"/>
+          </w:tcPr>
+          <w:p>
+            <w:pPr>
+              <w:spacing w:line="360" w:lineRule="auto"/>
+              <w:jc w:val="both"/>
+            </w:pPr>
+          </w:p>
+        </w:tc>
+        <w:tc>
+          <w:tcPr>
+            <w:tcW w:w="4505" w:type="dxa"/>
+            <w:vAlign w:val="center"/>
+          </w:tcPr>
+          <w:p>
+            <w:pPr>
+              <w:spacing w:line="360" w:lineRule="auto"/>
+              <w:jc w:val="both"/>
+            </w:pPr>
+          </w:p>
+        </w:tc>
+      </w:tr>
+    </w:tbl>
+    <w:p>
+      <w:pPr>
+        <w:spacing w:line="360" w:lineRule="auto"/>
+        <w:jc w:val="both"/>
+      </w:pPr>
+    </w:p>
+    <w:p>
+      <w:pPr>
+        <w:spacing w:line="360" w:lineRule="auto"/>
+        <w:jc w:val="both"/>
+      </w:pPr>
     </w:p>
     <w:p>
       <w:pPr>
@@ -7107,563 +7745,306 @@
         <w:spacing w:line="360" w:lineRule="auto"/>
         <w:jc w:val="both"/>
         <w:rPr>
-          <w:rFonts w:cs="Times New Roman"/>
-        </w:rPr>
-      </w:pPr>
-      <w:bookmarkStart w:id="25" w:name="_Toc498501017"/>
-      <w:r>
-        <w:rPr>
-          <w:rFonts w:cs="Times New Roman"/>
+          <w:rFonts w:eastAsia="Times New Roman" w:cs="Times New Roman"/>
+        </w:rPr>
+      </w:pPr>
+      <w:bookmarkStart w:id="29" w:name="_Toc498512515"/>
+      <w:r>
+        <w:rPr>
+          <w:rFonts w:eastAsia="Times New Roman" w:cs="Times New Roman"/>
+        </w:rPr>
+        <w:t xml:space="preserve">7 </w:t>
+      </w:r>
+      <w:r>
+        <w:rPr>
+          <w:rFonts w:eastAsia="Times New Roman" w:cs="Times New Roman"/>
+        </w:rPr>
+        <w:t>Bibliography</w:t>
+      </w:r>
+      <w:bookmarkEnd w:id="29"/>
+    </w:p>
+    <w:p>
+      <w:pPr>
+        <w:spacing w:line="360" w:lineRule="auto"/>
+        <w:jc w:val="both"/>
+      </w:pPr>
+    </w:p>
+    <w:p>
+      <w:pPr>
+        <w:spacing w:line="360" w:lineRule="auto"/>
+        <w:jc w:val="both"/>
+        <w:rPr>
+          <w:b/>
+        </w:rPr>
+      </w:pPr>
+      <w:r>
+        <w:rPr>
+          <w:shd w:val="clear" w:color="auto" w:fill="FFFFFF"/>
+        </w:rPr>
+        <w:t>Mora, A., Riera, D., Gonzalez, C. and Arnedo-Moreno, J., 2015, September. A literature review of gamification design frameworks. In </w:t>
+      </w:r>
+      <w:r>
+        <w:rPr>
+          <w:i/>
+          <w:iCs/>
+        </w:rPr>
+        <w:t>Games and virtual worlds for serious applications (VS-Games), 2015 7th international conference on</w:t>
+      </w:r>
+      <w:r>
+        <w:rPr>
+          <w:shd w:val="clear" w:color="auto" w:fill="FFFFFF"/>
+        </w:rPr>
+        <w:t> (pp. 1-8). IEEE.</w:t>
+      </w:r>
+    </w:p>
+    <w:p>
+      <w:pPr>
+        <w:spacing w:line="360" w:lineRule="auto"/>
+        <w:jc w:val="both"/>
+        <w:rPr>
+          <w:b/>
+        </w:rPr>
+      </w:pPr>
+    </w:p>
+    <w:p>
+      <w:pPr>
+        <w:spacing w:line="360" w:lineRule="auto"/>
+        <w:jc w:val="both"/>
+      </w:pPr>
+      <w:r>
+        <w:rPr>
+          <w:shd w:val="clear" w:color="auto" w:fill="FFFFFF"/>
+        </w:rPr>
+        <w:t>da Rocha Seixas, L., Gomes, A.S. and de Melo Filho, I.J., 2016. Effectiveness of gamification in the engagement of students. </w:t>
+      </w:r>
+      <w:r>
+        <w:rPr>
+          <w:i/>
+          <w:iCs/>
+        </w:rPr>
+        <w:t>Computers in Human Behavior</w:t>
+      </w:r>
+      <w:r>
+        <w:rPr>
+          <w:shd w:val="clear" w:color="auto" w:fill="FFFFFF"/>
+        </w:rPr>
+        <w:t>, </w:t>
+      </w:r>
+      <w:r>
+        <w:rPr>
+          <w:i/>
+          <w:iCs/>
+        </w:rPr>
+        <w:t>58</w:t>
+      </w:r>
+      <w:r>
+        <w:rPr>
+          <w:shd w:val="clear" w:color="auto" w:fill="FFFFFF"/>
+        </w:rPr>
+        <w:t>, pp.48-63.</w:t>
+      </w:r>
+    </w:p>
+    <w:p>
+      <w:pPr>
+        <w:spacing w:line="360" w:lineRule="auto"/>
+        <w:jc w:val="both"/>
+      </w:pPr>
+    </w:p>
+    <w:p>
+      <w:pPr>
+        <w:spacing w:line="360" w:lineRule="auto"/>
+        <w:jc w:val="both"/>
+      </w:pPr>
+      <w:r>
+        <w:rPr>
+          <w:shd w:val="clear" w:color="auto" w:fill="FFFFFF"/>
+        </w:rPr>
+        <w:t>Hsu, C.L., Chen, Y.C., Yang, T.N. and Lin, W.K., 2017. Do website features matter in an online gamification context? Focusing on the mediating roles of user experience and attitude. </w:t>
+      </w:r>
+      <w:r>
+        <w:rPr>
+          <w:i/>
+          <w:iCs/>
+        </w:rPr>
+        <w:t>Telematics and Informatics</w:t>
+      </w:r>
+      <w:r>
+        <w:rPr>
+          <w:shd w:val="clear" w:color="auto" w:fill="FFFFFF"/>
+        </w:rPr>
+        <w:t>, </w:t>
+      </w:r>
+      <w:r>
+        <w:rPr>
+          <w:i/>
+          <w:iCs/>
+        </w:rPr>
+        <w:t>34</w:t>
+      </w:r>
+      <w:r>
+        <w:rPr>
+          <w:shd w:val="clear" w:color="auto" w:fill="FFFFFF"/>
+        </w:rPr>
+        <w:t>(4), pp.196-205.</w:t>
+      </w:r>
+    </w:p>
+    <w:p>
+      <w:pPr>
+        <w:spacing w:line="360" w:lineRule="auto"/>
+        <w:jc w:val="both"/>
+      </w:pPr>
+    </w:p>
+    <w:p>
+      <w:pPr>
+        <w:spacing w:line="360" w:lineRule="auto"/>
+        <w:jc w:val="both"/>
+      </w:pPr>
+      <w:r>
+        <w:rPr>
+          <w:shd w:val="clear" w:color="auto" w:fill="FFFFFF"/>
+        </w:rPr>
+        <w:t>Dubois, D.J. and Tamburrelli, G., 2013, August. Understanding gamification mechanisms for software development. In </w:t>
+      </w:r>
+      <w:r>
+        <w:rPr>
+          <w:i/>
+          <w:iCs/>
+        </w:rPr>
+        <w:t>Proceedings of the 2013 9th Joint Meeting on Foundations of Software Engineering</w:t>
+      </w:r>
+      <w:r>
+        <w:rPr>
+          <w:shd w:val="clear" w:color="auto" w:fill="FFFFFF"/>
+        </w:rPr>
+        <w:t> (pp. 659-662). ACM.</w:t>
+      </w:r>
+    </w:p>
+    <w:p>
+      <w:pPr>
+        <w:spacing w:line="360" w:lineRule="auto"/>
+        <w:jc w:val="both"/>
+      </w:pPr>
+    </w:p>
+    <w:p>
+      <w:pPr>
+        <w:spacing w:line="360" w:lineRule="auto"/>
+        <w:jc w:val="both"/>
+      </w:pPr>
+      <w:r>
+        <w:rPr>
+          <w:shd w:val="clear" w:color="auto" w:fill="FFFFFF"/>
+        </w:rPr>
+        <w:t>Lombriser, P. and van der Valk, R., 2011. Improving the Quality of the Software Development Lifecycle with Gamification.</w:t>
+      </w:r>
+    </w:p>
+    <w:p>
+      <w:pPr>
+        <w:spacing w:line="360" w:lineRule="auto"/>
+        <w:jc w:val="both"/>
+      </w:pPr>
+    </w:p>
+    <w:p>
+      <w:pPr>
+        <w:spacing w:line="360" w:lineRule="auto"/>
+        <w:jc w:val="both"/>
+      </w:pPr>
+      <w:r>
+        <w:rPr>
+          <w:shd w:val="clear" w:color="auto" w:fill="FFFFFF"/>
         </w:rPr>
         <w:lastRenderedPageBreak/>
-        <w:t xml:space="preserve">6 </w:t>
-      </w:r>
-      <w:r>
-        <w:rPr>
-          <w:rFonts w:cs="Times New Roman"/>
-        </w:rPr>
-        <w:t>Project Management</w:t>
-      </w:r>
-      <w:bookmarkEnd w:id="25"/>
-    </w:p>
-    <w:p>
-      <w:pPr>
-        <w:pStyle w:val="Heading2"/>
+        <w:t>Buckley, P. and Doyle, E., 2017. Individualising gamification: an investigation of the impact of learning styles and personality traits on the efficacy of gamification using a prediction market. </w:t>
+      </w:r>
+      <w:r>
+        <w:rPr>
+          <w:i/>
+          <w:iCs/>
+        </w:rPr>
+        <w:t>Computers &amp; Education</w:t>
+      </w:r>
+      <w:r>
+        <w:rPr>
+          <w:shd w:val="clear" w:color="auto" w:fill="FFFFFF"/>
+        </w:rPr>
+        <w:t>, </w:t>
+      </w:r>
+      <w:r>
+        <w:rPr>
+          <w:i/>
+          <w:iCs/>
+        </w:rPr>
+        <w:t>106</w:t>
+      </w:r>
+      <w:r>
+        <w:rPr>
+          <w:shd w:val="clear" w:color="auto" w:fill="FFFFFF"/>
+        </w:rPr>
+        <w:t>, pp.43-55.</w:t>
+      </w:r>
+    </w:p>
+    <w:p>
+      <w:pPr>
         <w:spacing w:line="360" w:lineRule="auto"/>
         <w:jc w:val="both"/>
-        <w:rPr>
-          <w:rFonts w:cs="Times New Roman"/>
-          <w:lang w:bidi="en-US"/>
-        </w:rPr>
-      </w:pPr>
-      <w:bookmarkStart w:id="26" w:name="_Toc498501018"/>
-      <w:r>
-        <w:rPr>
-          <w:rFonts w:cs="Times New Roman"/>
-          <w:lang w:bidi="en-US"/>
-        </w:rPr>
-        <w:t xml:space="preserve">6.1 </w:t>
-      </w:r>
-      <w:r>
-        <w:rPr>
-          <w:rFonts w:cs="Times New Roman"/>
-          <w:lang w:bidi="en-US"/>
-        </w:rPr>
-        <w:t>Gantt Chart</w:t>
-      </w:r>
-      <w:bookmarkEnd w:id="26"/>
-    </w:p>
-    <w:p>
-      <w:pPr>
-        <w:pStyle w:val="Heading2"/>
+      </w:pPr>
+    </w:p>
+    <w:p>
+      <w:pPr>
         <w:spacing w:line="360" w:lineRule="auto"/>
         <w:jc w:val="both"/>
-        <w:rPr>
-          <w:rFonts w:cs="Times New Roman"/>
-          <w:lang w:bidi="en-US"/>
-        </w:rPr>
-      </w:pPr>
-      <w:bookmarkStart w:id="27" w:name="_Toc498501019"/>
-      <w:r>
-        <w:rPr>
-          <w:rFonts w:cs="Times New Roman"/>
-          <w:lang w:bidi="en-US"/>
-        </w:rPr>
-        <w:t xml:space="preserve">6.2 </w:t>
-      </w:r>
-      <w:r>
-        <w:rPr>
-          <w:rFonts w:cs="Times New Roman"/>
-          <w:lang w:bidi="en-US"/>
-        </w:rPr>
-        <w:t>Risk and Mitigations</w:t>
-      </w:r>
-      <w:bookmarkEnd w:id="27"/>
+      </w:pPr>
+      <w:r>
+        <w:rPr>
+          <w:shd w:val="clear" w:color="auto" w:fill="FFFFFF"/>
+        </w:rPr>
+        <w:t>Robson, K., Plangger, K., Kietzmann, J.H., McCarthy, I. and Pitt, L., 2015. Is it all a game? Understanding the principles of gamification. </w:t>
+      </w:r>
+      <w:r>
+        <w:rPr>
+          <w:i/>
+          <w:iCs/>
+        </w:rPr>
+        <w:t>Business Horizons</w:t>
+      </w:r>
+      <w:r>
+        <w:rPr>
+          <w:shd w:val="clear" w:color="auto" w:fill="FFFFFF"/>
+        </w:rPr>
+        <w:t>, </w:t>
+      </w:r>
+      <w:r>
+        <w:rPr>
+          <w:i/>
+          <w:iCs/>
+        </w:rPr>
+        <w:t>58</w:t>
+      </w:r>
+      <w:r>
+        <w:rPr>
+          <w:shd w:val="clear" w:color="auto" w:fill="FFFFFF"/>
+        </w:rPr>
+        <w:t>(4), pp.411-420.</w:t>
+      </w:r>
     </w:p>
     <w:p>
       <w:pPr>
         <w:spacing w:line="360" w:lineRule="auto"/>
         <w:jc w:val="both"/>
-      </w:pPr>
-    </w:p>
-    <w:p>
-      <w:pPr>
-        <w:spacing w:before="14" w:after="14" w:line="360" w:lineRule="auto"/>
-        <w:jc w:val="both"/>
-        <w:outlineLvl w:val="0"/>
-        <w:rPr>
-          <w:rFonts w:eastAsia="Times New Roman" w:cs="Times New Roman"/>
-          <w:color w:val="262626" w:themeColor="text1" w:themeTint="D9"/>
-        </w:rPr>
-      </w:pPr>
-    </w:p>
-    <w:p>
-      <w:pPr>
-        <w:spacing w:before="14" w:after="14" w:line="360" w:lineRule="auto"/>
-        <w:jc w:val="both"/>
-        <w:outlineLvl w:val="0"/>
-        <w:rPr>
-          <w:rFonts w:eastAsia="Times New Roman" w:cs="Times New Roman"/>
-          <w:color w:val="262626" w:themeColor="text1" w:themeTint="D9"/>
-        </w:rPr>
-      </w:pPr>
-    </w:p>
-    <w:p>
-      <w:pPr>
-        <w:spacing w:before="14" w:after="14" w:line="360" w:lineRule="auto"/>
-        <w:jc w:val="both"/>
-        <w:outlineLvl w:val="0"/>
-        <w:rPr>
-          <w:rFonts w:eastAsia="Times New Roman" w:cs="Times New Roman"/>
-          <w:color w:val="262626" w:themeColor="text1" w:themeTint="D9"/>
-        </w:rPr>
-      </w:pPr>
-    </w:p>
-    <w:p>
-      <w:pPr>
-        <w:spacing w:before="14" w:after="14" w:line="360" w:lineRule="auto"/>
-        <w:jc w:val="both"/>
-        <w:outlineLvl w:val="0"/>
-        <w:rPr>
-          <w:rFonts w:eastAsia="Times New Roman" w:cs="Times New Roman"/>
-          <w:color w:val="262626" w:themeColor="text1" w:themeTint="D9"/>
-        </w:rPr>
-      </w:pPr>
-    </w:p>
-    <w:p>
-      <w:pPr>
-        <w:spacing w:before="14" w:after="14" w:line="360" w:lineRule="auto"/>
-        <w:jc w:val="both"/>
-        <w:outlineLvl w:val="0"/>
-        <w:rPr>
-          <w:rFonts w:eastAsia="Times New Roman" w:cs="Times New Roman"/>
-          <w:color w:val="262626" w:themeColor="text1" w:themeTint="D9"/>
-        </w:rPr>
-      </w:pPr>
-    </w:p>
-    <w:p>
-      <w:pPr>
-        <w:spacing w:before="14" w:after="14" w:line="360" w:lineRule="auto"/>
-        <w:jc w:val="both"/>
-        <w:outlineLvl w:val="0"/>
-        <w:rPr>
-          <w:rFonts w:eastAsia="Times New Roman" w:cs="Times New Roman"/>
-          <w:color w:val="262626" w:themeColor="text1" w:themeTint="D9"/>
-        </w:rPr>
-      </w:pPr>
-    </w:p>
-    <w:p>
-      <w:pPr>
-        <w:spacing w:before="14" w:after="14" w:line="360" w:lineRule="auto"/>
-        <w:jc w:val="both"/>
-        <w:outlineLvl w:val="0"/>
-        <w:rPr>
-          <w:rFonts w:eastAsia="Times New Roman" w:cs="Times New Roman"/>
-          <w:color w:val="262626" w:themeColor="text1" w:themeTint="D9"/>
-        </w:rPr>
-      </w:pPr>
-    </w:p>
-    <w:p>
-      <w:pPr>
-        <w:spacing w:before="14" w:after="14" w:line="360" w:lineRule="auto"/>
-        <w:jc w:val="both"/>
-        <w:outlineLvl w:val="0"/>
         <w:rPr>
           <w:rFonts w:eastAsia="Times New Roman" w:cs="Times New Roman"/>
           <w:b/>
-          <w:color w:val="262626" w:themeColor="text1" w:themeTint="D9"/>
-          <w:sz w:val="28"/>
-          <w:szCs w:val="28"/>
-        </w:rPr>
-      </w:pPr>
-    </w:p>
-    <w:p>
-      <w:pPr>
-        <w:spacing w:before="14" w:after="14" w:line="360" w:lineRule="auto"/>
-        <w:jc w:val="both"/>
-        <w:rPr>
-          <w:rFonts w:eastAsia="Times New Roman" w:cs="Times New Roman"/>
-          <w:color w:val="262626" w:themeColor="text1" w:themeTint="D9"/>
-        </w:rPr>
-      </w:pPr>
-    </w:p>
-    <w:p>
-      <w:pPr>
-        <w:spacing w:before="14" w:after="14" w:line="360" w:lineRule="auto"/>
-        <w:jc w:val="both"/>
-        <w:rPr>
-          <w:rFonts w:eastAsia="Times New Roman" w:cs="Times New Roman"/>
-          <w:color w:val="262626" w:themeColor="text1" w:themeTint="D9"/>
-        </w:rPr>
-      </w:pPr>
-    </w:p>
-    <w:p>
-      <w:pPr>
-        <w:spacing w:before="14" w:after="14" w:line="360" w:lineRule="auto"/>
-        <w:jc w:val="both"/>
-        <w:rPr>
-          <w:rFonts w:eastAsia="Times New Roman" w:cs="Times New Roman"/>
-          <w:color w:val="262626" w:themeColor="text1" w:themeTint="D9"/>
-        </w:rPr>
-      </w:pPr>
-    </w:p>
-    <w:p>
-      <w:pPr>
-        <w:spacing w:before="14" w:after="14" w:line="360" w:lineRule="auto"/>
-        <w:jc w:val="both"/>
-        <w:rPr>
-          <w:rFonts w:eastAsia="Times New Roman" w:cs="Times New Roman"/>
-          <w:color w:val="262626" w:themeColor="text1" w:themeTint="D9"/>
-        </w:rPr>
-      </w:pPr>
-    </w:p>
-    <w:p>
-      <w:pPr>
-        <w:spacing w:before="14" w:after="14" w:line="360" w:lineRule="auto"/>
-        <w:jc w:val="both"/>
-        <w:rPr>
-          <w:rFonts w:eastAsia="Times New Roman" w:cs="Times New Roman"/>
-          <w:color w:val="262626" w:themeColor="text1" w:themeTint="D9"/>
-        </w:rPr>
-      </w:pPr>
-    </w:p>
-    <w:p>
-      <w:pPr>
-        <w:spacing w:before="14" w:after="14" w:line="360" w:lineRule="auto"/>
-        <w:jc w:val="both"/>
-        <w:rPr>
-          <w:rFonts w:eastAsia="Times New Roman" w:cs="Times New Roman"/>
-          <w:color w:val="262626" w:themeColor="text1" w:themeTint="D9"/>
-        </w:rPr>
-      </w:pPr>
-    </w:p>
-    <w:p>
-      <w:pPr>
-        <w:spacing w:before="14" w:after="14" w:line="360" w:lineRule="auto"/>
-        <w:jc w:val="both"/>
-        <w:rPr>
-          <w:rFonts w:eastAsia="Times New Roman" w:cs="Times New Roman"/>
-          <w:color w:val="262626" w:themeColor="text1" w:themeTint="D9"/>
-        </w:rPr>
-      </w:pPr>
-    </w:p>
-    <w:p>
-      <w:pPr>
-        <w:spacing w:before="14" w:after="14" w:line="360" w:lineRule="auto"/>
-        <w:jc w:val="both"/>
-        <w:rPr>
-          <w:rFonts w:eastAsia="Times New Roman" w:cs="Times New Roman"/>
-          <w:color w:val="262626" w:themeColor="text1" w:themeTint="D9"/>
-        </w:rPr>
-      </w:pPr>
-    </w:p>
-    <w:p>
-      <w:pPr>
-        <w:spacing w:before="14" w:after="14" w:line="360" w:lineRule="auto"/>
-        <w:jc w:val="both"/>
-        <w:rPr>
-          <w:rFonts w:eastAsia="Times New Roman" w:cs="Times New Roman"/>
-          <w:color w:val="262626" w:themeColor="text1" w:themeTint="D9"/>
-        </w:rPr>
-      </w:pPr>
-    </w:p>
-    <w:p>
-      <w:pPr>
-        <w:spacing w:before="14" w:after="14" w:line="360" w:lineRule="auto"/>
-        <w:jc w:val="both"/>
-        <w:rPr>
-          <w:rFonts w:eastAsia="Times New Roman" w:cs="Times New Roman"/>
-          <w:color w:val="262626" w:themeColor="text1" w:themeTint="D9"/>
-        </w:rPr>
-      </w:pPr>
-    </w:p>
-    <w:p>
-      <w:pPr>
-        <w:spacing w:before="14" w:after="14" w:line="360" w:lineRule="auto"/>
-        <w:jc w:val="both"/>
-        <w:rPr>
-          <w:rFonts w:eastAsia="Times New Roman" w:cs="Times New Roman"/>
-          <w:color w:val="262626" w:themeColor="text1" w:themeTint="D9"/>
-        </w:rPr>
-      </w:pPr>
-    </w:p>
-    <w:p>
-      <w:pPr>
-        <w:spacing w:before="14" w:after="14" w:line="360" w:lineRule="auto"/>
-        <w:jc w:val="both"/>
-        <w:rPr>
-          <w:rFonts w:eastAsia="Times New Roman" w:cs="Times New Roman"/>
-          <w:color w:val="262626" w:themeColor="text1" w:themeTint="D9"/>
-        </w:rPr>
-      </w:pPr>
-    </w:p>
-    <w:p>
-      <w:pPr>
-        <w:spacing w:before="14" w:after="14" w:line="360" w:lineRule="auto"/>
-        <w:jc w:val="both"/>
-        <w:rPr>
-          <w:rFonts w:eastAsia="Times New Roman" w:cs="Times New Roman"/>
-          <w:color w:val="262626" w:themeColor="text1" w:themeTint="D9"/>
-        </w:rPr>
-      </w:pPr>
-    </w:p>
-    <w:p>
-      <w:pPr>
-        <w:spacing w:before="14" w:after="14" w:line="360" w:lineRule="auto"/>
-        <w:jc w:val="both"/>
-        <w:rPr>
-          <w:rFonts w:eastAsia="Times New Roman" w:cs="Times New Roman"/>
-          <w:color w:val="262626" w:themeColor="text1" w:themeTint="D9"/>
-        </w:rPr>
-      </w:pPr>
-    </w:p>
-    <w:p>
-      <w:pPr>
-        <w:spacing w:before="14" w:after="14" w:line="360" w:lineRule="auto"/>
-        <w:jc w:val="both"/>
-        <w:rPr>
-          <w:rFonts w:eastAsia="Times New Roman" w:cs="Times New Roman"/>
-          <w:color w:val="262626" w:themeColor="text1" w:themeTint="D9"/>
-        </w:rPr>
-      </w:pPr>
-    </w:p>
-    <w:p>
-      <w:pPr>
-        <w:spacing w:before="14" w:after="14" w:line="360" w:lineRule="auto"/>
-        <w:jc w:val="both"/>
-        <w:rPr>
-          <w:rFonts w:eastAsia="Times New Roman" w:cs="Times New Roman"/>
-          <w:color w:val="262626" w:themeColor="text1" w:themeTint="D9"/>
-        </w:rPr>
-      </w:pPr>
-    </w:p>
-    <w:p>
-      <w:pPr>
-        <w:spacing w:before="14" w:after="14" w:line="360" w:lineRule="auto"/>
-        <w:jc w:val="both"/>
-        <w:rPr>
-          <w:rFonts w:eastAsia="Times New Roman" w:cs="Times New Roman"/>
-          <w:color w:val="262626" w:themeColor="text1" w:themeTint="D9"/>
-        </w:rPr>
-      </w:pPr>
-    </w:p>
-    <w:p>
-      <w:pPr>
-        <w:spacing w:before="14" w:after="14" w:line="360" w:lineRule="auto"/>
-        <w:jc w:val="both"/>
-        <w:rPr>
-          <w:rFonts w:eastAsia="Times New Roman" w:cs="Times New Roman"/>
-          <w:color w:val="262626" w:themeColor="text1" w:themeTint="D9"/>
-        </w:rPr>
-      </w:pPr>
-    </w:p>
-    <w:p>
-      <w:pPr>
-        <w:spacing w:before="14" w:after="14" w:line="360" w:lineRule="auto"/>
-        <w:jc w:val="both"/>
-        <w:rPr>
-          <w:rFonts w:eastAsia="Times New Roman" w:cs="Times New Roman"/>
-          <w:color w:val="262626" w:themeColor="text1" w:themeTint="D9"/>
-        </w:rPr>
-      </w:pPr>
-    </w:p>
-    <w:p>
-      <w:pPr>
-        <w:spacing w:before="14" w:after="14" w:line="360" w:lineRule="auto"/>
-        <w:jc w:val="both"/>
-        <w:rPr>
-          <w:rFonts w:eastAsia="Times New Roman" w:cs="Times New Roman"/>
-          <w:color w:val="262626" w:themeColor="text1" w:themeTint="D9"/>
-        </w:rPr>
-      </w:pPr>
-    </w:p>
-    <w:p>
-      <w:pPr>
-        <w:spacing w:before="14" w:after="14" w:line="360" w:lineRule="auto"/>
-        <w:jc w:val="both"/>
-        <w:rPr>
-          <w:rFonts w:eastAsia="Times New Roman" w:cs="Times New Roman"/>
-          <w:color w:val="262626" w:themeColor="text1" w:themeTint="D9"/>
-        </w:rPr>
-      </w:pPr>
-    </w:p>
-    <w:p>
-      <w:pPr>
-        <w:spacing w:before="14" w:after="14" w:line="360" w:lineRule="auto"/>
-        <w:jc w:val="both"/>
-        <w:rPr>
-          <w:rFonts w:eastAsia="Times New Roman" w:cs="Times New Roman"/>
-          <w:color w:val="262626" w:themeColor="text1" w:themeTint="D9"/>
-        </w:rPr>
-      </w:pPr>
-    </w:p>
-    <w:p>
-      <w:pPr>
-        <w:spacing w:before="14" w:after="14" w:line="360" w:lineRule="auto"/>
-        <w:jc w:val="both"/>
-        <w:rPr>
-          <w:rFonts w:eastAsia="Times New Roman" w:cs="Times New Roman"/>
-          <w:color w:val="262626" w:themeColor="text1" w:themeTint="D9"/>
-        </w:rPr>
-      </w:pPr>
-    </w:p>
-    <w:p>
-      <w:pPr>
-        <w:spacing w:before="14" w:after="14" w:line="360" w:lineRule="auto"/>
-        <w:jc w:val="both"/>
-        <w:rPr>
-          <w:rFonts w:eastAsia="Times New Roman" w:cs="Times New Roman"/>
-          <w:color w:val="262626" w:themeColor="text1" w:themeTint="D9"/>
-        </w:rPr>
-      </w:pPr>
-    </w:p>
-    <w:p>
-      <w:pPr>
-        <w:spacing w:before="14" w:after="14" w:line="360" w:lineRule="auto"/>
-        <w:jc w:val="both"/>
-        <w:rPr>
-          <w:rFonts w:eastAsia="Times New Roman" w:cs="Times New Roman"/>
-          <w:color w:val="262626" w:themeColor="text1" w:themeTint="D9"/>
-        </w:rPr>
-      </w:pPr>
-    </w:p>
-    <w:p>
-      <w:pPr>
-        <w:spacing w:before="14" w:after="14" w:line="360" w:lineRule="auto"/>
-        <w:jc w:val="both"/>
-        <w:rPr>
-          <w:rFonts w:eastAsia="Times New Roman" w:cs="Times New Roman"/>
-          <w:color w:val="262626" w:themeColor="text1" w:themeTint="D9"/>
-        </w:rPr>
-      </w:pPr>
-    </w:p>
-    <w:p>
-      <w:pPr>
-        <w:spacing w:before="14" w:after="14" w:line="360" w:lineRule="auto"/>
-        <w:jc w:val="both"/>
-        <w:rPr>
-          <w:rFonts w:eastAsia="Times New Roman" w:cs="Times New Roman"/>
-          <w:color w:val="262626" w:themeColor="text1" w:themeTint="D9"/>
-        </w:rPr>
-      </w:pPr>
-    </w:p>
-    <w:p>
-      <w:pPr>
-        <w:spacing w:before="14" w:after="14" w:line="360" w:lineRule="auto"/>
-        <w:jc w:val="both"/>
-        <w:rPr>
-          <w:rFonts w:eastAsia="Times New Roman" w:cs="Times New Roman"/>
-          <w:color w:val="262626" w:themeColor="text1" w:themeTint="D9"/>
-        </w:rPr>
-      </w:pPr>
-    </w:p>
-    <w:p>
-      <w:pPr>
-        <w:spacing w:before="14" w:after="14" w:line="360" w:lineRule="auto"/>
-        <w:jc w:val="both"/>
-        <w:rPr>
-          <w:rFonts w:eastAsia="Times New Roman" w:cs="Times New Roman"/>
-          <w:color w:val="262626" w:themeColor="text1" w:themeTint="D9"/>
-        </w:rPr>
-      </w:pPr>
-    </w:p>
-    <w:p>
-      <w:pPr>
-        <w:spacing w:before="14" w:after="14" w:line="360" w:lineRule="auto"/>
-        <w:jc w:val="both"/>
-        <w:rPr>
-          <w:rFonts w:eastAsia="Times New Roman" w:cs="Times New Roman"/>
-          <w:color w:val="262626" w:themeColor="text1" w:themeTint="D9"/>
-        </w:rPr>
-      </w:pPr>
-    </w:p>
-    <w:p>
-      <w:pPr>
-        <w:spacing w:before="14" w:after="14" w:line="360" w:lineRule="auto"/>
-        <w:jc w:val="both"/>
-        <w:rPr>
-          <w:rFonts w:eastAsia="Times New Roman" w:cs="Times New Roman"/>
-          <w:color w:val="262626" w:themeColor="text1" w:themeTint="D9"/>
-        </w:rPr>
-      </w:pPr>
-    </w:p>
-    <w:p>
-      <w:pPr>
-        <w:spacing w:before="14" w:after="14" w:line="360" w:lineRule="auto"/>
-        <w:jc w:val="both"/>
-        <w:rPr>
-          <w:rFonts w:eastAsia="Times New Roman" w:cs="Times New Roman"/>
-          <w:color w:val="262626" w:themeColor="text1" w:themeTint="D9"/>
-        </w:rPr>
-      </w:pPr>
-    </w:p>
-    <w:p>
-      <w:pPr>
-        <w:spacing w:before="14" w:after="14" w:line="360" w:lineRule="auto"/>
-        <w:jc w:val="both"/>
-        <w:rPr>
-          <w:rFonts w:eastAsia="Times New Roman" w:cs="Times New Roman"/>
-          <w:color w:val="262626" w:themeColor="text1" w:themeTint="D9"/>
-        </w:rPr>
-      </w:pPr>
-    </w:p>
-    <w:p>
-      <w:pPr>
-        <w:spacing w:before="14" w:after="14" w:line="360" w:lineRule="auto"/>
-        <w:jc w:val="both"/>
-        <w:rPr>
-          <w:rFonts w:eastAsia="Times New Roman" w:cs="Times New Roman"/>
-          <w:color w:val="262626" w:themeColor="text1" w:themeTint="D9"/>
-        </w:rPr>
-      </w:pPr>
-    </w:p>
-    <w:p>
-      <w:pPr>
-        <w:spacing w:before="14" w:after="14" w:line="360" w:lineRule="auto"/>
-        <w:jc w:val="both"/>
-        <w:rPr>
-          <w:rFonts w:eastAsia="Times New Roman" w:cs="Times New Roman"/>
-          <w:color w:val="262626" w:themeColor="text1" w:themeTint="D9"/>
-        </w:rPr>
-      </w:pPr>
-    </w:p>
-    <w:p>
-      <w:pPr>
-        <w:spacing w:before="14" w:after="14" w:line="360" w:lineRule="auto"/>
-        <w:jc w:val="both"/>
-        <w:rPr>
-          <w:rFonts w:eastAsia="Times New Roman" w:cs="Times New Roman"/>
-          <w:color w:val="262626" w:themeColor="text1" w:themeTint="D9"/>
-        </w:rPr>
-      </w:pPr>
-    </w:p>
-    <w:p>
-      <w:pPr>
-        <w:spacing w:before="14" w:after="14" w:line="360" w:lineRule="auto"/>
-        <w:jc w:val="both"/>
-        <w:rPr>
-          <w:rFonts w:eastAsia="Times New Roman" w:cs="Times New Roman"/>
-          <w:color w:val="262626" w:themeColor="text1" w:themeTint="D9"/>
-        </w:rPr>
-      </w:pPr>
-    </w:p>
-    <w:p>
-      <w:pPr>
-        <w:spacing w:before="14" w:after="14" w:line="360" w:lineRule="auto"/>
-        <w:jc w:val="both"/>
-        <w:rPr>
-          <w:rFonts w:eastAsia="Times New Roman" w:cs="Times New Roman"/>
-          <w:color w:val="262626" w:themeColor="text1" w:themeTint="D9"/>
-        </w:rPr>
-      </w:pPr>
-    </w:p>
-    <w:p>
-      <w:pPr>
-        <w:spacing w:before="14" w:after="14" w:line="360" w:lineRule="auto"/>
-        <w:jc w:val="both"/>
-        <w:rPr>
-          <w:rFonts w:eastAsia="Times New Roman" w:cs="Times New Roman"/>
-          <w:color w:val="262626" w:themeColor="text1" w:themeTint="D9"/>
+          <w:color w:val="222222"/>
+        </w:rPr>
+      </w:pPr>
+    </w:p>
+    <w:p>
+      <w:pPr>
+        <w:spacing w:line="360" w:lineRule="auto"/>
+        <w:jc w:val="both"/>
+        <w:rPr>
+          <w:rFonts w:eastAsia="Times New Roman" w:cs="Times New Roman"/>
+          <w:b/>
+          <w:color w:val="222222"/>
         </w:rPr>
       </w:pPr>
     </w:p>
@@ -7676,20 +8057,20 @@
           <w:rFonts w:eastAsia="Times New Roman" w:cs="Times New Roman"/>
         </w:rPr>
       </w:pPr>
-      <w:bookmarkStart w:id="28" w:name="_Toc498501020"/>
-      <w:r>
-        <w:rPr>
-          <w:rFonts w:eastAsia="Times New Roman" w:cs="Times New Roman"/>
-        </w:rPr>
-        <w:t xml:space="preserve">7 </w:t>
-      </w:r>
-      <w:r>
-        <w:rPr>
-          <w:rFonts w:eastAsia="Times New Roman" w:cs="Times New Roman"/>
-        </w:rPr>
-        <w:t>Bibliography</w:t>
-      </w:r>
-      <w:bookmarkEnd w:id="28"/>
+      <w:bookmarkStart w:id="30" w:name="_Toc498512516"/>
+      <w:r>
+        <w:rPr>
+          <w:rFonts w:eastAsia="Times New Roman" w:cs="Times New Roman"/>
+        </w:rPr>
+        <w:t xml:space="preserve">8 </w:t>
+      </w:r>
+      <w:r>
+        <w:rPr>
+          <w:rFonts w:eastAsia="Times New Roman" w:cs="Times New Roman"/>
+        </w:rPr>
+        <w:t>Citations</w:t>
+      </w:r>
+      <w:bookmarkEnd w:id="30"/>
     </w:p>
     <w:p>
       <w:pPr>
@@ -7701,37 +8082,213 @@
       <w:pPr>
         <w:spacing w:line="360" w:lineRule="auto"/>
         <w:jc w:val="both"/>
-        <w:rPr>
-          <w:b/>
-        </w:rPr>
-      </w:pPr>
-      <w:r>
-        <w:rPr>
-          <w:shd w:val="clear" w:color="auto" w:fill="FFFFFF"/>
-        </w:rPr>
-        <w:t>Mora, A., Riera, D., Gonzalez, C. and Arnedo-Moreno, J., 2015, September. A literature review of gamification design frameworks. In </w:t>
+      </w:pPr>
+      <w:r>
+        <w:t>Lotz</w:t>
+      </w:r>
+      <w:r>
+        <w:t xml:space="preserve">, </w:t>
+      </w:r>
+      <w:r>
+        <w:t>M</w:t>
+      </w:r>
+      <w:r>
+        <w:t>.</w:t>
+      </w:r>
+      <w:r>
+        <w:t xml:space="preserve"> 2013. Waterfall vs. Agile: Which is the Right Development Methodology for Your Project?. [ONLINE] Available at: https://www.seguetech.com/waterfall-vs-</w:t>
+      </w:r>
+      <w:r>
+        <w:t>agile-methodology/. [Accessed 8</w:t>
+      </w:r>
+      <w:r>
+        <w:t xml:space="preserve"> September 2017].</w:t>
+      </w:r>
+    </w:p>
+    <w:p>
+      <w:pPr>
+        <w:spacing w:line="360" w:lineRule="auto"/>
+        <w:jc w:val="both"/>
+      </w:pPr>
+    </w:p>
+    <w:p>
+      <w:pPr>
+        <w:spacing w:line="360" w:lineRule="auto"/>
+        <w:jc w:val="both"/>
+      </w:pPr>
+      <w:r>
+        <w:t>Chou</w:t>
+      </w:r>
+      <w:r>
+        <w:t xml:space="preserve">, </w:t>
+      </w:r>
+      <w:r>
+        <w:t>Y.K</w:t>
+      </w:r>
+      <w:r>
+        <w:t>. 2013. The 8 Core Drives of Gamification (#2): Development and Accomplishment. [ONLINE] Available at: http://yukaichou.com/gamification-study/8-core-drives-gamification-2-development-accomplishment/. [Accessed 10 September 2017].</w:t>
+      </w:r>
+    </w:p>
+    <w:p>
+      <w:pPr>
+        <w:spacing w:line="360" w:lineRule="auto"/>
+        <w:jc w:val="both"/>
+      </w:pPr>
+    </w:p>
+    <w:p>
+      <w:pPr>
+        <w:spacing w:line="360" w:lineRule="auto"/>
+        <w:jc w:val="both"/>
+      </w:pPr>
+      <w:bookmarkStart w:id="31" w:name="_Toc498443513"/>
+      <w:r>
+        <w:t>Schwaber,</w:t>
+      </w:r>
+      <w:r>
+        <w:t xml:space="preserve"> </w:t>
+      </w:r>
+      <w:r>
+        <w:t>K</w:t>
+      </w:r>
+      <w:r>
+        <w:t>.</w:t>
+      </w:r>
+      <w:r>
+        <w:t xml:space="preserve">, 1994. </w:t>
+      </w:r>
+      <w:r>
+        <w:t>Scrum</w:t>
+      </w:r>
+      <w:r>
+        <w:t xml:space="preserve"> Development Process. Advanced Development Methods, 1, 23.</w:t>
+      </w:r>
+      <w:bookmarkEnd w:id="31"/>
+    </w:p>
+    <w:p>
+      <w:pPr>
+        <w:spacing w:line="360" w:lineRule="auto"/>
+        <w:jc w:val="both"/>
+      </w:pPr>
+    </w:p>
+    <w:p>
+      <w:pPr>
+        <w:spacing w:line="360" w:lineRule="auto"/>
+        <w:jc w:val="both"/>
+        <w:rPr>
+          <w:rFonts w:cs="Times New Roman"/>
+        </w:rPr>
+      </w:pPr>
+      <w:bookmarkStart w:id="32" w:name="_Toc498443514"/>
+      <w:r>
+        <w:t xml:space="preserve">Hamari, J, Koivisto </w:t>
+      </w:r>
+      <w:r>
+        <w:t xml:space="preserve">. </w:t>
+      </w:r>
+      <w:r>
+        <w:t>J, Sarsa</w:t>
+      </w:r>
+      <w:r>
+        <w:t>.</w:t>
+      </w:r>
+      <w:r>
+        <w:t xml:space="preserve"> H, (2014). Does Ga</w:t>
+      </w:r>
+      <w:r>
+        <w:t>mification Work</w:t>
+      </w:r>
+      <w:r>
+        <w:rPr>
+          <w:rFonts w:cs="Times New Roman"/>
+        </w:rPr>
+        <w:t xml:space="preserve">? - </w:t>
+      </w:r>
+      <w:bookmarkStart w:id="33" w:name="_GoBack"/>
+      <w:bookmarkEnd w:id="33"/>
+      <w:r>
+        <w:rPr>
+          <w:rFonts w:eastAsia="Helvetica" w:cs="Times New Roman"/>
+        </w:rPr>
+        <w:t xml:space="preserve">A Literature </w:t>
+      </w:r>
+      <w:r>
+        <w:rPr>
+          <w:rFonts w:cs="Times New Roman"/>
+        </w:rPr>
+        <w:t xml:space="preserve">Review of Empirical Studies on Gamification. In International Conference on System Science. Hawaii, 2014. Hawaii: IEEE. </w:t>
+      </w:r>
+      <w:r>
+        <w:rPr>
+          <w:rFonts w:cs="Times New Roman"/>
+        </w:rPr>
+        <w:t>pp</w:t>
+      </w:r>
+      <w:r>
+        <w:rPr>
+          <w:rFonts w:cs="Times New Roman"/>
+        </w:rPr>
+        <w:t>3025 - 3034.</w:t>
+      </w:r>
+      <w:bookmarkEnd w:id="32"/>
+      <w:r>
+        <w:rPr>
+          <w:rFonts w:cs="Times New Roman"/>
+        </w:rPr>
+        <w:t xml:space="preserve"> </w:t>
+      </w:r>
+    </w:p>
+    <w:p>
+      <w:pPr>
+        <w:spacing w:line="360" w:lineRule="auto"/>
+        <w:jc w:val="both"/>
+      </w:pPr>
+    </w:p>
+    <w:p>
+      <w:pPr>
+        <w:spacing w:line="360" w:lineRule="auto"/>
+        <w:jc w:val="both"/>
+      </w:pPr>
+    </w:p>
+    <w:p>
+      <w:pPr>
+        <w:spacing w:line="360" w:lineRule="auto"/>
+        <w:jc w:val="both"/>
+      </w:pPr>
+      <w:bookmarkStart w:id="34" w:name="_Toc498443515"/>
+      <w:r>
+        <w:t>New Citations</w:t>
+      </w:r>
+      <w:bookmarkEnd w:id="34"/>
+    </w:p>
+    <w:p>
+      <w:pPr>
+        <w:spacing w:line="360" w:lineRule="auto"/>
+        <w:jc w:val="both"/>
+      </w:pPr>
+    </w:p>
+    <w:p>
+      <w:pPr>
+        <w:spacing w:line="360" w:lineRule="auto"/>
+        <w:jc w:val="both"/>
+      </w:pPr>
+      <w:r>
+        <w:t xml:space="preserve">Agilemanifesto.org. (2017). </w:t>
       </w:r>
       <w:r>
         <w:rPr>
           <w:i/>
           <w:iCs/>
         </w:rPr>
-        <w:t>Games and virtual worlds for serious applications (VS-Games), 2015 7th international conference on</w:t>
-      </w:r>
-      <w:r>
-        <w:rPr>
-          <w:shd w:val="clear" w:color="auto" w:fill="FFFFFF"/>
-        </w:rPr>
-        <w:t> (pp. 1-8). IEEE.</w:t>
+        <w:t>Manifesto for Agile Software Development</w:t>
+      </w:r>
+      <w:r>
+        <w:t>. [online] Available at: http://agilemanifesto.org/iso/en/manifesto.html [Accessed 7 Nov. 2017].</w:t>
       </w:r>
     </w:p>
     <w:p>
       <w:pPr>
         <w:spacing w:line="360" w:lineRule="auto"/>
         <w:jc w:val="both"/>
-        <w:rPr>
-          <w:b/>
-        </w:rPr>
       </w:pPr>
     </w:p>
     <w:p>
@@ -7740,537 +8297,53 @@
         <w:jc w:val="both"/>
       </w:pPr>
       <w:r>
-        <w:rPr>
-          <w:shd w:val="clear" w:color="auto" w:fill="FFFFFF"/>
-        </w:rPr>
-        <w:t>da Rocha Seixas, L., Gomes, A.S. and de Melo Filho, I.J., 2016. Effectiveness of gamification in the engagement of students. </w:t>
+        <w:lastRenderedPageBreak/>
+        <w:t xml:space="preserve">Scrumalliance.org. (2017). </w:t>
       </w:r>
       <w:r>
         <w:rPr>
           <w:i/>
           <w:iCs/>
         </w:rPr>
-        <w:t>Computers in Human Behavior</w:t>
-      </w:r>
-      <w:r>
-        <w:rPr>
-          <w:shd w:val="clear" w:color="auto" w:fill="FFFFFF"/>
-        </w:rPr>
-        <w:t>, </w:t>
+        <w:t>Agile Gamification - Scrum Alliance</w:t>
+      </w:r>
+      <w:r>
+        <w:t>. [online] Available at: https://www.scrumalliance.org/community/articles/2014/august/agile-gamification [Accessed 9 Nov. 2017].</w:t>
+      </w:r>
+    </w:p>
+    <w:p>
+      <w:pPr>
+        <w:spacing w:line="360" w:lineRule="auto"/>
+        <w:jc w:val="both"/>
+      </w:pPr>
+    </w:p>
+    <w:p>
+      <w:pPr>
+        <w:spacing w:line="360" w:lineRule="auto"/>
+        <w:jc w:val="both"/>
+        <w:rPr>
+          <w:rFonts w:eastAsia="Times New Roman" w:cs="Times New Roman"/>
+          <w:color w:val="222222"/>
+        </w:rPr>
+      </w:pPr>
+      <w:r>
+        <w:t xml:space="preserve">Westland, J. (2017). </w:t>
       </w:r>
       <w:r>
         <w:rPr>
           <w:i/>
           <w:iCs/>
         </w:rPr>
-        <w:t>58</w:t>
-      </w:r>
-      <w:r>
-        <w:rPr>
-          <w:shd w:val="clear" w:color="auto" w:fill="FFFFFF"/>
-        </w:rPr>
-        <w:t>, pp.48-63.</w:t>
-      </w:r>
-    </w:p>
-    <w:p>
-      <w:pPr>
-        <w:spacing w:line="360" w:lineRule="auto"/>
-        <w:jc w:val="both"/>
-      </w:pPr>
-    </w:p>
-    <w:p>
-      <w:pPr>
-        <w:spacing w:line="360" w:lineRule="auto"/>
-        <w:jc w:val="both"/>
-      </w:pPr>
-      <w:r>
-        <w:rPr>
-          <w:shd w:val="clear" w:color="auto" w:fill="FFFFFF"/>
-        </w:rPr>
-        <w:t>Hsu, C.L., Chen, Y.C., Yang, T.N. and Lin, W.K., 2017. Do website features matter in an online gamification context? Focusing on the mediating roles of user experience and attitude. </w:t>
-      </w:r>
-      <w:r>
-        <w:rPr>
-          <w:i/>
-          <w:iCs/>
-        </w:rPr>
-        <w:t>Telematics and Informatics</w:t>
-      </w:r>
-      <w:r>
-        <w:rPr>
-          <w:shd w:val="clear" w:color="auto" w:fill="FFFFFF"/>
-        </w:rPr>
-        <w:t>, </w:t>
-      </w:r>
-      <w:r>
-        <w:rPr>
-          <w:i/>
-          <w:iCs/>
-        </w:rPr>
-        <w:t>34</w:t>
-      </w:r>
-      <w:r>
-        <w:rPr>
-          <w:shd w:val="clear" w:color="auto" w:fill="FFFFFF"/>
-        </w:rPr>
-        <w:t>(4), pp.196-205.</w:t>
-      </w:r>
-    </w:p>
-    <w:p>
-      <w:pPr>
-        <w:spacing w:line="360" w:lineRule="auto"/>
-        <w:jc w:val="both"/>
-      </w:pPr>
-    </w:p>
-    <w:p>
-      <w:pPr>
-        <w:spacing w:line="360" w:lineRule="auto"/>
-        <w:jc w:val="both"/>
-      </w:pPr>
-      <w:r>
-        <w:rPr>
-          <w:shd w:val="clear" w:color="auto" w:fill="FFFFFF"/>
-        </w:rPr>
-        <w:t>Dubois, D.J. and Tamburrelli, G., 2013, August. Understanding gamification mechanisms for software development. In </w:t>
-      </w:r>
-      <w:r>
-        <w:rPr>
-          <w:i/>
-          <w:iCs/>
-        </w:rPr>
-        <w:t>Proceedings of the 2013 9th Joint Meeting on Foundations of Software Engineering</w:t>
-      </w:r>
-      <w:r>
-        <w:rPr>
-          <w:shd w:val="clear" w:color="auto" w:fill="FFFFFF"/>
-        </w:rPr>
-        <w:t> (pp. 659-662). ACM.</w:t>
-      </w:r>
-    </w:p>
-    <w:p>
-      <w:pPr>
-        <w:spacing w:line="360" w:lineRule="auto"/>
-        <w:jc w:val="both"/>
-      </w:pPr>
-    </w:p>
-    <w:p>
-      <w:pPr>
-        <w:spacing w:line="360" w:lineRule="auto"/>
-        <w:jc w:val="both"/>
-      </w:pPr>
-      <w:r>
-        <w:rPr>
-          <w:shd w:val="clear" w:color="auto" w:fill="FFFFFF"/>
-        </w:rPr>
-        <w:t>Lombriser, P. and van der Valk, R., 2011. Improving the Quality of the Software Development Lifecycle with Gamification.</w:t>
-      </w:r>
-    </w:p>
-    <w:p>
-      <w:pPr>
-        <w:spacing w:line="360" w:lineRule="auto"/>
-        <w:jc w:val="both"/>
-      </w:pPr>
-    </w:p>
-    <w:p>
-      <w:pPr>
-        <w:spacing w:line="360" w:lineRule="auto"/>
-        <w:jc w:val="both"/>
-      </w:pPr>
-      <w:r>
-        <w:rPr>
-          <w:shd w:val="clear" w:color="auto" w:fill="FFFFFF"/>
-        </w:rPr>
-        <w:t>Buckley, P. and Doyle, E., 2017. Individualising gamification: an investigation of the impact of learning styles and personality traits on the efficacy of gamification using a prediction market. </w:t>
-      </w:r>
-      <w:r>
-        <w:rPr>
-          <w:i/>
-          <w:iCs/>
-        </w:rPr>
-        <w:t>Computers &amp; Education</w:t>
-      </w:r>
-      <w:r>
-        <w:rPr>
-          <w:shd w:val="clear" w:color="auto" w:fill="FFFFFF"/>
-        </w:rPr>
-        <w:t>, </w:t>
-      </w:r>
-      <w:r>
-        <w:rPr>
-          <w:i/>
-          <w:iCs/>
-        </w:rPr>
-        <w:t>106</w:t>
-      </w:r>
-      <w:r>
-        <w:rPr>
-          <w:shd w:val="clear" w:color="auto" w:fill="FFFFFF"/>
-        </w:rPr>
-        <w:t>, pp.43-55.</w:t>
-      </w:r>
-    </w:p>
-    <w:p>
-      <w:pPr>
-        <w:spacing w:line="360" w:lineRule="auto"/>
-        <w:jc w:val="both"/>
-      </w:pPr>
-    </w:p>
-    <w:p>
-      <w:pPr>
-        <w:spacing w:line="360" w:lineRule="auto"/>
-        <w:jc w:val="both"/>
-      </w:pPr>
-      <w:r>
-        <w:rPr>
-          <w:shd w:val="clear" w:color="auto" w:fill="FFFFFF"/>
-        </w:rPr>
-        <w:t>Robson, K., Plangger, K., Kietzmann, J.H., McCarthy, I. and Pitt, L., 2015. Is it all a game? Understanding the principles of gamification. </w:t>
-      </w:r>
-      <w:r>
-        <w:rPr>
-          <w:i/>
-          <w:iCs/>
-        </w:rPr>
-        <w:t>Business Horizons</w:t>
-      </w:r>
-      <w:r>
-        <w:rPr>
-          <w:shd w:val="clear" w:color="auto" w:fill="FFFFFF"/>
-        </w:rPr>
-        <w:t>, </w:t>
-      </w:r>
-      <w:r>
-        <w:rPr>
-          <w:i/>
-          <w:iCs/>
-        </w:rPr>
-        <w:t>58</w:t>
-      </w:r>
-      <w:r>
-        <w:rPr>
-          <w:shd w:val="clear" w:color="auto" w:fill="FFFFFF"/>
-        </w:rPr>
-        <w:t>(4), pp.411-420.</w:t>
-      </w:r>
-    </w:p>
-    <w:p>
-      <w:pPr>
-        <w:spacing w:line="360" w:lineRule="auto"/>
-        <w:jc w:val="both"/>
-        <w:rPr>
-          <w:rFonts w:eastAsia="Times New Roman" w:cs="Times New Roman"/>
-          <w:b/>
-          <w:color w:val="222222"/>
-        </w:rPr>
-      </w:pPr>
-    </w:p>
-    <w:p>
-      <w:pPr>
-        <w:spacing w:line="360" w:lineRule="auto"/>
-        <w:jc w:val="both"/>
-        <w:rPr>
-          <w:rFonts w:eastAsia="Times New Roman" w:cs="Times New Roman"/>
-          <w:b/>
-          <w:color w:val="222222"/>
-        </w:rPr>
-      </w:pPr>
-    </w:p>
-    <w:p>
-      <w:pPr>
-        <w:pStyle w:val="Heading1"/>
-        <w:spacing w:line="360" w:lineRule="auto"/>
-        <w:jc w:val="both"/>
-        <w:rPr>
-          <w:rFonts w:eastAsia="Times New Roman" w:cs="Times New Roman"/>
-        </w:rPr>
-      </w:pPr>
-      <w:bookmarkStart w:id="29" w:name="_Toc498501021"/>
-      <w:r>
-        <w:rPr>
-          <w:rFonts w:eastAsia="Times New Roman" w:cs="Times New Roman"/>
-        </w:rPr>
-        <w:t xml:space="preserve">8 </w:t>
-      </w:r>
-      <w:r>
-        <w:rPr>
-          <w:rFonts w:eastAsia="Times New Roman" w:cs="Times New Roman"/>
-        </w:rPr>
-        <w:t>Citations</w:t>
-      </w:r>
-      <w:bookmarkEnd w:id="29"/>
-    </w:p>
-    <w:p>
-      <w:pPr>
-        <w:spacing w:line="360" w:lineRule="auto"/>
-        <w:jc w:val="both"/>
-      </w:pPr>
-    </w:p>
-    <w:p>
-      <w:pPr>
-        <w:spacing w:line="360" w:lineRule="auto"/>
-        <w:jc w:val="both"/>
-      </w:pPr>
-      <w:r>
-        <w:t>Lotz</w:t>
-      </w:r>
-      <w:r>
-        <w:t xml:space="preserve">, </w:t>
-      </w:r>
-      <w:r>
-        <w:t>M</w:t>
-      </w:r>
-      <w:r>
-        <w:t>.</w:t>
-      </w:r>
-      <w:r>
-        <w:t xml:space="preserve"> 2013. Waterfall vs. Agile: Which is the Right Development Methodology for Your Project?. [ONLINE] Available at: https://www.seguetech.com/waterfall-vs-</w:t>
-      </w:r>
-      <w:r>
-        <w:t>agile-methodology/. [Accessed 8</w:t>
-      </w:r>
-      <w:r>
-        <w:t xml:space="preserve"> September 2017].</w:t>
-      </w:r>
-    </w:p>
-    <w:p>
-      <w:pPr>
-        <w:spacing w:line="360" w:lineRule="auto"/>
-        <w:jc w:val="both"/>
-      </w:pPr>
-    </w:p>
-    <w:p>
-      <w:pPr>
-        <w:spacing w:line="360" w:lineRule="auto"/>
-        <w:jc w:val="both"/>
-      </w:pPr>
-      <w:r>
-        <w:t>Chou</w:t>
-      </w:r>
-      <w:r>
-        <w:t xml:space="preserve">, </w:t>
-      </w:r>
-      <w:r>
-        <w:t>Y.K</w:t>
-      </w:r>
-      <w:r>
-        <w:t>. 2013. The 8 Core Drives of Gamification (#2): Development and Accomplishment. [ONLINE] Available at: http://yukaichou.com/gamification-study/8-core-drives-gamification-2-development-accomplishment/. [Accessed 10 September 2017].</w:t>
-      </w:r>
-    </w:p>
-    <w:p>
-      <w:pPr>
-        <w:spacing w:line="360" w:lineRule="auto"/>
-        <w:jc w:val="both"/>
-      </w:pPr>
-    </w:p>
-    <w:p>
-      <w:pPr>
-        <w:spacing w:line="360" w:lineRule="auto"/>
-        <w:jc w:val="both"/>
-      </w:pPr>
-      <w:bookmarkStart w:id="30" w:name="_Toc498443513"/>
-      <w:r>
-        <w:t>Schwaber,</w:t>
+        <w:t>Project Management Methodology - An Overview</w:t>
+      </w:r>
+      <w:r>
+        <w:t>. [online] ProjectManager.com. Available at: https://www.projectmanager.com/blog/project-management-methodology [Accessed 10 Nov. 2017].</w:t>
       </w:r>
       <w:r>
         <w:t xml:space="preserve"> </w:t>
       </w:r>
-      <w:r>
-        <w:t>K</w:t>
-      </w:r>
-      <w:r>
-        <w:t>.</w:t>
-      </w:r>
-      <w:r>
-        <w:t xml:space="preserve">, 1994. </w:t>
-      </w:r>
-      <w:r>
-        <w:t>Scrum</w:t>
-      </w:r>
-      <w:r>
-        <w:t xml:space="preserve"> Development Process. Advanced Development Methods, 1, 23.</w:t>
-      </w:r>
-      <w:bookmarkEnd w:id="30"/>
-    </w:p>
-    <w:p>
-      <w:pPr>
-        <w:spacing w:line="360" w:lineRule="auto"/>
-        <w:jc w:val="both"/>
-      </w:pPr>
-    </w:p>
-    <w:p>
-      <w:pPr>
-        <w:spacing w:line="360" w:lineRule="auto"/>
-        <w:jc w:val="both"/>
-      </w:pPr>
-      <w:bookmarkStart w:id="31" w:name="_Toc498443514"/>
-      <w:r>
-        <w:t xml:space="preserve">Hamari, J, Koivisto </w:t>
-      </w:r>
-      <w:r>
-        <w:t xml:space="preserve">. </w:t>
-      </w:r>
-      <w:r>
-        <w:t>J, Sarsa</w:t>
-      </w:r>
-      <w:r>
-        <w:t>.</w:t>
-      </w:r>
-      <w:r>
-        <w:t xml:space="preserve"> H, (2014). Does Ga</w:t>
-      </w:r>
-      <w:r>
-        <w:t xml:space="preserve">mification Work? </w:t>
-      </w:r>
-      <w:r>
-        <w:rPr>
-          <w:rFonts w:ascii="Helvetica" w:eastAsia="Helvetica" w:hAnsi="Helvetica" w:cs="Helvetica"/>
-        </w:rPr>
-        <w:t xml:space="preserve">— A Literature </w:t>
-      </w:r>
-      <w:r>
-        <w:t xml:space="preserve">Review of Empirical Studies on Gamification. In International Conference on System Science. Hawaii, 2014. Hawaii: IEEE. </w:t>
-      </w:r>
-      <w:r>
-        <w:t>pp</w:t>
-      </w:r>
-      <w:r>
-        <w:t>3025 - 3034.</w:t>
-      </w:r>
-      <w:bookmarkEnd w:id="31"/>
-      <w:r>
-        <w:t xml:space="preserve"> </w:t>
-      </w:r>
-    </w:p>
-    <w:p>
-      <w:pPr>
-        <w:spacing w:line="360" w:lineRule="auto"/>
-        <w:jc w:val="both"/>
-      </w:pPr>
-    </w:p>
-    <w:p>
-      <w:pPr>
-        <w:spacing w:line="360" w:lineRule="auto"/>
-        <w:jc w:val="both"/>
-      </w:pPr>
-    </w:p>
-    <w:p>
-      <w:pPr>
-        <w:spacing w:line="360" w:lineRule="auto"/>
-        <w:jc w:val="both"/>
-      </w:pPr>
-    </w:p>
-    <w:p>
-      <w:pPr>
-        <w:spacing w:line="360" w:lineRule="auto"/>
-        <w:jc w:val="both"/>
-      </w:pPr>
-    </w:p>
-    <w:p>
-      <w:pPr>
-        <w:spacing w:line="360" w:lineRule="auto"/>
-        <w:jc w:val="both"/>
-      </w:pPr>
-    </w:p>
-    <w:p>
-      <w:pPr>
-        <w:spacing w:line="360" w:lineRule="auto"/>
-        <w:jc w:val="both"/>
-      </w:pPr>
-    </w:p>
-    <w:p>
-      <w:pPr>
-        <w:spacing w:line="360" w:lineRule="auto"/>
-        <w:jc w:val="both"/>
-      </w:pPr>
-      <w:bookmarkStart w:id="32" w:name="_Toc498443515"/>
-      <w:r>
-        <w:t>New Citations</w:t>
-      </w:r>
-      <w:bookmarkEnd w:id="32"/>
-    </w:p>
-    <w:p>
-      <w:pPr>
-        <w:spacing w:line="360" w:lineRule="auto"/>
-        <w:jc w:val="both"/>
-      </w:pPr>
-    </w:p>
-    <w:p>
-      <w:pPr>
-        <w:spacing w:line="360" w:lineRule="auto"/>
-        <w:jc w:val="both"/>
-      </w:pPr>
-      <w:r>
-        <w:t xml:space="preserve">Agilemanifesto.org. (2017). </w:t>
-      </w:r>
-      <w:r>
-        <w:rPr>
-          <w:i/>
-          <w:iCs/>
-        </w:rPr>
-        <w:t>Manifesto for Agile Software Development</w:t>
-      </w:r>
-      <w:r>
-        <w:t>. [online] Available at: http://agilemanifesto.org/iso/en/manifesto.html [Accessed 7 Nov. 2017].</w:t>
-      </w:r>
-    </w:p>
-    <w:p>
-      <w:pPr>
-        <w:spacing w:line="360" w:lineRule="auto"/>
-        <w:jc w:val="both"/>
-      </w:pPr>
-    </w:p>
-    <w:p>
-      <w:pPr>
-        <w:spacing w:line="360" w:lineRule="auto"/>
-        <w:jc w:val="both"/>
-      </w:pPr>
-      <w:r>
-        <w:t xml:space="preserve">Scrumalliance.org. (2017). </w:t>
-      </w:r>
-      <w:r>
-        <w:rPr>
-          <w:i/>
-          <w:iCs/>
-        </w:rPr>
-        <w:t>Agile Gamification - Scrum Alliance</w:t>
-      </w:r>
-      <w:r>
-        <w:t>. [online] Available at: https://www.scrumalliance.org/community/articles/2014/august/agile-gamification [Accessed 9 Nov. 2017].</w:t>
-      </w:r>
-    </w:p>
-    <w:p>
-      <w:pPr>
-        <w:spacing w:line="360" w:lineRule="auto"/>
-        <w:jc w:val="both"/>
-      </w:pPr>
-    </w:p>
-    <w:p>
-      <w:pPr>
-        <w:spacing w:line="360" w:lineRule="auto"/>
-        <w:jc w:val="both"/>
-        <w:rPr>
-          <w:rFonts w:eastAsia="Times New Roman" w:cs="Times New Roman"/>
-          <w:color w:val="222222"/>
-        </w:rPr>
-      </w:pPr>
-      <w:r>
-        <w:t xml:space="preserve">Westland, J. (2017). </w:t>
-      </w:r>
-      <w:r>
-        <w:rPr>
-          <w:i/>
-          <w:iCs/>
-        </w:rPr>
-        <w:t>Project Management Methodology - An Overview</w:t>
-      </w:r>
-      <w:r>
-        <w:t>. [online] ProjectManager.com. Available at: https://www.projectmanager.com/blog/project-management-methodology [Accessed 10 Nov. 2017].</w:t>
-      </w:r>
-      <w:r>
-        <w:t xml:space="preserve"> </w:t>
-      </w:r>
-      <w:bookmarkStart w:id="33" w:name="_Toc498443516"/>
-      <w:bookmarkStart w:id="34" w:name="_Toc498444044"/>
+      <w:bookmarkStart w:id="35" w:name="_Toc498443516"/>
+      <w:bookmarkStart w:id="36" w:name="_Toc498444044"/>
       <w:r>
         <w:rPr>
           <w:rFonts w:eastAsia="Times New Roman" w:cs="Times New Roman"/>
@@ -8340,8 +8413,8 @@
           </wp:anchor>
         </w:drawing>
       </w:r>
-      <w:bookmarkEnd w:id="33"/>
-      <w:bookmarkEnd w:id="34"/>
+      <w:bookmarkEnd w:id="35"/>
+      <w:bookmarkEnd w:id="36"/>
     </w:p>
     <w:sectPr>
       <w:headerReference w:type="default" r:id="rId13"/>
@@ -8455,7 +8528,7 @@
         <w:noProof/>
         <w:color w:val="767171" w:themeColor="background2" w:themeShade="80"/>
       </w:rPr>
-      <w:t>1</w:t>
+      <w:t>11</w:t>
     </w:r>
     <w:r>
       <w:rPr>
@@ -8572,7 +8645,7 @@
         <w:sz w:val="20"/>
         <w:szCs w:val="20"/>
       </w:rPr>
-      <w:t>ser Experience e</w:t>
+      <w:t>ser Experience E</w:t>
     </w:r>
     <w:r>
       <w:rPr>
@@ -11356,7 +11429,7 @@
     <w:link w:val="Heading1Char"/>
     <w:uiPriority w:val="9"/>
     <w:qFormat/>
-    <w:rsid w:val="00FE6D0B"/>
+    <w:rsid w:val="004220CE"/>
     <w:pPr>
       <w:keepNext/>
       <w:keepLines/>
@@ -11367,7 +11440,7 @@
       <w:rFonts w:eastAsiaTheme="majorEastAsia" w:cstheme="majorBidi"/>
       <w:b/>
       <w:bCs/>
-      <w:color w:val="002060"/>
+      <w:color w:val="0D0D0D" w:themeColor="text1" w:themeTint="F2"/>
       <w:sz w:val="32"/>
       <w:szCs w:val="28"/>
       <w:lang w:bidi="en-US"/>
@@ -11381,7 +11454,7 @@
     <w:uiPriority w:val="9"/>
     <w:unhideWhenUsed/>
     <w:qFormat/>
-    <w:rsid w:val="00DD0A8A"/>
+    <w:rsid w:val="004220CE"/>
     <w:pPr>
       <w:keepNext/>
       <w:keepLines/>
@@ -11391,7 +11464,7 @@
     <w:rPr>
       <w:rFonts w:eastAsiaTheme="majorEastAsia" w:cstheme="majorBidi"/>
       <w:b/>
-      <w:color w:val="002060"/>
+      <w:color w:val="0D0D0D" w:themeColor="text1" w:themeTint="F2"/>
       <w:sz w:val="28"/>
       <w:szCs w:val="26"/>
     </w:rPr>
@@ -11404,7 +11477,7 @@
     <w:uiPriority w:val="9"/>
     <w:unhideWhenUsed/>
     <w:qFormat/>
-    <w:rsid w:val="00DD0A8A"/>
+    <w:rsid w:val="004220CE"/>
     <w:pPr>
       <w:keepNext/>
       <w:keepLines/>
@@ -11414,7 +11487,7 @@
     <w:rPr>
       <w:rFonts w:eastAsiaTheme="majorEastAsia" w:cstheme="majorBidi"/>
       <w:b/>
-      <w:color w:val="1F3763" w:themeColor="accent1" w:themeShade="7F"/>
+      <w:color w:val="0D0D0D" w:themeColor="text1" w:themeTint="F2"/>
       <w:sz w:val="26"/>
     </w:rPr>
   </w:style>
@@ -12333,12 +12406,12 @@
     <w:basedOn w:val="DefaultParagraphFont"/>
     <w:link w:val="Heading1"/>
     <w:uiPriority w:val="9"/>
-    <w:rsid w:val="00FE6D0B"/>
+    <w:rsid w:val="004220CE"/>
     <w:rPr>
       <w:rFonts w:ascii="Times New Roman" w:eastAsiaTheme="majorEastAsia" w:hAnsi="Times New Roman" w:cstheme="majorBidi"/>
       <w:b/>
       <w:bCs/>
-      <w:color w:val="002060"/>
+      <w:color w:val="0D0D0D" w:themeColor="text1" w:themeTint="F2"/>
       <w:sz w:val="32"/>
       <w:szCs w:val="28"/>
       <w:lang w:bidi="en-US"/>
@@ -12357,11 +12430,11 @@
     <w:basedOn w:val="DefaultParagraphFont"/>
     <w:link w:val="Heading2"/>
     <w:uiPriority w:val="9"/>
-    <w:rsid w:val="00DD0A8A"/>
+    <w:rsid w:val="004220CE"/>
     <w:rPr>
       <w:rFonts w:ascii="Times New Roman" w:eastAsiaTheme="majorEastAsia" w:hAnsi="Times New Roman" w:cstheme="majorBidi"/>
       <w:b/>
-      <w:color w:val="002060"/>
+      <w:color w:val="0D0D0D" w:themeColor="text1" w:themeTint="F2"/>
       <w:sz w:val="28"/>
       <w:szCs w:val="26"/>
     </w:rPr>
@@ -12371,11 +12444,11 @@
     <w:basedOn w:val="DefaultParagraphFont"/>
     <w:link w:val="Heading3"/>
     <w:uiPriority w:val="9"/>
-    <w:rsid w:val="00DD0A8A"/>
+    <w:rsid w:val="004220CE"/>
     <w:rPr>
       <w:rFonts w:ascii="Times New Roman" w:eastAsiaTheme="majorEastAsia" w:hAnsi="Times New Roman" w:cstheme="majorBidi"/>
       <w:b/>
-      <w:color w:val="1F3763" w:themeColor="accent1" w:themeShade="7F"/>
+      <w:color w:val="0D0D0D" w:themeColor="text1" w:themeTint="F2"/>
       <w:sz w:val="26"/>
     </w:rPr>
   </w:style>
@@ -13518,7 +13591,7 @@
 </file>
 
 <file path=customXml/itemProps1.xml><?xml version="1.0" encoding="utf-8"?>
-<ds:datastoreItem xmlns:ds="http://schemas.openxmlformats.org/officeDocument/2006/customXml" ds:itemID="{7078DF5C-7FEF-F845-97AE-3381C1E790FB}">
+<ds:datastoreItem xmlns:ds="http://schemas.openxmlformats.org/officeDocument/2006/customXml" ds:itemID="{27103194-0C18-DD4B-AF0C-5AD79A03E54C}">
   <ds:schemaRefs>
     <ds:schemaRef ds:uri="http://schemas.openxmlformats.org/officeDocument/2006/bibliography"/>
   </ds:schemaRefs>

</xml_diff>

<commit_message>
pid rich picture initial
</commit_message>
<xml_diff>
--- a/pid/pid_document.docx
+++ b/pid/pid_document.docx
@@ -236,7 +236,27 @@
           <w:sz w:val="28"/>
           <w:szCs w:val="28"/>
         </w:rPr>
-        <w:t>UNIVERSITY OF WESTMINSTER (UoW)</w:t>
+        <w:t>UNIVERSITY OF WESTMINSTER (</w:t>
+      </w:r>
+      <w:proofErr w:type="spellStart"/>
+      <w:r>
+        <w:rPr>
+          <w:b/>
+          <w:color w:val="000000" w:themeColor="text1"/>
+          <w:sz w:val="28"/>
+          <w:szCs w:val="28"/>
+        </w:rPr>
+        <w:t>UoW</w:t>
+      </w:r>
+      <w:proofErr w:type="spellEnd"/>
+      <w:r>
+        <w:rPr>
+          <w:b/>
+          <w:color w:val="000000" w:themeColor="text1"/>
+          <w:sz w:val="28"/>
+          <w:szCs w:val="28"/>
+        </w:rPr>
+        <w:t>)</w:t>
       </w:r>
       <w:bookmarkEnd w:id="2"/>
     </w:p>
@@ -890,7 +910,7 @@
             </w:rPr>
             <w:fldChar w:fldCharType="separate"/>
           </w:r>
-          <w:hyperlink w:anchor="_Toc498605376" w:history="1">
+          <w:hyperlink w:anchor="_Toc498609903" w:history="1">
             <w:r>
               <w:rPr>
                 <w:rStyle w:val="Hyperlink"/>
@@ -918,7 +938,7 @@
                 <w:noProof/>
                 <w:webHidden/>
               </w:rPr>
-              <w:instrText xml:space="preserve"> PAGEREF _Toc498605376 \h </w:instrText>
+              <w:instrText xml:space="preserve"> PAGEREF _Toc498609903 \h </w:instrText>
             </w:r>
             <w:r>
               <w:rPr>
@@ -962,7 +982,7 @@
               <w:szCs w:val="24"/>
             </w:rPr>
           </w:pPr>
-          <w:hyperlink w:anchor="_Toc498605377" w:history="1">
+          <w:hyperlink w:anchor="_Toc498609904" w:history="1">
             <w:r>
               <w:rPr>
                 <w:rStyle w:val="Hyperlink"/>
@@ -990,7 +1010,7 @@
                 <w:noProof/>
                 <w:webHidden/>
               </w:rPr>
-              <w:instrText xml:space="preserve"> PAGEREF _Toc498605377 \h </w:instrText>
+              <w:instrText xml:space="preserve"> PAGEREF _Toc498609904 \h </w:instrText>
             </w:r>
             <w:r>
               <w:rPr>
@@ -1034,7 +1054,7 @@
               <w:szCs w:val="24"/>
             </w:rPr>
           </w:pPr>
-          <w:hyperlink w:anchor="_Toc498605378" w:history="1">
+          <w:hyperlink w:anchor="_Toc498609905" w:history="1">
             <w:r>
               <w:rPr>
                 <w:rStyle w:val="Hyperlink"/>
@@ -1062,7 +1082,7 @@
                 <w:noProof/>
                 <w:webHidden/>
               </w:rPr>
-              <w:instrText xml:space="preserve"> PAGEREF _Toc498605378 \h </w:instrText>
+              <w:instrText xml:space="preserve"> PAGEREF _Toc498609905 \h </w:instrText>
             </w:r>
             <w:r>
               <w:rPr>
@@ -1106,7 +1126,7 @@
               <w:szCs w:val="24"/>
             </w:rPr>
           </w:pPr>
-          <w:hyperlink w:anchor="_Toc498605379" w:history="1">
+          <w:hyperlink w:anchor="_Toc498609906" w:history="1">
             <w:r>
               <w:rPr>
                 <w:rStyle w:val="Hyperlink"/>
@@ -1135,7 +1155,7 @@
                 <w:noProof/>
                 <w:webHidden/>
               </w:rPr>
-              <w:instrText xml:space="preserve"> PAGEREF _Toc498605379 \h </w:instrText>
+              <w:instrText xml:space="preserve"> PAGEREF _Toc498609906 \h </w:instrText>
             </w:r>
             <w:r>
               <w:rPr>
@@ -1180,7 +1200,7 @@
               <w:szCs w:val="24"/>
             </w:rPr>
           </w:pPr>
-          <w:hyperlink w:anchor="_Toc498605380" w:history="1">
+          <w:hyperlink w:anchor="_Toc498609907" w:history="1">
             <w:r>
               <w:rPr>
                 <w:rStyle w:val="Hyperlink"/>
@@ -1208,7 +1228,7 @@
                 <w:noProof/>
                 <w:webHidden/>
               </w:rPr>
-              <w:instrText xml:space="preserve"> PAGEREF _Toc498605380 \h </w:instrText>
+              <w:instrText xml:space="preserve"> PAGEREF _Toc498609907 \h </w:instrText>
             </w:r>
             <w:r>
               <w:rPr>
@@ -1253,7 +1273,7 @@
               <w:szCs w:val="24"/>
             </w:rPr>
           </w:pPr>
-          <w:hyperlink w:anchor="_Toc498605381" w:history="1">
+          <w:hyperlink w:anchor="_Toc498609908" w:history="1">
             <w:r>
               <w:rPr>
                 <w:rStyle w:val="Hyperlink"/>
@@ -1281,7 +1301,7 @@
                 <w:noProof/>
                 <w:webHidden/>
               </w:rPr>
-              <w:instrText xml:space="preserve"> PAGEREF _Toc498605381 \h </w:instrText>
+              <w:instrText xml:space="preserve"> PAGEREF _Toc498609908 \h </w:instrText>
             </w:r>
             <w:r>
               <w:rPr>
@@ -1326,7 +1346,7 @@
               <w:szCs w:val="24"/>
             </w:rPr>
           </w:pPr>
-          <w:hyperlink w:anchor="_Toc498605382" w:history="1">
+          <w:hyperlink w:anchor="_Toc498609909" w:history="1">
             <w:r>
               <w:rPr>
                 <w:rStyle w:val="Hyperlink"/>
@@ -1354,7 +1374,7 @@
                 <w:noProof/>
                 <w:webHidden/>
               </w:rPr>
-              <w:instrText xml:space="preserve"> PAGEREF _Toc498605382 \h </w:instrText>
+              <w:instrText xml:space="preserve"> PAGEREF _Toc498609909 \h </w:instrText>
             </w:r>
             <w:r>
               <w:rPr>
@@ -1398,7 +1418,7 @@
               <w:szCs w:val="24"/>
             </w:rPr>
           </w:pPr>
-          <w:hyperlink w:anchor="_Toc498605383" w:history="1">
+          <w:hyperlink w:anchor="_Toc498609910" w:history="1">
             <w:r>
               <w:rPr>
                 <w:rStyle w:val="Hyperlink"/>
@@ -1427,7 +1447,7 @@
                 <w:noProof/>
                 <w:webHidden/>
               </w:rPr>
-              <w:instrText xml:space="preserve"> PAGEREF _Toc498605383 \h </w:instrText>
+              <w:instrText xml:space="preserve"> PAGEREF _Toc498609910 \h </w:instrText>
             </w:r>
             <w:r>
               <w:rPr>
@@ -1472,7 +1492,7 @@
               <w:szCs w:val="24"/>
             </w:rPr>
           </w:pPr>
-          <w:hyperlink w:anchor="_Toc498605384" w:history="1">
+          <w:hyperlink w:anchor="_Toc498609911" w:history="1">
             <w:r>
               <w:rPr>
                 <w:rStyle w:val="Hyperlink"/>
@@ -1500,7 +1520,7 @@
                 <w:noProof/>
                 <w:webHidden/>
               </w:rPr>
-              <w:instrText xml:space="preserve"> PAGEREF _Toc498605384 \h </w:instrText>
+              <w:instrText xml:space="preserve"> PAGEREF _Toc498609911 \h </w:instrText>
             </w:r>
             <w:r>
               <w:rPr>
@@ -1545,7 +1565,7 @@
               <w:szCs w:val="24"/>
             </w:rPr>
           </w:pPr>
-          <w:hyperlink w:anchor="_Toc498605385" w:history="1">
+          <w:hyperlink w:anchor="_Toc498609912" w:history="1">
             <w:r>
               <w:rPr>
                 <w:rStyle w:val="Hyperlink"/>
@@ -1573,7 +1593,7 @@
                 <w:noProof/>
                 <w:webHidden/>
               </w:rPr>
-              <w:instrText xml:space="preserve"> PAGEREF _Toc498605385 \h </w:instrText>
+              <w:instrText xml:space="preserve"> PAGEREF _Toc498609912 \h </w:instrText>
             </w:r>
             <w:r>
               <w:rPr>
@@ -1617,7 +1637,7 @@
               <w:szCs w:val="24"/>
             </w:rPr>
           </w:pPr>
-          <w:hyperlink w:anchor="_Toc498605386" w:history="1">
+          <w:hyperlink w:anchor="_Toc498609913" w:history="1">
             <w:r>
               <w:rPr>
                 <w:rStyle w:val="Hyperlink"/>
@@ -1645,7 +1665,7 @@
                 <w:noProof/>
                 <w:webHidden/>
               </w:rPr>
-              <w:instrText xml:space="preserve"> PAGEREF _Toc498605386 \h </w:instrText>
+              <w:instrText xml:space="preserve"> PAGEREF _Toc498609913 \h </w:instrText>
             </w:r>
             <w:r>
               <w:rPr>
@@ -1690,7 +1710,7 @@
               <w:szCs w:val="24"/>
             </w:rPr>
           </w:pPr>
-          <w:hyperlink w:anchor="_Toc498605387" w:history="1">
+          <w:hyperlink w:anchor="_Toc498609914" w:history="1">
             <w:r>
               <w:rPr>
                 <w:rStyle w:val="Hyperlink"/>
@@ -1718,7 +1738,7 @@
                 <w:noProof/>
                 <w:webHidden/>
               </w:rPr>
-              <w:instrText xml:space="preserve"> PAGEREF _Toc498605387 \h </w:instrText>
+              <w:instrText xml:space="preserve"> PAGEREF _Toc498609914 \h </w:instrText>
             </w:r>
             <w:r>
               <w:rPr>
@@ -1762,7 +1782,7 @@
               <w:szCs w:val="24"/>
             </w:rPr>
           </w:pPr>
-          <w:hyperlink w:anchor="_Toc498605388" w:history="1">
+          <w:hyperlink w:anchor="_Toc498609915" w:history="1">
             <w:r>
               <w:rPr>
                 <w:rStyle w:val="Hyperlink"/>
@@ -1791,7 +1811,7 @@
                 <w:noProof/>
                 <w:webHidden/>
               </w:rPr>
-              <w:instrText xml:space="preserve"> PAGEREF _Toc498605388 \h </w:instrText>
+              <w:instrText xml:space="preserve"> PAGEREF _Toc498609915 \h </w:instrText>
             </w:r>
             <w:r>
               <w:rPr>
@@ -1835,7 +1855,7 @@
               <w:szCs w:val="24"/>
             </w:rPr>
           </w:pPr>
-          <w:hyperlink w:anchor="_Toc498605389" w:history="1">
+          <w:hyperlink w:anchor="_Toc498609916" w:history="1">
             <w:r>
               <w:rPr>
                 <w:rStyle w:val="Hyperlink"/>
@@ -1864,7 +1884,7 @@
                 <w:noProof/>
                 <w:webHidden/>
               </w:rPr>
-              <w:instrText xml:space="preserve"> PAGEREF _Toc498605389 \h </w:instrText>
+              <w:instrText xml:space="preserve"> PAGEREF _Toc498609916 \h </w:instrText>
             </w:r>
             <w:r>
               <w:rPr>
@@ -1909,7 +1929,7 @@
               <w:szCs w:val="24"/>
             </w:rPr>
           </w:pPr>
-          <w:hyperlink w:anchor="_Toc498605390" w:history="1">
+          <w:hyperlink w:anchor="_Toc498609917" w:history="1">
             <w:r>
               <w:rPr>
                 <w:rStyle w:val="Hyperlink"/>
@@ -1937,7 +1957,7 @@
                 <w:noProof/>
                 <w:webHidden/>
               </w:rPr>
-              <w:instrText xml:space="preserve"> PAGEREF _Toc498605390 \h </w:instrText>
+              <w:instrText xml:space="preserve"> PAGEREF _Toc498609917 \h </w:instrText>
             </w:r>
             <w:r>
               <w:rPr>
@@ -1982,7 +2002,7 @@
               <w:szCs w:val="24"/>
             </w:rPr>
           </w:pPr>
-          <w:hyperlink w:anchor="_Toc498605391" w:history="1">
+          <w:hyperlink w:anchor="_Toc498609918" w:history="1">
             <w:r>
               <w:rPr>
                 <w:rStyle w:val="Hyperlink"/>
@@ -2010,7 +2030,7 @@
                 <w:noProof/>
                 <w:webHidden/>
               </w:rPr>
-              <w:instrText xml:space="preserve"> PAGEREF _Toc498605391 \h </w:instrText>
+              <w:instrText xml:space="preserve"> PAGEREF _Toc498609918 \h </w:instrText>
             </w:r>
             <w:r>
               <w:rPr>
@@ -2054,7 +2074,7 @@
               <w:szCs w:val="24"/>
             </w:rPr>
           </w:pPr>
-          <w:hyperlink w:anchor="_Toc498605392" w:history="1">
+          <w:hyperlink w:anchor="_Toc498609919" w:history="1">
             <w:r>
               <w:rPr>
                 <w:rStyle w:val="Hyperlink"/>
@@ -2083,7 +2103,7 @@
                 <w:noProof/>
                 <w:webHidden/>
               </w:rPr>
-              <w:instrText xml:space="preserve"> PAGEREF _Toc498605392 \h </w:instrText>
+              <w:instrText xml:space="preserve"> PAGEREF _Toc498609919 \h </w:instrText>
             </w:r>
             <w:r>
               <w:rPr>
@@ -2127,7 +2147,7 @@
               <w:szCs w:val="24"/>
             </w:rPr>
           </w:pPr>
-          <w:hyperlink w:anchor="_Toc498605393" w:history="1">
+          <w:hyperlink w:anchor="_Toc498609920" w:history="1">
             <w:r>
               <w:rPr>
                 <w:rStyle w:val="Hyperlink"/>
@@ -2156,7 +2176,7 @@
                 <w:noProof/>
                 <w:webHidden/>
               </w:rPr>
-              <w:instrText xml:space="preserve"> PAGEREF _Toc498605393 \h </w:instrText>
+              <w:instrText xml:space="preserve"> PAGEREF _Toc498609920 \h </w:instrText>
             </w:r>
             <w:r>
               <w:rPr>
@@ -2201,7 +2221,7 @@
               <w:szCs w:val="24"/>
             </w:rPr>
           </w:pPr>
-          <w:hyperlink w:anchor="_Toc498605394" w:history="1">
+          <w:hyperlink w:anchor="_Toc498609921" w:history="1">
             <w:r>
               <w:rPr>
                 <w:rStyle w:val="Hyperlink"/>
@@ -2229,7 +2249,7 @@
                 <w:noProof/>
                 <w:webHidden/>
               </w:rPr>
-              <w:instrText xml:space="preserve"> PAGEREF _Toc498605394 \h </w:instrText>
+              <w:instrText xml:space="preserve"> PAGEREF _Toc498609921 \h </w:instrText>
             </w:r>
             <w:r>
               <w:rPr>
@@ -2274,7 +2294,7 @@
               <w:szCs w:val="24"/>
             </w:rPr>
           </w:pPr>
-          <w:hyperlink w:anchor="_Toc498605395" w:history="1">
+          <w:hyperlink w:anchor="_Toc498609922" w:history="1">
             <w:r>
               <w:rPr>
                 <w:rStyle w:val="Hyperlink"/>
@@ -2302,7 +2322,7 @@
                 <w:noProof/>
                 <w:webHidden/>
               </w:rPr>
-              <w:instrText xml:space="preserve"> PAGEREF _Toc498605395 \h </w:instrText>
+              <w:instrText xml:space="preserve"> PAGEREF _Toc498609922 \h </w:instrText>
             </w:r>
             <w:r>
               <w:rPr>
@@ -2346,7 +2366,7 @@
               <w:szCs w:val="24"/>
             </w:rPr>
           </w:pPr>
-          <w:hyperlink w:anchor="_Toc498605396" w:history="1">
+          <w:hyperlink w:anchor="_Toc498609923" w:history="1">
             <w:r>
               <w:rPr>
                 <w:rStyle w:val="Hyperlink"/>
@@ -2375,7 +2395,7 @@
                 <w:noProof/>
                 <w:webHidden/>
               </w:rPr>
-              <w:instrText xml:space="preserve"> PAGEREF _Toc498605396 \h </w:instrText>
+              <w:instrText xml:space="preserve"> PAGEREF _Toc498609923 \h </w:instrText>
             </w:r>
             <w:r>
               <w:rPr>
@@ -2420,7 +2440,7 @@
               <w:szCs w:val="24"/>
             </w:rPr>
           </w:pPr>
-          <w:hyperlink w:anchor="_Toc498605397" w:history="1">
+          <w:hyperlink w:anchor="_Toc498609924" w:history="1">
             <w:r>
               <w:rPr>
                 <w:rStyle w:val="Hyperlink"/>
@@ -2449,7 +2469,7 @@
                 <w:noProof/>
                 <w:webHidden/>
               </w:rPr>
-              <w:instrText xml:space="preserve"> PAGEREF _Toc498605397 \h </w:instrText>
+              <w:instrText xml:space="preserve"> PAGEREF _Toc498609924 \h </w:instrText>
             </w:r>
             <w:r>
               <w:rPr>
@@ -2494,7 +2514,7 @@
               <w:szCs w:val="24"/>
             </w:rPr>
           </w:pPr>
-          <w:hyperlink w:anchor="_Toc498605398" w:history="1">
+          <w:hyperlink w:anchor="_Toc498609925" w:history="1">
             <w:r>
               <w:rPr>
                 <w:rStyle w:val="Hyperlink"/>
@@ -2521,7 +2541,7 @@
                 <w:noProof/>
                 <w:webHidden/>
               </w:rPr>
-              <w:instrText xml:space="preserve"> PAGEREF _Toc498605398 \h </w:instrText>
+              <w:instrText xml:space="preserve"> PAGEREF _Toc498609925 \h </w:instrText>
             </w:r>
             <w:r>
               <w:rPr>
@@ -2565,7 +2585,7 @@
               <w:szCs w:val="24"/>
             </w:rPr>
           </w:pPr>
-          <w:hyperlink w:anchor="_Toc498605399" w:history="1">
+          <w:hyperlink w:anchor="_Toc498609926" w:history="1">
             <w:r>
               <w:rPr>
                 <w:rStyle w:val="Hyperlink"/>
@@ -2593,7 +2613,7 @@
                 <w:noProof/>
                 <w:webHidden/>
               </w:rPr>
-              <w:instrText xml:space="preserve"> PAGEREF _Toc498605399 \h </w:instrText>
+              <w:instrText xml:space="preserve"> PAGEREF _Toc498609926 \h </w:instrText>
             </w:r>
             <w:r>
               <w:rPr>
@@ -2638,7 +2658,7 @@
               <w:szCs w:val="24"/>
             </w:rPr>
           </w:pPr>
-          <w:hyperlink w:anchor="_Toc498605400" w:history="1">
+          <w:hyperlink w:anchor="_Toc498609927" w:history="1">
             <w:r>
               <w:rPr>
                 <w:rStyle w:val="Hyperlink"/>
@@ -2665,7 +2685,7 @@
                 <w:noProof/>
                 <w:webHidden/>
               </w:rPr>
-              <w:instrText xml:space="preserve"> PAGEREF _Toc498605400 \h </w:instrText>
+              <w:instrText xml:space="preserve"> PAGEREF _Toc498609927 \h </w:instrText>
             </w:r>
             <w:r>
               <w:rPr>
@@ -2710,7 +2730,7 @@
               <w:szCs w:val="24"/>
             </w:rPr>
           </w:pPr>
-          <w:hyperlink w:anchor="_Toc498605401" w:history="1">
+          <w:hyperlink w:anchor="_Toc498609928" w:history="1">
             <w:r>
               <w:rPr>
                 <w:rStyle w:val="Hyperlink"/>
@@ -2737,7 +2757,7 @@
                 <w:noProof/>
                 <w:webHidden/>
               </w:rPr>
-              <w:instrText xml:space="preserve"> PAGEREF _Toc498605401 \h </w:instrText>
+              <w:instrText xml:space="preserve"> PAGEREF _Toc498609928 \h </w:instrText>
             </w:r>
             <w:r>
               <w:rPr>
@@ -2782,7 +2802,7 @@
               <w:szCs w:val="24"/>
             </w:rPr>
           </w:pPr>
-          <w:hyperlink w:anchor="_Toc498605402" w:history="1">
+          <w:hyperlink w:anchor="_Toc498609929" w:history="1">
             <w:r>
               <w:rPr>
                 <w:rStyle w:val="Hyperlink"/>
@@ -2809,7 +2829,7 @@
                 <w:noProof/>
                 <w:webHidden/>
               </w:rPr>
-              <w:instrText xml:space="preserve"> PAGEREF _Toc498605402 \h </w:instrText>
+              <w:instrText xml:space="preserve"> PAGEREF _Toc498609929 \h </w:instrText>
             </w:r>
             <w:r>
               <w:rPr>
@@ -2854,7 +2874,7 @@
               <w:szCs w:val="24"/>
             </w:rPr>
           </w:pPr>
-          <w:hyperlink w:anchor="_Toc498605403" w:history="1">
+          <w:hyperlink w:anchor="_Toc498609930" w:history="1">
             <w:r>
               <w:rPr>
                 <w:rStyle w:val="Hyperlink"/>
@@ -2881,7 +2901,7 @@
                 <w:noProof/>
                 <w:webHidden/>
               </w:rPr>
-              <w:instrText xml:space="preserve"> PAGEREF _Toc498605403 \h </w:instrText>
+              <w:instrText xml:space="preserve"> PAGEREF _Toc498609930 \h </w:instrText>
             </w:r>
             <w:r>
               <w:rPr>
@@ -2925,7 +2945,7 @@
               <w:szCs w:val="24"/>
             </w:rPr>
           </w:pPr>
-          <w:hyperlink w:anchor="_Toc498605404" w:history="1">
+          <w:hyperlink w:anchor="_Toc498609931" w:history="1">
             <w:r>
               <w:rPr>
                 <w:rStyle w:val="Hyperlink"/>
@@ -2954,7 +2974,7 @@
                 <w:noProof/>
                 <w:webHidden/>
               </w:rPr>
-              <w:instrText xml:space="preserve"> PAGEREF _Toc498605404 \h </w:instrText>
+              <w:instrText xml:space="preserve"> PAGEREF _Toc498609931 \h </w:instrText>
             </w:r>
             <w:r>
               <w:rPr>
@@ -2999,7 +3019,7 @@
               <w:szCs w:val="24"/>
             </w:rPr>
           </w:pPr>
-          <w:hyperlink w:anchor="_Toc498605405" w:history="1">
+          <w:hyperlink w:anchor="_Toc498609932" w:history="1">
             <w:r>
               <w:rPr>
                 <w:rStyle w:val="Hyperlink"/>
@@ -3027,7 +3047,7 @@
                 <w:noProof/>
                 <w:webHidden/>
               </w:rPr>
-              <w:instrText xml:space="preserve"> PAGEREF _Toc498605405 \h </w:instrText>
+              <w:instrText xml:space="preserve"> PAGEREF _Toc498609932 \h </w:instrText>
             </w:r>
             <w:r>
               <w:rPr>
@@ -3072,7 +3092,7 @@
               <w:szCs w:val="24"/>
             </w:rPr>
           </w:pPr>
-          <w:hyperlink w:anchor="_Toc498605406" w:history="1">
+          <w:hyperlink w:anchor="_Toc498609933" w:history="1">
             <w:r>
               <w:rPr>
                 <w:rStyle w:val="Hyperlink"/>
@@ -3101,7 +3121,7 @@
                 <w:noProof/>
                 <w:webHidden/>
               </w:rPr>
-              <w:instrText xml:space="preserve"> PAGEREF _Toc498605406 \h </w:instrText>
+              <w:instrText xml:space="preserve"> PAGEREF _Toc498609933 \h </w:instrText>
             </w:r>
             <w:r>
               <w:rPr>
@@ -3146,7 +3166,7 @@
               <w:szCs w:val="24"/>
             </w:rPr>
           </w:pPr>
-          <w:hyperlink w:anchor="_Toc498605407" w:history="1">
+          <w:hyperlink w:anchor="_Toc498609934" w:history="1">
             <w:r>
               <w:rPr>
                 <w:rStyle w:val="Hyperlink"/>
@@ -3175,7 +3195,7 @@
                 <w:noProof/>
                 <w:webHidden/>
               </w:rPr>
-              <w:instrText xml:space="preserve"> PAGEREF _Toc498605407 \h </w:instrText>
+              <w:instrText xml:space="preserve"> PAGEREF _Toc498609934 \h </w:instrText>
             </w:r>
             <w:r>
               <w:rPr>
@@ -3219,7 +3239,7 @@
               <w:szCs w:val="24"/>
             </w:rPr>
           </w:pPr>
-          <w:hyperlink w:anchor="_Toc498605408" w:history="1">
+          <w:hyperlink w:anchor="_Toc498609935" w:history="1">
             <w:r>
               <w:rPr>
                 <w:rStyle w:val="Hyperlink"/>
@@ -3248,7 +3268,7 @@
                 <w:noProof/>
                 <w:webHidden/>
               </w:rPr>
-              <w:instrText xml:space="preserve"> PAGEREF _Toc498605408 \h </w:instrText>
+              <w:instrText xml:space="preserve"> PAGEREF _Toc498609935 \h </w:instrText>
             </w:r>
             <w:r>
               <w:rPr>
@@ -3292,7 +3312,7 @@
               <w:szCs w:val="24"/>
             </w:rPr>
           </w:pPr>
-          <w:hyperlink w:anchor="_Toc498605409" w:history="1">
+          <w:hyperlink w:anchor="_Toc498609936" w:history="1">
             <w:r>
               <w:rPr>
                 <w:rStyle w:val="Hyperlink"/>
@@ -3321,7 +3341,7 @@
                 <w:noProof/>
                 <w:webHidden/>
               </w:rPr>
-              <w:instrText xml:space="preserve"> PAGEREF _Toc498605409 \h </w:instrText>
+              <w:instrText xml:space="preserve"> PAGEREF _Toc498609936 \h </w:instrText>
             </w:r>
             <w:r>
               <w:rPr>
@@ -3365,7 +3385,7 @@
               <w:szCs w:val="24"/>
             </w:rPr>
           </w:pPr>
-          <w:hyperlink w:anchor="_Toc498605410" w:history="1">
+          <w:hyperlink w:anchor="_Toc498609937" w:history="1">
             <w:r>
               <w:rPr>
                 <w:rStyle w:val="Hyperlink"/>
@@ -3373,7 +3393,7 @@
                 <w:noProof/>
                 <w:lang w:bidi="en-US"/>
               </w:rPr>
-              <w:t>13 Appendix</w:t>
+              <w:t>13 Appendices</w:t>
             </w:r>
             <w:r>
               <w:rPr>
@@ -3394,7 +3414,7 @@
                 <w:noProof/>
                 <w:webHidden/>
               </w:rPr>
-              <w:instrText xml:space="preserve"> PAGEREF _Toc498605410 \h </w:instrText>
+              <w:instrText xml:space="preserve"> PAGEREF _Toc498609937 \h </w:instrText>
             </w:r>
             <w:r>
               <w:rPr>
@@ -3458,7 +3478,7 @@
         <w:spacing w:line="360" w:lineRule="auto"/>
         <w:jc w:val="both"/>
       </w:pPr>
-      <w:bookmarkStart w:id="5" w:name="_Toc498605376"/>
+      <w:bookmarkStart w:id="5" w:name="_Toc498609903"/>
       <w:r>
         <w:lastRenderedPageBreak/>
         <w:t>List</w:t>
@@ -3807,8 +3827,16 @@
               <w:rPr>
                 <w:lang w:bidi="en-US"/>
               </w:rPr>
-              <w:t>Project Management Methodology Comparision</w:t>
-            </w:r>
+              <w:t xml:space="preserve">Project Management Methodology </w:t>
+            </w:r>
+            <w:proofErr w:type="spellStart"/>
+            <w:r>
+              <w:rPr>
+                <w:lang w:bidi="en-US"/>
+              </w:rPr>
+              <w:t>Comparision</w:t>
+            </w:r>
+            <w:proofErr w:type="spellEnd"/>
           </w:p>
         </w:tc>
         <w:tc>
@@ -3881,7 +3909,7 @@
         <w:spacing w:line="360" w:lineRule="auto"/>
         <w:jc w:val="both"/>
       </w:pPr>
-      <w:bookmarkStart w:id="6" w:name="_Toc498605377"/>
+      <w:bookmarkStart w:id="6" w:name="_Toc498609904"/>
       <w:r>
         <w:t>List</w:t>
       </w:r>
@@ -4159,7 +4187,7 @@
         <w:spacing w:line="360" w:lineRule="auto"/>
         <w:jc w:val="both"/>
       </w:pPr>
-      <w:bookmarkStart w:id="7" w:name="_Toc498605378"/>
+      <w:bookmarkStart w:id="7" w:name="_Toc498609905"/>
       <w:r>
         <w:t>List of Abbreviations</w:t>
       </w:r>
@@ -4731,7 +4759,7 @@
           <w:color w:val="000000" w:themeColor="text1"/>
         </w:rPr>
       </w:pPr>
-      <w:bookmarkStart w:id="8" w:name="_Toc498605379"/>
+      <w:bookmarkStart w:id="8" w:name="_Toc498609906"/>
       <w:r>
         <w:rPr>
           <w:rFonts w:eastAsia="Times New Roman" w:cs="Times New Roman"/>
@@ -4766,7 +4794,7 @@
           <w:color w:val="000000" w:themeColor="text1"/>
         </w:rPr>
       </w:pPr>
-      <w:bookmarkStart w:id="9" w:name="_Toc498605380"/>
+      <w:bookmarkStart w:id="9" w:name="_Toc498609907"/>
       <w:r>
         <w:rPr>
           <w:rFonts w:cs="Times New Roman"/>
@@ -5514,14 +5542,50 @@
           <w:i/>
           <w:color w:val="000000" w:themeColor="text1"/>
         </w:rPr>
-        <w:t xml:space="preserve">rticle from 1986 by Hirotaka Takeuchi and Ikujiro Nonaka. It </w:t>
-      </w:r>
+        <w:t xml:space="preserve">rticle from 1986 by </w:t>
+      </w:r>
+      <w:proofErr w:type="spellStart"/>
       <w:r>
         <w:rPr>
           <w:rFonts w:eastAsia="Helvetica" w:cs="Times New Roman"/>
           <w:i/>
           <w:color w:val="000000" w:themeColor="text1"/>
         </w:rPr>
+        <w:t>Hirotaka</w:t>
+      </w:r>
+      <w:proofErr w:type="spellEnd"/>
+      <w:r>
+        <w:rPr>
+          <w:rFonts w:eastAsia="Helvetica" w:cs="Times New Roman"/>
+          <w:i/>
+          <w:color w:val="000000" w:themeColor="text1"/>
+        </w:rPr>
+        <w:t xml:space="preserve"> Takeuchi and </w:t>
+      </w:r>
+      <w:proofErr w:type="spellStart"/>
+      <w:r>
+        <w:rPr>
+          <w:rFonts w:eastAsia="Helvetica" w:cs="Times New Roman"/>
+          <w:i/>
+          <w:color w:val="000000" w:themeColor="text1"/>
+        </w:rPr>
+        <w:t>Ikujiro</w:t>
+      </w:r>
+      <w:proofErr w:type="spellEnd"/>
+      <w:r>
+        <w:rPr>
+          <w:rFonts w:eastAsia="Helvetica" w:cs="Times New Roman"/>
+          <w:i/>
+          <w:color w:val="000000" w:themeColor="text1"/>
+        </w:rPr>
+        <w:t xml:space="preserve"> Nonaka. It </w:t>
+      </w:r>
+      <w:r>
+        <w:rPr>
+          <w:rFonts w:eastAsia="Helvetica" w:cs="Times New Roman"/>
+          <w:i/>
+          <w:color w:val="000000" w:themeColor="text1"/>
+        </w:rPr>
         <w:t>turned into</w:t>
       </w:r>
       <w:r>
@@ -5530,7 +5594,43 @@
           <w:i/>
           <w:color w:val="000000" w:themeColor="text1"/>
         </w:rPr>
-        <w:t xml:space="preserve"> a part of Agile when Ken Schwaber and Mike Beedle </w:t>
+        <w:t xml:space="preserve"> a part of Agile when Ken </w:t>
+      </w:r>
+      <w:proofErr w:type="spellStart"/>
+      <w:r>
+        <w:rPr>
+          <w:rFonts w:eastAsia="Times New Roman" w:cs="Times New Roman"/>
+          <w:i/>
+          <w:color w:val="000000" w:themeColor="text1"/>
+        </w:rPr>
+        <w:t>Schwaber</w:t>
+      </w:r>
+      <w:proofErr w:type="spellEnd"/>
+      <w:r>
+        <w:rPr>
+          <w:rFonts w:eastAsia="Times New Roman" w:cs="Times New Roman"/>
+          <w:i/>
+          <w:color w:val="000000" w:themeColor="text1"/>
+        </w:rPr>
+        <w:t xml:space="preserve"> and Mike </w:t>
+      </w:r>
+      <w:proofErr w:type="spellStart"/>
+      <w:r>
+        <w:rPr>
+          <w:rFonts w:eastAsia="Times New Roman" w:cs="Times New Roman"/>
+          <w:i/>
+          <w:color w:val="000000" w:themeColor="text1"/>
+        </w:rPr>
+        <w:t>Beedle</w:t>
+      </w:r>
+      <w:proofErr w:type="spellEnd"/>
+      <w:r>
+        <w:rPr>
+          <w:rFonts w:eastAsia="Times New Roman" w:cs="Times New Roman"/>
+          <w:i/>
+          <w:color w:val="000000" w:themeColor="text1"/>
+        </w:rPr>
+        <w:t xml:space="preserve"> </w:t>
       </w:r>
       <w:r>
         <w:rPr>
@@ -5814,7 +5914,7 @@
           <w:color w:val="000000" w:themeColor="text1"/>
         </w:rPr>
       </w:pPr>
-      <w:bookmarkStart w:id="12" w:name="_Toc498605381"/>
+      <w:bookmarkStart w:id="12" w:name="_Toc498609908"/>
       <w:r>
         <w:rPr>
           <w:rFonts w:eastAsia="Times New Roman" w:cs="Times New Roman"/>
@@ -5951,7 +6051,7 @@
           <w:color w:val="000000" w:themeColor="text1"/>
         </w:rPr>
       </w:pPr>
-      <w:bookmarkStart w:id="13" w:name="_Toc498605382"/>
+      <w:bookmarkStart w:id="13" w:name="_Toc498609909"/>
       <w:r>
         <w:rPr>
           <w:rFonts w:eastAsia="Times New Roman" w:cs="Times New Roman"/>
@@ -6157,7 +6257,25 @@
           <w:color w:val="000000" w:themeColor="text1"/>
           <w:lang w:bidi="en-US"/>
         </w:rPr>
-        <w:t xml:space="preserve"> boost productivity first came into play when “Davi Gabriel da Silva” who is certified Scrum Master put forward his idea on avoiding bad practices on Scrum using gamification elements.</w:t>
+        <w:t xml:space="preserve"> boost productivity first came into play when “</w:t>
+      </w:r>
+      <w:proofErr w:type="spellStart"/>
+      <w:r>
+        <w:rPr>
+          <w:rFonts w:cs="Times New Roman"/>
+          <w:color w:val="000000" w:themeColor="text1"/>
+          <w:lang w:bidi="en-US"/>
+        </w:rPr>
+        <w:t>Davi</w:t>
+      </w:r>
+      <w:proofErr w:type="spellEnd"/>
+      <w:r>
+        <w:rPr>
+          <w:rFonts w:cs="Times New Roman"/>
+          <w:color w:val="000000" w:themeColor="text1"/>
+          <w:lang w:bidi="en-US"/>
+        </w:rPr>
+        <w:t xml:space="preserve"> Gabriel da Silva” who is certified Scrum Master put forward his idea on avoiding bad practices on Scrum using gamification elements.</w:t>
       </w:r>
     </w:p>
     <w:p>
@@ -6301,8 +6419,18 @@
           <w:color w:val="000000" w:themeColor="text1"/>
           <w:lang w:bidi="en-US"/>
         </w:rPr>
-        <w:t xml:space="preserve"> Davi</w:t>
-      </w:r>
+        <w:t xml:space="preserve"> </w:t>
+      </w:r>
+      <w:proofErr w:type="spellStart"/>
+      <w:r>
+        <w:rPr>
+          <w:rFonts w:cs="Times New Roman"/>
+          <w:color w:val="000000" w:themeColor="text1"/>
+          <w:lang w:bidi="en-US"/>
+        </w:rPr>
+        <w:t>Davi</w:t>
+      </w:r>
+      <w:proofErr w:type="spellEnd"/>
       <w:r>
         <w:rPr>
           <w:rFonts w:cs="Times New Roman"/>
@@ -6521,7 +6649,7 @@
           <w:rFonts w:eastAsia="Times New Roman"/>
         </w:rPr>
       </w:pPr>
-      <w:bookmarkStart w:id="14" w:name="_Toc498605383"/>
+      <w:bookmarkStart w:id="14" w:name="_Toc498609910"/>
       <w:r>
         <w:rPr>
           <w:rFonts w:eastAsia="Times New Roman"/>
@@ -6702,7 +6830,7 @@
           <w:lang w:bidi="en-US"/>
         </w:rPr>
       </w:pPr>
-      <w:bookmarkStart w:id="15" w:name="_Toc498605384"/>
+      <w:bookmarkStart w:id="15" w:name="_Toc498609911"/>
       <w:r>
         <w:rPr>
           <w:lang w:bidi="en-US"/>
@@ -6878,7 +7006,7 @@
           <w:lang w:bidi="en-US"/>
         </w:rPr>
       </w:pPr>
-      <w:bookmarkStart w:id="16" w:name="_Toc498605385"/>
+      <w:bookmarkStart w:id="16" w:name="_Toc498609912"/>
       <w:r>
         <w:rPr>
           <w:lang w:bidi="en-US"/>
@@ -7046,7 +7174,7 @@
         <w:spacing w:line="360" w:lineRule="auto"/>
         <w:jc w:val="both"/>
       </w:pPr>
-      <w:bookmarkStart w:id="17" w:name="_Toc498605386"/>
+      <w:bookmarkStart w:id="17" w:name="_Toc498609913"/>
       <w:r>
         <w:t>3</w:t>
       </w:r>
@@ -7241,7 +7369,7 @@
           <w:lang w:bidi="en-US"/>
         </w:rPr>
       </w:pPr>
-      <w:bookmarkStart w:id="18" w:name="_Toc498605387"/>
+      <w:bookmarkStart w:id="18" w:name="_Toc498609914"/>
       <w:r>
         <w:rPr>
           <w:lang w:bidi="en-US"/>
@@ -7379,17 +7507,7 @@
           <w:color w:val="000000" w:themeColor="text1"/>
           <w:lang w:bidi="en-US"/>
         </w:rPr>
-        <w:t>over extri</w:t>
-      </w:r>
-      <w:bookmarkStart w:id="19" w:name="_GoBack"/>
-      <w:bookmarkEnd w:id="19"/>
-      <w:r>
-        <w:rPr>
-          <w:rFonts w:cs="Times New Roman"/>
-          <w:color w:val="000000" w:themeColor="text1"/>
-          <w:lang w:bidi="en-US"/>
-        </w:rPr>
-        <w:t>nsic</w:t>
+        <w:t>over extrinsic</w:t>
       </w:r>
       <w:r>
         <w:rPr>
@@ -7475,7 +7593,7 @@
           <w:color w:val="000000" w:themeColor="text1"/>
         </w:rPr>
       </w:pPr>
-      <w:bookmarkStart w:id="20" w:name="_Toc498605388"/>
+      <w:bookmarkStart w:id="19" w:name="_Toc498609915"/>
       <w:r>
         <w:rPr>
           <w:rFonts w:eastAsia="Times New Roman" w:cs="Times New Roman"/>
@@ -7497,7 +7615,7 @@
         </w:rPr>
         <w:t>Aim</w:t>
       </w:r>
-      <w:bookmarkEnd w:id="20"/>
+      <w:bookmarkEnd w:id="19"/>
     </w:p>
     <w:p>
       <w:pPr>
@@ -7685,7 +7803,7 @@
           <w:color w:val="000000" w:themeColor="text1"/>
         </w:rPr>
       </w:pPr>
-      <w:bookmarkStart w:id="21" w:name="_Toc498605389"/>
+      <w:bookmarkStart w:id="20" w:name="_Toc498609916"/>
       <w:r>
         <w:rPr>
           <w:rFonts w:eastAsia="Times New Roman" w:cs="Times New Roman"/>
@@ -7708,7 +7826,7 @@
         </w:rPr>
         <w:t>Scope</w:t>
       </w:r>
-      <w:bookmarkEnd w:id="21"/>
+      <w:bookmarkEnd w:id="20"/>
     </w:p>
     <w:p>
       <w:pPr>
@@ -7720,7 +7838,7 @@
           <w:color w:val="000000" w:themeColor="text1"/>
         </w:rPr>
       </w:pPr>
-      <w:bookmarkStart w:id="22" w:name="_Toc498605390"/>
+      <w:bookmarkStart w:id="21" w:name="_Toc498609917"/>
       <w:r>
         <w:rPr>
           <w:rFonts w:eastAsia="Times New Roman" w:cs="Times New Roman"/>
@@ -7742,7 +7860,7 @@
         </w:rPr>
         <w:t>Inclusions</w:t>
       </w:r>
-      <w:bookmarkEnd w:id="22"/>
+      <w:bookmarkEnd w:id="21"/>
     </w:p>
     <w:p>
       <w:pPr>
@@ -7926,7 +8044,7 @@
           <w:color w:val="000000" w:themeColor="text1"/>
         </w:rPr>
       </w:pPr>
-      <w:bookmarkStart w:id="23" w:name="_Toc498605391"/>
+      <w:bookmarkStart w:id="22" w:name="_Toc498609918"/>
       <w:r>
         <w:rPr>
           <w:rFonts w:eastAsia="Times New Roman" w:cs="Times New Roman"/>
@@ -7948,7 +8066,7 @@
         </w:rPr>
         <w:t>Exclusions</w:t>
       </w:r>
-      <w:bookmarkEnd w:id="23"/>
+      <w:bookmarkEnd w:id="22"/>
     </w:p>
     <w:p>
       <w:pPr>
@@ -8109,7 +8227,7 @@
           <w:rFonts w:eastAsia="Times New Roman"/>
         </w:rPr>
       </w:pPr>
-      <w:bookmarkStart w:id="24" w:name="_Toc498605392"/>
+      <w:bookmarkStart w:id="23" w:name="_Toc498609919"/>
       <w:r>
         <w:rPr>
           <w:rFonts w:eastAsia="Times New Roman"/>
@@ -8117,7 +8235,7 @@
         <w:lastRenderedPageBreak/>
         <w:t>6 Rich Picture</w:t>
       </w:r>
-      <w:bookmarkEnd w:id="24"/>
+      <w:bookmarkEnd w:id="23"/>
     </w:p>
     <w:p>
       <w:pPr>
@@ -8146,7 +8264,7 @@
           <w:color w:val="000000" w:themeColor="text1"/>
         </w:rPr>
       </w:pPr>
-      <w:bookmarkStart w:id="25" w:name="_Toc498605393"/>
+      <w:bookmarkStart w:id="24" w:name="_Toc498609920"/>
       <w:r>
         <w:rPr>
           <w:rFonts w:eastAsia="Times New Roman" w:cs="Times New Roman"/>
@@ -8176,7 +8294,7 @@
         </w:rPr>
         <w:t>s</w:t>
       </w:r>
-      <w:bookmarkEnd w:id="25"/>
+      <w:bookmarkEnd w:id="24"/>
     </w:p>
     <w:p>
       <w:pPr>
@@ -8188,7 +8306,7 @@
           <w:color w:val="000000" w:themeColor="text1"/>
         </w:rPr>
       </w:pPr>
-      <w:bookmarkStart w:id="26" w:name="_Toc498605394"/>
+      <w:bookmarkStart w:id="25" w:name="_Toc498609921"/>
       <w:r>
         <w:rPr>
           <w:rFonts w:eastAsia="Times New Roman" w:cs="Times New Roman"/>
@@ -8210,7 +8328,7 @@
         </w:rPr>
         <w:t>Research Objectives</w:t>
       </w:r>
-      <w:bookmarkEnd w:id="26"/>
+      <w:bookmarkEnd w:id="25"/>
     </w:p>
     <w:p>
       <w:pPr>
@@ -8632,12 +8750,21 @@
         </w:rPr>
         <w:t xml:space="preserve">everything, </w:t>
       </w:r>
-      <w:r>
-        <w:rPr>
-          <w:rFonts w:eastAsia="Times New Roman" w:cs="Times New Roman"/>
-          <w:color w:val="000000" w:themeColor="text1"/>
-        </w:rPr>
-        <w:t>It is necessary to</w:t>
+      <w:proofErr w:type="gramStart"/>
+      <w:r>
+        <w:rPr>
+          <w:rFonts w:eastAsia="Times New Roman" w:cs="Times New Roman"/>
+          <w:color w:val="000000" w:themeColor="text1"/>
+        </w:rPr>
+        <w:t>It</w:t>
+      </w:r>
+      <w:proofErr w:type="gramEnd"/>
+      <w:r>
+        <w:rPr>
+          <w:rFonts w:eastAsia="Times New Roman" w:cs="Times New Roman"/>
+          <w:color w:val="000000" w:themeColor="text1"/>
+        </w:rPr>
+        <w:t xml:space="preserve"> is necessary to</w:t>
       </w:r>
       <w:r>
         <w:rPr>
@@ -8962,7 +9089,7 @@
           <w:color w:val="000000" w:themeColor="text1"/>
         </w:rPr>
       </w:pPr>
-      <w:bookmarkStart w:id="27" w:name="_Toc498605395"/>
+      <w:bookmarkStart w:id="26" w:name="_Toc498609922"/>
       <w:r>
         <w:rPr>
           <w:rFonts w:eastAsia="Times New Roman" w:cs="Times New Roman"/>
@@ -8985,7 +9112,7 @@
         </w:rPr>
         <w:t>Common Objectives</w:t>
       </w:r>
-      <w:bookmarkEnd w:id="27"/>
+      <w:bookmarkEnd w:id="26"/>
     </w:p>
     <w:p>
       <w:pPr>
@@ -9303,7 +9430,7 @@
           <w:color w:val="000000" w:themeColor="text1"/>
         </w:rPr>
       </w:pPr>
-      <w:bookmarkStart w:id="28" w:name="_Toc498605396"/>
+      <w:bookmarkStart w:id="27" w:name="_Toc498609923"/>
       <w:r>
         <w:rPr>
           <w:rFonts w:eastAsia="Times New Roman" w:cs="Times New Roman"/>
@@ -9332,7 +9459,7 @@
         </w:rPr>
         <w:t xml:space="preserve"> of Requirements</w:t>
       </w:r>
-      <w:bookmarkEnd w:id="28"/>
+      <w:bookmarkEnd w:id="27"/>
     </w:p>
     <w:p>
       <w:pPr>
@@ -9345,7 +9472,7 @@
           <w:lang w:bidi="en-US"/>
         </w:rPr>
       </w:pPr>
-      <w:bookmarkStart w:id="29" w:name="_Toc498605397"/>
+      <w:bookmarkStart w:id="28" w:name="_Toc498609924"/>
       <w:r>
         <w:rPr>
           <w:rFonts w:cs="Times New Roman"/>
@@ -9370,7 +9497,7 @@
         </w:rPr>
         <w:t>ardware Requirements</w:t>
       </w:r>
-      <w:bookmarkEnd w:id="29"/>
+      <w:bookmarkEnd w:id="28"/>
     </w:p>
     <w:p>
       <w:pPr>
@@ -9380,7 +9507,7 @@
           <w:color w:val="000000" w:themeColor="text1"/>
         </w:rPr>
       </w:pPr>
-      <w:bookmarkStart w:id="30" w:name="_Toc498443508"/>
+      <w:bookmarkStart w:id="29" w:name="_Toc498443508"/>
       <w:r>
         <w:rPr>
           <w:color w:val="000000" w:themeColor="text1"/>
@@ -9708,7 +9835,7 @@
           </w:p>
         </w:tc>
       </w:tr>
-      <w:bookmarkEnd w:id="30"/>
+      <w:bookmarkEnd w:id="29"/>
     </w:tbl>
     <w:p>
       <w:pPr>
@@ -9730,7 +9857,7 @@
           <w:color w:val="000000" w:themeColor="text1"/>
         </w:rPr>
       </w:pPr>
-      <w:bookmarkStart w:id="31" w:name="_Toc498605398"/>
+      <w:bookmarkStart w:id="30" w:name="_Toc498609925"/>
       <w:r>
         <w:rPr>
           <w:color w:val="000000" w:themeColor="text1"/>
@@ -9749,7 +9876,7 @@
         </w:rPr>
         <w:t>oftware Requirements</w:t>
       </w:r>
-      <w:bookmarkEnd w:id="31"/>
+      <w:bookmarkEnd w:id="30"/>
     </w:p>
     <w:p>
       <w:pPr>
@@ -10022,14 +10149,14 @@
         <w:spacing w:line="360" w:lineRule="auto"/>
         <w:jc w:val="both"/>
       </w:pPr>
-      <w:bookmarkStart w:id="32" w:name="_Toc498605399"/>
+      <w:bookmarkStart w:id="31" w:name="_Toc498609926"/>
       <w:r>
         <w:t xml:space="preserve">9 </w:t>
       </w:r>
       <w:r>
         <w:t>Research Design</w:t>
       </w:r>
-      <w:bookmarkEnd w:id="32"/>
+      <w:bookmarkEnd w:id="31"/>
     </w:p>
     <w:p>
       <w:pPr>
@@ -10037,7 +10164,7 @@
         <w:spacing w:line="360" w:lineRule="auto"/>
         <w:jc w:val="both"/>
       </w:pPr>
-      <w:bookmarkStart w:id="33" w:name="_Toc498605400"/>
+      <w:bookmarkStart w:id="32" w:name="_Toc498609927"/>
       <w:r>
         <w:t>9.1</w:t>
       </w:r>
@@ -10047,7 +10174,7 @@
       <w:r>
         <w:t>Approach</w:t>
       </w:r>
-      <w:bookmarkEnd w:id="33"/>
+      <w:bookmarkEnd w:id="32"/>
     </w:p>
     <w:p>
       <w:pPr>
@@ -10073,7 +10200,7 @@
         <w:spacing w:line="360" w:lineRule="auto"/>
         <w:jc w:val="both"/>
       </w:pPr>
-      <w:bookmarkStart w:id="34" w:name="_Toc498605401"/>
+      <w:bookmarkStart w:id="33" w:name="_Toc498609928"/>
       <w:r>
         <w:t>9.2</w:t>
       </w:r>
@@ -10083,7 +10210,7 @@
       <w:r>
         <w:t>Collection</w:t>
       </w:r>
-      <w:bookmarkEnd w:id="34"/>
+      <w:bookmarkEnd w:id="33"/>
     </w:p>
     <w:p>
       <w:pPr>
@@ -10247,11 +10374,11 @@
         <w:spacing w:line="360" w:lineRule="auto"/>
         <w:jc w:val="both"/>
       </w:pPr>
-      <w:bookmarkStart w:id="35" w:name="_Toc498605402"/>
+      <w:bookmarkStart w:id="34" w:name="_Toc498609929"/>
       <w:r>
         <w:t>9.3 Data Analysis</w:t>
       </w:r>
-      <w:bookmarkEnd w:id="35"/>
+      <w:bookmarkEnd w:id="34"/>
     </w:p>
     <w:p>
       <w:pPr>
@@ -10482,14 +10609,14 @@
         <w:spacing w:line="360" w:lineRule="auto"/>
         <w:jc w:val="both"/>
       </w:pPr>
-      <w:bookmarkStart w:id="36" w:name="_Toc498605403"/>
+      <w:bookmarkStart w:id="35" w:name="_Toc498609930"/>
       <w:r>
         <w:t>9.4 Data Evaluation</w:t>
       </w:r>
       <w:r>
         <w:t xml:space="preserve"> and Testing</w:t>
       </w:r>
-      <w:bookmarkEnd w:id="36"/>
+      <w:bookmarkEnd w:id="35"/>
     </w:p>
     <w:p>
       <w:pPr>
@@ -10518,7 +10645,7 @@
           <w:color w:val="000000" w:themeColor="text1"/>
         </w:rPr>
       </w:pPr>
-      <w:bookmarkStart w:id="37" w:name="_Toc498605404"/>
+      <w:bookmarkStart w:id="36" w:name="_Toc498609931"/>
       <w:r>
         <w:rPr>
           <w:rFonts w:cs="Times New Roman"/>
@@ -10540,7 +10667,7 @@
         </w:rPr>
         <w:t>Project Management</w:t>
       </w:r>
-      <w:bookmarkEnd w:id="37"/>
+      <w:bookmarkEnd w:id="36"/>
     </w:p>
     <w:p>
       <w:pPr>
@@ -10551,14 +10678,14 @@
           <w:lang w:bidi="en-US"/>
         </w:rPr>
       </w:pPr>
-      <w:bookmarkStart w:id="38" w:name="_Toc498605405"/>
+      <w:bookmarkStart w:id="37" w:name="_Toc498609932"/>
       <w:r>
         <w:rPr>
           <w:lang w:bidi="en-US"/>
         </w:rPr>
         <w:t>10.1 Project Management Methodology</w:t>
       </w:r>
-      <w:bookmarkEnd w:id="38"/>
+      <w:bookmarkEnd w:id="37"/>
     </w:p>
     <w:p>
       <w:pPr>
@@ -11496,7 +11623,7 @@
           <w:lang w:bidi="en-US"/>
         </w:rPr>
       </w:pPr>
-      <w:bookmarkStart w:id="39" w:name="_Toc498605406"/>
+      <w:bookmarkStart w:id="38" w:name="_Toc498609933"/>
       <w:r>
         <w:rPr>
           <w:rFonts w:cs="Times New Roman"/>
@@ -11513,7 +11640,7 @@
         </w:rPr>
         <w:t xml:space="preserve"> Risks and Mitigations</w:t>
       </w:r>
-      <w:bookmarkEnd w:id="39"/>
+      <w:bookmarkEnd w:id="38"/>
     </w:p>
     <w:tbl>
       <w:tblPr>
@@ -11664,11 +11791,33 @@
                 <w:color w:val="000000" w:themeColor="text1"/>
               </w:rPr>
             </w:pPr>
+            <w:proofErr w:type="spellStart"/>
             <w:r>
               <w:rPr>
                 <w:color w:val="000000" w:themeColor="text1"/>
               </w:rPr>
-              <w:t>Git (Github)</w:t>
+              <w:t>Git</w:t>
+            </w:r>
+            <w:proofErr w:type="spellEnd"/>
+            <w:r>
+              <w:rPr>
+                <w:color w:val="000000" w:themeColor="text1"/>
+              </w:rPr>
+              <w:t xml:space="preserve"> (</w:t>
+            </w:r>
+            <w:proofErr w:type="spellStart"/>
+            <w:r>
+              <w:rPr>
+                <w:color w:val="000000" w:themeColor="text1"/>
+              </w:rPr>
+              <w:t>Github</w:t>
+            </w:r>
+            <w:proofErr w:type="spellEnd"/>
+            <w:r>
+              <w:rPr>
+                <w:color w:val="000000" w:themeColor="text1"/>
+              </w:rPr>
+              <w:t>)</w:t>
             </w:r>
           </w:p>
         </w:tc>
@@ -11794,12 +11943,14 @@
                 <w:color w:val="000000" w:themeColor="text1"/>
               </w:rPr>
             </w:pPr>
+            <w:proofErr w:type="spellStart"/>
             <w:r>
               <w:rPr>
                 <w:color w:val="000000" w:themeColor="text1"/>
               </w:rPr>
               <w:t>Mendeley</w:t>
             </w:r>
+            <w:proofErr w:type="spellEnd"/>
           </w:p>
         </w:tc>
       </w:tr>
@@ -12032,7 +12183,7 @@
           <w:lang w:bidi="en-US"/>
         </w:rPr>
       </w:pPr>
-      <w:bookmarkStart w:id="40" w:name="_Toc498605407"/>
+      <w:bookmarkStart w:id="39" w:name="_Toc498609934"/>
       <w:r>
         <w:rPr>
           <w:rFonts w:cs="Times New Roman"/>
@@ -12066,7 +12217,7 @@
         </w:rPr>
         <w:t>Gantt Chart</w:t>
       </w:r>
-      <w:bookmarkEnd w:id="40"/>
+      <w:bookmarkEnd w:id="39"/>
     </w:p>
     <w:p>
       <w:pPr>
@@ -12300,7 +12451,7 @@
           <w:color w:val="000000" w:themeColor="text1"/>
         </w:rPr>
       </w:pPr>
-      <w:bookmarkStart w:id="41" w:name="_Toc498605408"/>
+      <w:bookmarkStart w:id="40" w:name="_Toc498609935"/>
       <w:r>
         <w:rPr>
           <w:rFonts w:eastAsia="Times New Roman" w:cs="Times New Roman"/>
@@ -12323,7 +12474,7 @@
         </w:rPr>
         <w:t>References</w:t>
       </w:r>
-      <w:bookmarkEnd w:id="41"/>
+      <w:bookmarkEnd w:id="40"/>
     </w:p>
     <w:p>
       <w:pPr>
@@ -12385,8 +12536,18 @@
           <w:i/>
           <w:color w:val="000000" w:themeColor="text1"/>
         </w:rPr>
-        <w:t>Gamification 2020: What Is the Future of Gamification?.</w:t>
-      </w:r>
+        <w:t xml:space="preserve">Gamification 2020: What Is the Future of </w:t>
+      </w:r>
+      <w:proofErr w:type="gramStart"/>
+      <w:r>
+        <w:rPr>
+          <w:rFonts w:eastAsia="Times New Roman" w:cs="Times New Roman"/>
+          <w:i/>
+          <w:color w:val="000000" w:themeColor="text1"/>
+        </w:rPr>
+        <w:t>Gamification?.</w:t>
+      </w:r>
+      <w:proofErr w:type="gramEnd"/>
       <w:r>
         <w:rPr>
           <w:rFonts w:eastAsia="Times New Roman" w:cs="Times New Roman"/>
@@ -12481,7 +12642,7 @@
           <w:color w:val="000000" w:themeColor="text1"/>
         </w:rPr>
       </w:pPr>
-      <w:bookmarkStart w:id="42" w:name="_Toc498605409"/>
+      <w:bookmarkStart w:id="41" w:name="_Toc498609936"/>
       <w:r>
         <w:rPr>
           <w:rFonts w:eastAsia="Times New Roman" w:cs="Times New Roman"/>
@@ -12503,7 +12664,7 @@
         </w:rPr>
         <w:t>Bibliography</w:t>
       </w:r>
-      <w:bookmarkEnd w:id="42"/>
+      <w:bookmarkEnd w:id="41"/>
     </w:p>
     <w:p>
       <w:pPr>
@@ -12518,7 +12679,23 @@
           <w:color w:val="000000" w:themeColor="text1"/>
           <w:shd w:val="clear" w:color="auto" w:fill="FFFFFF"/>
         </w:rPr>
-        <w:t>Buckley, P. and Doyle, E., 2017. Individualising gamification: an investigation of the impact of learning styles and personality traits on the efficacy of gamification using a prediction market. </w:t>
+        <w:t xml:space="preserve">Buckley, P. and Doyle, E., 2017. </w:t>
+      </w:r>
+      <w:proofErr w:type="spellStart"/>
+      <w:r>
+        <w:rPr>
+          <w:color w:val="000000" w:themeColor="text1"/>
+          <w:shd w:val="clear" w:color="auto" w:fill="FFFFFF"/>
+        </w:rPr>
+        <w:t>Individualising</w:t>
+      </w:r>
+      <w:proofErr w:type="spellEnd"/>
+      <w:r>
+        <w:rPr>
+          <w:color w:val="000000" w:themeColor="text1"/>
+          <w:shd w:val="clear" w:color="auto" w:fill="FFFFFF"/>
+        </w:rPr>
+        <w:t xml:space="preserve"> gamification: an investigation of the impact of learning styles and personality traits on the efficacy of gamification using a prediction market. </w:t>
       </w:r>
       <w:r>
         <w:rPr>
@@ -12597,7 +12774,55 @@
           <w:color w:val="000000" w:themeColor="text1"/>
           <w:shd w:val="clear" w:color="auto" w:fill="FFFFFF"/>
         </w:rPr>
-        <w:t>da Rocha Seixas, L., Gomes, A.S. and de Melo Filho, I.J., 2016. Effectiveness of gamification in the engagement of students. </w:t>
+        <w:t xml:space="preserve">da Rocha </w:t>
+      </w:r>
+      <w:proofErr w:type="spellStart"/>
+      <w:r>
+        <w:rPr>
+          <w:color w:val="000000" w:themeColor="text1"/>
+          <w:shd w:val="clear" w:color="auto" w:fill="FFFFFF"/>
+        </w:rPr>
+        <w:t>Seixas</w:t>
+      </w:r>
+      <w:proofErr w:type="spellEnd"/>
+      <w:r>
+        <w:rPr>
+          <w:color w:val="000000" w:themeColor="text1"/>
+          <w:shd w:val="clear" w:color="auto" w:fill="FFFFFF"/>
+        </w:rPr>
+        <w:t xml:space="preserve">, L., Gomes, A.S. and de </w:t>
+      </w:r>
+      <w:proofErr w:type="spellStart"/>
+      <w:r>
+        <w:rPr>
+          <w:color w:val="000000" w:themeColor="text1"/>
+          <w:shd w:val="clear" w:color="auto" w:fill="FFFFFF"/>
+        </w:rPr>
+        <w:t>Melo</w:t>
+      </w:r>
+      <w:proofErr w:type="spellEnd"/>
+      <w:r>
+        <w:rPr>
+          <w:color w:val="000000" w:themeColor="text1"/>
+          <w:shd w:val="clear" w:color="auto" w:fill="FFFFFF"/>
+        </w:rPr>
+        <w:t xml:space="preserve"> </w:t>
+      </w:r>
+      <w:proofErr w:type="spellStart"/>
+      <w:r>
+        <w:rPr>
+          <w:color w:val="000000" w:themeColor="text1"/>
+          <w:shd w:val="clear" w:color="auto" w:fill="FFFFFF"/>
+        </w:rPr>
+        <w:t>Filho</w:t>
+      </w:r>
+      <w:proofErr w:type="spellEnd"/>
+      <w:r>
+        <w:rPr>
+          <w:color w:val="000000" w:themeColor="text1"/>
+          <w:shd w:val="clear" w:color="auto" w:fill="FFFFFF"/>
+        </w:rPr>
+        <w:t>, I.J., 2016. Effectiveness of gamification in the engagement of students. </w:t>
       </w:r>
       <w:r>
         <w:rPr>
@@ -12652,7 +12877,23 @@
           <w:color w:val="000000" w:themeColor="text1"/>
           <w:shd w:val="clear" w:color="auto" w:fill="FFFFFF"/>
         </w:rPr>
-        <w:t>Dubois, D.J. and Tamburrelli, G., 2013, August. Understanding gamification mechanisms for software development. In </w:t>
+        <w:t xml:space="preserve">Dubois, D.J. and </w:t>
+      </w:r>
+      <w:proofErr w:type="spellStart"/>
+      <w:r>
+        <w:rPr>
+          <w:color w:val="000000" w:themeColor="text1"/>
+          <w:shd w:val="clear" w:color="auto" w:fill="FFFFFF"/>
+        </w:rPr>
+        <w:t>Tamburrelli</w:t>
+      </w:r>
+      <w:proofErr w:type="spellEnd"/>
+      <w:r>
+        <w:rPr>
+          <w:color w:val="000000" w:themeColor="text1"/>
+          <w:shd w:val="clear" w:color="auto" w:fill="FFFFFF"/>
+        </w:rPr>
+        <w:t>, G., 2013, August. Understanding gamification mechanisms for software development. In </w:t>
       </w:r>
       <w:r>
         <w:rPr>
@@ -12688,13 +12929,57 @@
           <w:color w:val="000000" w:themeColor="text1"/>
         </w:rPr>
       </w:pPr>
-      <w:bookmarkStart w:id="43" w:name="_Toc498443514"/>
+      <w:bookmarkStart w:id="42" w:name="_Toc498443514"/>
+      <w:proofErr w:type="spellStart"/>
       <w:r>
         <w:rPr>
           <w:color w:val="000000" w:themeColor="text1"/>
         </w:rPr>
         <w:lastRenderedPageBreak/>
-        <w:t>Hamari, J, Koivisto . J, Sarsa. H, (2014). Does Gamification Work</w:t>
+        <w:t>Hamari</w:t>
+      </w:r>
+      <w:proofErr w:type="spellEnd"/>
+      <w:r>
+        <w:rPr>
+          <w:color w:val="000000" w:themeColor="text1"/>
+        </w:rPr>
+        <w:t xml:space="preserve">, J, </w:t>
+      </w:r>
+      <w:proofErr w:type="spellStart"/>
+      <w:proofErr w:type="gramStart"/>
+      <w:r>
+        <w:rPr>
+          <w:color w:val="000000" w:themeColor="text1"/>
+        </w:rPr>
+        <w:t>Koivisto</w:t>
+      </w:r>
+      <w:proofErr w:type="spellEnd"/>
+      <w:r>
+        <w:rPr>
+          <w:color w:val="000000" w:themeColor="text1"/>
+        </w:rPr>
+        <w:t xml:space="preserve"> .</w:t>
+      </w:r>
+      <w:proofErr w:type="gramEnd"/>
+      <w:r>
+        <w:rPr>
+          <w:color w:val="000000" w:themeColor="text1"/>
+        </w:rPr>
+        <w:t xml:space="preserve"> J, </w:t>
+      </w:r>
+      <w:proofErr w:type="spellStart"/>
+      <w:r>
+        <w:rPr>
+          <w:color w:val="000000" w:themeColor="text1"/>
+        </w:rPr>
+        <w:t>Sarsa</w:t>
+      </w:r>
+      <w:proofErr w:type="spellEnd"/>
+      <w:r>
+        <w:rPr>
+          <w:color w:val="000000" w:themeColor="text1"/>
+        </w:rPr>
+        <w:t>. H, (2014). Does Gamification Work</w:t>
       </w:r>
       <w:r>
         <w:rPr>
@@ -12717,7 +13002,7 @@
         </w:rPr>
         <w:t>Review of Empirical Studies on Gamification. In International Conference on System Science. Hawaii, 2014. Hawaii: IEEE. pp3025 - 3034.</w:t>
       </w:r>
-      <w:bookmarkEnd w:id="43"/>
+      <w:bookmarkEnd w:id="42"/>
       <w:r>
         <w:rPr>
           <w:rFonts w:cs="Times New Roman"/>
@@ -12842,12 +13127,37 @@
           <w:color w:val="000000" w:themeColor="text1"/>
         </w:rPr>
       </w:pPr>
+      <w:proofErr w:type="spellStart"/>
       <w:r>
         <w:rPr>
           <w:color w:val="000000" w:themeColor="text1"/>
           <w:shd w:val="clear" w:color="auto" w:fill="FFFFFF"/>
         </w:rPr>
-        <w:t>Lombriser, P. and van der Valk, R., 2011. Improving the Quality of the Software Development Lifecycle with Gamification.</w:t>
+        <w:t>Lombriser</w:t>
+      </w:r>
+      <w:proofErr w:type="spellEnd"/>
+      <w:r>
+        <w:rPr>
+          <w:color w:val="000000" w:themeColor="text1"/>
+          <w:shd w:val="clear" w:color="auto" w:fill="FFFFFF"/>
+        </w:rPr>
+        <w:t xml:space="preserve">, P. and van der </w:t>
+      </w:r>
+      <w:proofErr w:type="spellStart"/>
+      <w:r>
+        <w:rPr>
+          <w:color w:val="000000" w:themeColor="text1"/>
+          <w:shd w:val="clear" w:color="auto" w:fill="FFFFFF"/>
+        </w:rPr>
+        <w:t>Valk</w:t>
+      </w:r>
+      <w:proofErr w:type="spellEnd"/>
+      <w:r>
+        <w:rPr>
+          <w:color w:val="000000" w:themeColor="text1"/>
+          <w:shd w:val="clear" w:color="auto" w:fill="FFFFFF"/>
+        </w:rPr>
+        <w:t>, R., 2011. Improving the Quality of the Software Development Lifecycle with Gamification.</w:t>
       </w:r>
     </w:p>
     <w:p>
@@ -12867,11 +13177,33 @@
           <w:color w:val="000000" w:themeColor="text1"/>
         </w:rPr>
       </w:pPr>
-      <w:r>
-        <w:rPr>
-          <w:color w:val="000000" w:themeColor="text1"/>
-        </w:rPr>
-        <w:t>Lotz, M. 2013. Waterfall vs. Agile: Which is the Right Development Methodology for Your Project?. [ONLINE] Available at: https://www.seguetech.com/waterfall-vs-agile-methodology/. [Accessed 8 September 2017].</w:t>
+      <w:proofErr w:type="spellStart"/>
+      <w:r>
+        <w:rPr>
+          <w:color w:val="000000" w:themeColor="text1"/>
+        </w:rPr>
+        <w:t>Lotz</w:t>
+      </w:r>
+      <w:proofErr w:type="spellEnd"/>
+      <w:r>
+        <w:rPr>
+          <w:color w:val="000000" w:themeColor="text1"/>
+        </w:rPr>
+        <w:t xml:space="preserve">, M. 2013. Waterfall vs. Agile: Which is the Right Development Methodology for Your </w:t>
+      </w:r>
+      <w:proofErr w:type="gramStart"/>
+      <w:r>
+        <w:rPr>
+          <w:color w:val="000000" w:themeColor="text1"/>
+        </w:rPr>
+        <w:t>Project?.</w:t>
+      </w:r>
+      <w:proofErr w:type="gramEnd"/>
+      <w:r>
+        <w:rPr>
+          <w:color w:val="000000" w:themeColor="text1"/>
+        </w:rPr>
+        <w:t xml:space="preserve"> [ONLINE] Available at: https://www.seguetech.com/waterfall-vs-agile-methodology/. [Accessed 8 September 2017].</w:t>
       </w:r>
     </w:p>
     <w:p>
@@ -12898,7 +13230,39 @@
           <w:color w:val="000000" w:themeColor="text1"/>
           <w:shd w:val="clear" w:color="auto" w:fill="FFFFFF"/>
         </w:rPr>
-        <w:t>Mora, A., Riera, D., Gonzalez, C. and Arnedo-Moreno, J., 2015, September. A literature review of gamification design frameworks. In </w:t>
+        <w:t xml:space="preserve">Mora, A., </w:t>
+      </w:r>
+      <w:proofErr w:type="spellStart"/>
+      <w:r>
+        <w:rPr>
+          <w:color w:val="000000" w:themeColor="text1"/>
+          <w:shd w:val="clear" w:color="auto" w:fill="FFFFFF"/>
+        </w:rPr>
+        <w:t>Riera</w:t>
+      </w:r>
+      <w:proofErr w:type="spellEnd"/>
+      <w:r>
+        <w:rPr>
+          <w:color w:val="000000" w:themeColor="text1"/>
+          <w:shd w:val="clear" w:color="auto" w:fill="FFFFFF"/>
+        </w:rPr>
+        <w:t xml:space="preserve">, D., Gonzalez, C. and </w:t>
+      </w:r>
+      <w:proofErr w:type="spellStart"/>
+      <w:r>
+        <w:rPr>
+          <w:color w:val="000000" w:themeColor="text1"/>
+          <w:shd w:val="clear" w:color="auto" w:fill="FFFFFF"/>
+        </w:rPr>
+        <w:t>Arnedo</w:t>
+      </w:r>
+      <w:proofErr w:type="spellEnd"/>
+      <w:r>
+        <w:rPr>
+          <w:color w:val="000000" w:themeColor="text1"/>
+          <w:shd w:val="clear" w:color="auto" w:fill="FFFFFF"/>
+        </w:rPr>
+        <w:t>-Moreno, J., 2015, September. A literature review of gamification design frameworks. In </w:t>
       </w:r>
       <w:r>
         <w:rPr>
@@ -12933,12 +13297,91 @@
           <w:color w:val="000000" w:themeColor="text1"/>
         </w:rPr>
       </w:pPr>
+      <w:proofErr w:type="spellStart"/>
+      <w:r>
+        <w:rPr>
+          <w:color w:val="000000" w:themeColor="text1"/>
+        </w:rPr>
+        <w:t>OpenLearn</w:t>
+      </w:r>
+      <w:proofErr w:type="spellEnd"/>
+      <w:r>
+        <w:rPr>
+          <w:color w:val="000000" w:themeColor="text1"/>
+        </w:rPr>
+        <w:t xml:space="preserve">. (2017). </w:t>
+      </w:r>
+      <w:bookmarkStart w:id="43" w:name="_GoBack"/>
+      <w:r>
+        <w:rPr>
+          <w:i/>
+          <w:color w:val="000000" w:themeColor="text1"/>
+        </w:rPr>
+        <w:t>Diagramming for development 1 - Bounding realities</w:t>
+      </w:r>
+      <w:bookmarkEnd w:id="43"/>
+      <w:r>
+        <w:rPr>
+          <w:color w:val="000000" w:themeColor="text1"/>
+        </w:rPr>
+        <w:t>. [online] Available at: http://www.open.edu/openlearn/science-maths-technology/computing-and-ict/systems-computer/diagramming-development-1-bounding-realities/content-section-3.1 [Accessed 16 Nov. 2017].</w:t>
+      </w:r>
+    </w:p>
+    <w:p>
+      <w:pPr>
+        <w:spacing w:line="360" w:lineRule="auto"/>
+        <w:jc w:val="both"/>
+        <w:rPr>
+          <w:color w:val="000000" w:themeColor="text1"/>
+        </w:rPr>
+      </w:pPr>
+    </w:p>
+    <w:p>
+      <w:pPr>
+        <w:spacing w:line="360" w:lineRule="auto"/>
+        <w:jc w:val="both"/>
+        <w:rPr>
+          <w:color w:val="000000" w:themeColor="text1"/>
+        </w:rPr>
+      </w:pPr>
       <w:r>
         <w:rPr>
           <w:color w:val="000000" w:themeColor="text1"/>
           <w:shd w:val="clear" w:color="auto" w:fill="FFFFFF"/>
         </w:rPr>
-        <w:t>Robson, K., Plangger, K., Kietzmann, J.H., McCarthy, I. and Pitt, L., 2015. Is it all a game? Understanding the principles of gamification. </w:t>
+        <w:t xml:space="preserve">Robson, K., </w:t>
+      </w:r>
+      <w:proofErr w:type="spellStart"/>
+      <w:r>
+        <w:rPr>
+          <w:color w:val="000000" w:themeColor="text1"/>
+          <w:shd w:val="clear" w:color="auto" w:fill="FFFFFF"/>
+        </w:rPr>
+        <w:t>Plangger</w:t>
+      </w:r>
+      <w:proofErr w:type="spellEnd"/>
+      <w:r>
+        <w:rPr>
+          <w:color w:val="000000" w:themeColor="text1"/>
+          <w:shd w:val="clear" w:color="auto" w:fill="FFFFFF"/>
+        </w:rPr>
+        <w:t xml:space="preserve">, K., </w:t>
+      </w:r>
+      <w:proofErr w:type="spellStart"/>
+      <w:r>
+        <w:rPr>
+          <w:color w:val="000000" w:themeColor="text1"/>
+          <w:shd w:val="clear" w:color="auto" w:fill="FFFFFF"/>
+        </w:rPr>
+        <w:t>Kietzmann</w:t>
+      </w:r>
+      <w:proofErr w:type="spellEnd"/>
+      <w:r>
+        <w:rPr>
+          <w:color w:val="000000" w:themeColor="text1"/>
+          <w:shd w:val="clear" w:color="auto" w:fill="FFFFFF"/>
+        </w:rPr>
+        <w:t>, J.H., McCarthy, I. and Pitt, L., 2015. Is it all a game? Understanding the principles of gamification. </w:t>
       </w:r>
       <w:r>
         <w:rPr>
@@ -12989,11 +13432,19 @@
         </w:rPr>
       </w:pPr>
       <w:bookmarkStart w:id="44" w:name="_Toc498443513"/>
-      <w:r>
-        <w:rPr>
-          <w:color w:val="000000" w:themeColor="text1"/>
-        </w:rPr>
-        <w:t>Schwaber, K., 1994. Scrum Development Process. Advanced Development Methods, 1, 23.</w:t>
+      <w:proofErr w:type="spellStart"/>
+      <w:r>
+        <w:rPr>
+          <w:color w:val="000000" w:themeColor="text1"/>
+        </w:rPr>
+        <w:t>Schwaber</w:t>
+      </w:r>
+      <w:proofErr w:type="spellEnd"/>
+      <w:r>
+        <w:rPr>
+          <w:color w:val="000000" w:themeColor="text1"/>
+        </w:rPr>
+        <w:t>, K., 1994. Scrum Development Process. Advanced Development Methods, 1, 23.</w:t>
       </w:r>
       <w:bookmarkEnd w:id="44"/>
     </w:p>
@@ -13014,11 +13465,20 @@
           <w:color w:val="000000" w:themeColor="text1"/>
         </w:rPr>
       </w:pPr>
-      <w:r>
-        <w:rPr>
-          <w:color w:val="000000" w:themeColor="text1"/>
-        </w:rPr>
-        <w:t xml:space="preserve">Smartsheet. (2017). </w:t>
+      <w:proofErr w:type="spellStart"/>
+      <w:r>
+        <w:rPr>
+          <w:color w:val="000000" w:themeColor="text1"/>
+        </w:rPr>
+        <w:lastRenderedPageBreak/>
+        <w:t>Smartsheet</w:t>
+      </w:r>
+      <w:proofErr w:type="spellEnd"/>
+      <w:r>
+        <w:rPr>
+          <w:color w:val="000000" w:themeColor="text1"/>
+        </w:rPr>
+        <w:t xml:space="preserve">. (2017). </w:t>
       </w:r>
       <w:r>
         <w:rPr>
@@ -13093,16 +13553,14 @@
           <w:noProof/>
         </w:rPr>
       </w:pPr>
-      <w:bookmarkStart w:id="47" w:name="_Toc498605410"/>
+      <w:bookmarkStart w:id="47" w:name="_Toc498609937"/>
       <w:r>
         <w:rPr>
           <w:rFonts w:eastAsia="Times New Roman"/>
           <w:noProof/>
         </w:rPr>
-        <w:lastRenderedPageBreak/>
         <w:t xml:space="preserve">13 </w:t>
       </w:r>
-      <w:bookmarkEnd w:id="47"/>
       <w:r>
         <w:rPr>
           <w:rFonts w:eastAsia="Times New Roman"/>
@@ -13117,6 +13575,7 @@
         </w:rPr>
         <w:t>ppendices</w:t>
       </w:r>
+      <w:bookmarkEnd w:id="47"/>
     </w:p>
     <w:p>
       <w:pPr>
@@ -13398,7 +13857,7 @@
         <w:rStyle w:val="PageNumber"/>
         <w:noProof/>
       </w:rPr>
-      <w:t>6</w:t>
+      <w:t>16</w:t>
     </w:r>
     <w:r>
       <w:rPr>
@@ -13415,6 +13874,43 @@
         <w:color w:val="767171" w:themeColor="background2" w:themeShade="80"/>
       </w:rPr>
     </w:pPr>
+    <w:r>
+      <w:rPr>
+        <w:rStyle w:val="PageNumber"/>
+        <w:color w:val="767171" w:themeColor="background2" w:themeShade="80"/>
+      </w:rPr>
+      <w:t>2014081</w:t>
+    </w:r>
+    <w:r>
+      <w:rPr>
+        <w:rStyle w:val="PageNumber"/>
+        <w:color w:val="767171" w:themeColor="background2" w:themeShade="80"/>
+      </w:rPr>
+      <w:ptab w:relativeTo="margin" w:alignment="center" w:leader="none"/>
+    </w:r>
+    <w:r>
+      <w:rPr>
+        <w:rStyle w:val="PageNumber"/>
+        <w:color w:val="767171" w:themeColor="background2" w:themeShade="80"/>
+      </w:rPr>
+      <w:ptab w:relativeTo="margin" w:alignment="right" w:leader="none"/>
+    </w:r>
+    <w:r>
+      <w:rPr>
+        <w:rStyle w:val="PageNumber"/>
+        <w:color w:val="767171" w:themeColor="background2" w:themeShade="80"/>
+      </w:rPr>
+      <w:t>A.D.V.</w:t>
+    </w:r>
+    <w:proofErr w:type="gramStart"/>
+    <w:r>
+      <w:rPr>
+        <w:rStyle w:val="PageNumber"/>
+        <w:color w:val="767171" w:themeColor="background2" w:themeShade="80"/>
+      </w:rPr>
+      <w:t>K.Perera</w:t>
+    </w:r>
+    <w:proofErr w:type="gramEnd"/>
   </w:p>
   <w:p>
     <w:pPr>
@@ -13425,31 +13921,6 @@
         <w:szCs w:val="21"/>
       </w:rPr>
     </w:pPr>
-    <w:r>
-      <w:rPr>
-        <w:color w:val="767171" w:themeColor="background2" w:themeShade="80"/>
-        <w:sz w:val="21"/>
-        <w:szCs w:val="21"/>
-      </w:rPr>
-      <w:t>2014081</w:t>
-    </w:r>
-    <w:r>
-      <w:rPr>
-        <w:color w:val="767171" w:themeColor="background2" w:themeShade="80"/>
-        <w:sz w:val="21"/>
-        <w:szCs w:val="21"/>
-      </w:rPr>
-      <w:tab/>
-    </w:r>
-    <w:r>
-      <w:rPr>
-        <w:color w:val="767171" w:themeColor="background2" w:themeShade="80"/>
-        <w:sz w:val="21"/>
-        <w:szCs w:val="21"/>
-      </w:rPr>
-      <w:tab/>
-      <w:t>A.D.V.K. Perera</w:t>
-    </w:r>
   </w:p>
 </w:ftr>
 </file>
@@ -18191,7 +18662,661 @@
       </w:numPr>
     </w:pPr>
   </w:style>
+  <w:style w:type="paragraph" w:styleId="BalloonText">
+    <w:name w:val="Balloon Text"/>
+    <w:basedOn w:val="Normal"/>
+    <w:link w:val="BalloonTextChar"/>
+    <w:uiPriority w:val="99"/>
+    <w:semiHidden/>
+    <w:unhideWhenUsed/>
+    <w:rsid w:val="00B97E7D"/>
+    <w:rPr>
+      <w:rFonts w:cs="Times New Roman"/>
+      <w:sz w:val="18"/>
+      <w:szCs w:val="18"/>
+    </w:rPr>
+  </w:style>
+  <w:style w:type="character" w:customStyle="1" w:styleId="BalloonTextChar">
+    <w:name w:val="Balloon Text Char"/>
+    <w:basedOn w:val="DefaultParagraphFont"/>
+    <w:link w:val="BalloonText"/>
+    <w:uiPriority w:val="99"/>
+    <w:semiHidden/>
+    <w:rsid w:val="00B97E7D"/>
+    <w:rPr>
+      <w:rFonts w:ascii="Times New Roman" w:hAnsi="Times New Roman" w:cs="Times New Roman"/>
+      <w:sz w:val="18"/>
+      <w:szCs w:val="18"/>
+    </w:rPr>
+  </w:style>
 </w:styles>
+</file>
+
+<file path=word/glossary/document.xml><?xml version="1.0" encoding="utf-8"?>
+<w:glossaryDocument xmlns:wpc="http://schemas.microsoft.com/office/word/2010/wordprocessingCanvas" xmlns:mo="http://schemas.microsoft.com/office/mac/office/2008/main" xmlns:mc="http://schemas.openxmlformats.org/markup-compatibility/2006" xmlns:mv="urn:schemas-microsoft-com:mac:vml" xmlns:o="urn:schemas-microsoft-com:office:office" xmlns:r="http://schemas.openxmlformats.org/officeDocument/2006/relationships" xmlns:m="http://schemas.openxmlformats.org/officeDocument/2006/math" xmlns:v="urn:schemas-microsoft-com:vml" xmlns:wp14="http://schemas.microsoft.com/office/word/2010/wordprocessingDrawing" xmlns:wp="http://schemas.openxmlformats.org/drawingml/2006/wordprocessingDrawing" xmlns:w10="urn:schemas-microsoft-com:office:word" xmlns:w="http://schemas.openxmlformats.org/wordprocessingml/2006/main" xmlns:w14="http://schemas.microsoft.com/office/word/2010/wordml" xmlns:w15="http://schemas.microsoft.com/office/word/2012/wordml" xmlns:wpg="http://schemas.microsoft.com/office/word/2010/wordprocessingGroup" xmlns:wpi="http://schemas.microsoft.com/office/word/2010/wordprocessingInk" xmlns:wne="http://schemas.microsoft.com/office/word/2006/wordml" xmlns:wps="http://schemas.microsoft.com/office/word/2010/wordprocessingShape" mc:Ignorable="w14 w15 wp14"/>
+</file>
+
+<file path=word/glossary/fontTable.xml><?xml version="1.0" encoding="utf-8"?>
+<w:fonts xmlns:mc="http://schemas.openxmlformats.org/markup-compatibility/2006" xmlns:r="http://schemas.openxmlformats.org/officeDocument/2006/relationships" xmlns:w="http://schemas.openxmlformats.org/wordprocessingml/2006/main" xmlns:w14="http://schemas.microsoft.com/office/word/2010/wordml" xmlns:w15="http://schemas.microsoft.com/office/word/2012/wordml" mc:Ignorable="w14 w15">
+  <w:font w:name="Symbol">
+    <w:panose1 w:val="05050102010706020507"/>
+    <w:charset w:val="02"/>
+    <w:family w:val="auto"/>
+    <w:pitch w:val="variable"/>
+    <w:sig w:usb0="00000000" w:usb1="10000000" w:usb2="00000000" w:usb3="00000000" w:csb0="80000000" w:csb1="00000000"/>
+  </w:font>
+  <w:font w:name="Calibri">
+    <w:panose1 w:val="020F0502020204030204"/>
+    <w:charset w:val="00"/>
+    <w:family w:val="auto"/>
+    <w:pitch w:val="variable"/>
+    <w:sig w:usb0="E00002FF" w:usb1="4000ACFF" w:usb2="00000001" w:usb3="00000000" w:csb0="0000019F" w:csb1="00000000"/>
+  </w:font>
+  <w:font w:name="Times New Roman">
+    <w:panose1 w:val="02020603050405020304"/>
+    <w:charset w:val="00"/>
+    <w:family w:val="auto"/>
+    <w:pitch w:val="variable"/>
+    <w:sig w:usb0="E0002AEF" w:usb1="C0007841" w:usb2="00000009" w:usb3="00000000" w:csb0="000001FF" w:csb1="00000000"/>
+  </w:font>
+  <w:font w:name="Courier New">
+    <w:panose1 w:val="02070309020205020404"/>
+    <w:charset w:val="00"/>
+    <w:family w:val="auto"/>
+    <w:pitch w:val="variable"/>
+    <w:sig w:usb0="E0002AFF" w:usb1="C0007843" w:usb2="00000009" w:usb3="00000000" w:csb0="000001FF" w:csb1="00000000"/>
+  </w:font>
+  <w:font w:name="Wingdings">
+    <w:panose1 w:val="05000000000000000000"/>
+    <w:charset w:val="02"/>
+    <w:family w:val="auto"/>
+    <w:pitch w:val="variable"/>
+    <w:sig w:usb0="00000000" w:usb1="10000000" w:usb2="00000000" w:usb3="00000000" w:csb0="80000000" w:csb1="00000000"/>
+  </w:font>
+  <w:font w:name="Calibri Light">
+    <w:panose1 w:val="020F0302020204030204"/>
+    <w:charset w:val="00"/>
+    <w:family w:val="auto"/>
+    <w:pitch w:val="variable"/>
+    <w:sig w:usb0="A00002EF" w:usb1="4000207B" w:usb2="00000000" w:usb3="00000000" w:csb0="0000019F" w:csb1="00000000"/>
+  </w:font>
+  <w:font w:name="Helvetica Neue">
+    <w:panose1 w:val="02000503000000020004"/>
+    <w:charset w:val="00"/>
+    <w:family w:val="auto"/>
+    <w:pitch w:val="variable"/>
+    <w:sig w:usb0="E50002FF" w:usb1="500079DB" w:usb2="00000010" w:usb3="00000000" w:csb0="00000001" w:csb1="00000000"/>
+  </w:font>
+  <w:font w:name="Arial">
+    <w:panose1 w:val="020B0604020202020204"/>
+    <w:charset w:val="00"/>
+    <w:family w:val="auto"/>
+    <w:pitch w:val="variable"/>
+    <w:sig w:usb0="E0002AFF" w:usb1="C0007843" w:usb2="00000009" w:usb3="00000000" w:csb0="000001FF" w:csb1="00000000"/>
+  </w:font>
+  <w:font w:name="Helvetica">
+    <w:panose1 w:val="00000000000000000000"/>
+    <w:charset w:val="00"/>
+    <w:family w:val="auto"/>
+    <w:pitch w:val="variable"/>
+    <w:sig w:usb0="E00002FF" w:usb1="5000785B" w:usb2="00000000" w:usb3="00000000" w:csb0="0000019F" w:csb1="00000000"/>
+  </w:font>
+</w:fonts>
+</file>
+
+<file path=word/glossary/settings.xml><?xml version="1.0" encoding="utf-8"?>
+<w:settings xmlns:mc="http://schemas.openxmlformats.org/markup-compatibility/2006" xmlns:o="urn:schemas-microsoft-com:office:office" xmlns:r="http://schemas.openxmlformats.org/officeDocument/2006/relationships" xmlns:m="http://schemas.openxmlformats.org/officeDocument/2006/math" xmlns:v="urn:schemas-microsoft-com:vml" xmlns:w10="urn:schemas-microsoft-com:office:word" xmlns:w="http://schemas.openxmlformats.org/wordprocessingml/2006/main" xmlns:w14="http://schemas.microsoft.com/office/word/2010/wordml" xmlns:w15="http://schemas.microsoft.com/office/word/2012/wordml" xmlns:sl="http://schemas.openxmlformats.org/schemaLibrary/2006/main" mc:Ignorable="w14 w15">
+  <w:view w:val="normal"/>
+  <w:defaultTabStop w:val="720"/>
+  <w:characterSpacingControl w:val="doNotCompress"/>
+  <w:compat>
+    <w:useFELayout/>
+    <w:compatSetting w:name="compatibilityMode" w:uri="http://schemas.microsoft.com/office/word" w:val="15"/>
+    <w:compatSetting w:name="overrideTableStyleFontSizeAndJustification" w:uri="http://schemas.microsoft.com/office/word" w:val="1"/>
+    <w:compatSetting w:name="enableOpenTypeFeatures" w:uri="http://schemas.microsoft.com/office/word" w:val="1"/>
+    <w:compatSetting w:name="doNotFlipMirrorIndents" w:uri="http://schemas.microsoft.com/office/word" w:val="1"/>
+    <w:compatSetting w:name="differentiateMultirowTableHeaders" w:uri="http://schemas.microsoft.com/office/word" w:val="1"/>
+  </w:compat>
+  <w:rsids>
+    <w:rsidRoot w:val="00650FA9"/>
+    <w:rsid w:val="00650FA9"/>
+    <w:rsid w:val="00BA1F49"/>
+  </w:rsids>
+  <m:mathPr>
+    <m:mathFont m:val="Cambria Math"/>
+    <m:brkBin m:val="before"/>
+    <m:brkBinSub m:val="--"/>
+    <m:smallFrac m:val="0"/>
+    <m:dispDef/>
+    <m:lMargin m:val="0"/>
+    <m:rMargin m:val="0"/>
+    <m:defJc m:val="centerGroup"/>
+    <m:wrapIndent m:val="1440"/>
+    <m:intLim m:val="subSup"/>
+    <m:naryLim m:val="undOvr"/>
+  </m:mathPr>
+  <w:themeFontLang w:val="en-US" w:eastAsia="x-none" w:bidi="x-none"/>
+  <w:clrSchemeMapping w:bg1="light1" w:t1="dark1" w:bg2="light2" w:t2="dark2" w:accent1="accent1" w:accent2="accent2" w:accent3="accent3" w:accent4="accent4" w:accent5="accent5" w:accent6="accent6" w:hyperlink="hyperlink" w:followedHyperlink="followedHyperlink"/>
+  <w:decimalSymbol w:val="."/>
+  <w:listSeparator w:val=","/>
+  <w14:defaultImageDpi w14:val="32767"/>
+  <w15:chartTrackingRefBased/>
+</w:settings>
+</file>
+
+<file path=word/glossary/styles.xml><?xml version="1.0" encoding="utf-8"?>
+<w:styles xmlns:mc="http://schemas.openxmlformats.org/markup-compatibility/2006" xmlns:r="http://schemas.openxmlformats.org/officeDocument/2006/relationships" xmlns:w="http://schemas.openxmlformats.org/wordprocessingml/2006/main" xmlns:w14="http://schemas.microsoft.com/office/word/2010/wordml" xmlns:w15="http://schemas.microsoft.com/office/word/2012/wordml" mc:Ignorable="w14 w15">
+  <w:docDefaults>
+    <w:rPrDefault>
+      <w:rPr>
+        <w:rFonts w:asciiTheme="minorHAnsi" w:eastAsiaTheme="minorEastAsia" w:hAnsiTheme="minorHAnsi" w:cstheme="minorBidi"/>
+        <w:sz w:val="24"/>
+        <w:szCs w:val="24"/>
+        <w:lang w:val="en-US" w:eastAsia="en-US" w:bidi="ar-SA"/>
+      </w:rPr>
+    </w:rPrDefault>
+    <w:pPrDefault/>
+  </w:docDefaults>
+  <w:latentStyles w:defLockedState="0" w:defUIPriority="99" w:defSemiHidden="0" w:defUnhideWhenUsed="0" w:defQFormat="0" w:count="382">
+    <w:lsdException w:name="Normal" w:uiPriority="0" w:qFormat="1"/>
+    <w:lsdException w:name="heading 1" w:uiPriority="9" w:qFormat="1"/>
+    <w:lsdException w:name="heading 2" w:semiHidden="1" w:uiPriority="9" w:unhideWhenUsed="1" w:qFormat="1"/>
+    <w:lsdException w:name="heading 3" w:semiHidden="1" w:uiPriority="9" w:unhideWhenUsed="1" w:qFormat="1"/>
+    <w:lsdException w:name="heading 4" w:semiHidden="1" w:uiPriority="9" w:unhideWhenUsed="1" w:qFormat="1"/>
+    <w:lsdException w:name="heading 5" w:semiHidden="1" w:uiPriority="9" w:unhideWhenUsed="1" w:qFormat="1"/>
+    <w:lsdException w:name="heading 6" w:semiHidden="1" w:uiPriority="9" w:unhideWhenUsed="1" w:qFormat="1"/>
+    <w:lsdException w:name="heading 7" w:semiHidden="1" w:uiPriority="9" w:unhideWhenUsed="1" w:qFormat="1"/>
+    <w:lsdException w:name="heading 8" w:semiHidden="1" w:uiPriority="9" w:unhideWhenUsed="1" w:qFormat="1"/>
+    <w:lsdException w:name="heading 9" w:semiHidden="1" w:uiPriority="9" w:unhideWhenUsed="1" w:qFormat="1"/>
+    <w:lsdException w:name="index 1" w:semiHidden="1" w:unhideWhenUsed="1"/>
+    <w:lsdException w:name="index 2" w:semiHidden="1" w:unhideWhenUsed="1"/>
+    <w:lsdException w:name="index 3" w:semiHidden="1" w:unhideWhenUsed="1"/>
+    <w:lsdException w:name="index 4" w:semiHidden="1" w:unhideWhenUsed="1"/>
+    <w:lsdException w:name="index 5" w:semiHidden="1" w:unhideWhenUsed="1"/>
+    <w:lsdException w:name="index 6" w:semiHidden="1" w:unhideWhenUsed="1"/>
+    <w:lsdException w:name="index 7" w:semiHidden="1" w:unhideWhenUsed="1"/>
+    <w:lsdException w:name="index 8" w:semiHidden="1" w:unhideWhenUsed="1"/>
+    <w:lsdException w:name="index 9" w:semiHidden="1" w:unhideWhenUsed="1"/>
+    <w:lsdException w:name="toc 1" w:semiHidden="1" w:uiPriority="39" w:unhideWhenUsed="1"/>
+    <w:lsdException w:name="toc 2" w:semiHidden="1" w:uiPriority="39" w:unhideWhenUsed="1"/>
+    <w:lsdException w:name="toc 3" w:semiHidden="1" w:uiPriority="39" w:unhideWhenUsed="1"/>
+    <w:lsdException w:name="toc 4" w:semiHidden="1" w:uiPriority="39" w:unhideWhenUsed="1"/>
+    <w:lsdException w:name="toc 5" w:semiHidden="1" w:uiPriority="39" w:unhideWhenUsed="1"/>
+    <w:lsdException w:name="toc 6" w:semiHidden="1" w:uiPriority="39" w:unhideWhenUsed="1"/>
+    <w:lsdException w:name="toc 7" w:semiHidden="1" w:uiPriority="39" w:unhideWhenUsed="1"/>
+    <w:lsdException w:name="toc 8" w:semiHidden="1" w:uiPriority="39" w:unhideWhenUsed="1"/>
+    <w:lsdException w:name="toc 9" w:semiHidden="1" w:uiPriority="39" w:unhideWhenUsed="1"/>
+    <w:lsdException w:name="Normal Indent" w:semiHidden="1" w:unhideWhenUsed="1"/>
+    <w:lsdException w:name="footnote text" w:semiHidden="1" w:unhideWhenUsed="1"/>
+    <w:lsdException w:name="annotation text" w:semiHidden="1" w:unhideWhenUsed="1"/>
+    <w:lsdException w:name="header" w:semiHidden="1" w:unhideWhenUsed="1"/>
+    <w:lsdException w:name="footer" w:semiHidden="1" w:unhideWhenUsed="1"/>
+    <w:lsdException w:name="index heading" w:semiHidden="1" w:unhideWhenUsed="1"/>
+    <w:lsdException w:name="caption" w:semiHidden="1" w:uiPriority="35" w:unhideWhenUsed="1" w:qFormat="1"/>
+    <w:lsdException w:name="table of figures" w:semiHidden="1" w:unhideWhenUsed="1"/>
+    <w:lsdException w:name="envelope address" w:semiHidden="1" w:unhideWhenUsed="1"/>
+    <w:lsdException w:name="envelope return" w:semiHidden="1" w:unhideWhenUsed="1"/>
+    <w:lsdException w:name="footnote reference" w:semiHidden="1" w:unhideWhenUsed="1"/>
+    <w:lsdException w:name="annotation reference" w:semiHidden="1" w:unhideWhenUsed="1"/>
+    <w:lsdException w:name="line number" w:semiHidden="1" w:unhideWhenUsed="1"/>
+    <w:lsdException w:name="page number" w:semiHidden="1" w:unhideWhenUsed="1"/>
+    <w:lsdException w:name="endnote reference" w:semiHidden="1" w:unhideWhenUsed="1"/>
+    <w:lsdException w:name="endnote text" w:semiHidden="1" w:unhideWhenUsed="1"/>
+    <w:lsdException w:name="table of authorities" w:semiHidden="1" w:unhideWhenUsed="1"/>
+    <w:lsdException w:name="macro" w:semiHidden="1" w:unhideWhenUsed="1"/>
+    <w:lsdException w:name="toa heading" w:semiHidden="1" w:unhideWhenUsed="1"/>
+    <w:lsdException w:name="List" w:semiHidden="1" w:unhideWhenUsed="1"/>
+    <w:lsdException w:name="List Bullet" w:semiHidden="1" w:unhideWhenUsed="1"/>
+    <w:lsdException w:name="List Number" w:semiHidden="1" w:unhideWhenUsed="1"/>
+    <w:lsdException w:name="List 2" w:semiHidden="1" w:unhideWhenUsed="1"/>
+    <w:lsdException w:name="List 3" w:semiHidden="1" w:unhideWhenUsed="1"/>
+    <w:lsdException w:name="List 4" w:semiHidden="1" w:unhideWhenUsed="1"/>
+    <w:lsdException w:name="List 5" w:semiHidden="1" w:unhideWhenUsed="1"/>
+    <w:lsdException w:name="List Bullet 2" w:semiHidden="1" w:unhideWhenUsed="1"/>
+    <w:lsdException w:name="List Bullet 3" w:semiHidden="1" w:unhideWhenUsed="1"/>
+    <w:lsdException w:name="List Bullet 4" w:semiHidden="1" w:unhideWhenUsed="1"/>
+    <w:lsdException w:name="List Bullet 5" w:semiHidden="1" w:unhideWhenUsed="1"/>
+    <w:lsdException w:name="List Number 2" w:semiHidden="1" w:unhideWhenUsed="1"/>
+    <w:lsdException w:name="List Number 3" w:semiHidden="1" w:unhideWhenUsed="1"/>
+    <w:lsdException w:name="List Number 4" w:semiHidden="1" w:unhideWhenUsed="1"/>
+    <w:lsdException w:name="List Number 5" w:semiHidden="1" w:unhideWhenUsed="1"/>
+    <w:lsdException w:name="Title" w:uiPriority="10" w:qFormat="1"/>
+    <w:lsdException w:name="Closing" w:semiHidden="1" w:unhideWhenUsed="1"/>
+    <w:lsdException w:name="Signature" w:semiHidden="1" w:unhideWhenUsed="1"/>
+    <w:lsdException w:name="Default Paragraph Font" w:semiHidden="1" w:uiPriority="1" w:unhideWhenUsed="1"/>
+    <w:lsdException w:name="Body Text" w:semiHidden="1" w:unhideWhenUsed="1"/>
+    <w:lsdException w:name="Body Text Indent" w:semiHidden="1" w:unhideWhenUsed="1"/>
+    <w:lsdException w:name="List Continue" w:semiHidden="1" w:unhideWhenUsed="1"/>
+    <w:lsdException w:name="List Continue 2" w:semiHidden="1" w:unhideWhenUsed="1"/>
+    <w:lsdException w:name="List Continue 3" w:semiHidden="1" w:unhideWhenUsed="1"/>
+    <w:lsdException w:name="List Continue 4" w:semiHidden="1" w:unhideWhenUsed="1"/>
+    <w:lsdException w:name="List Continue 5" w:semiHidden="1" w:unhideWhenUsed="1"/>
+    <w:lsdException w:name="Message Header" w:semiHidden="1" w:unhideWhenUsed="1"/>
+    <w:lsdException w:name="Subtitle" w:uiPriority="11" w:qFormat="1"/>
+    <w:lsdException w:name="Salutation" w:semiHidden="1" w:unhideWhenUsed="1"/>
+    <w:lsdException w:name="Date" w:semiHidden="1" w:unhideWhenUsed="1"/>
+    <w:lsdException w:name="Body Text First Indent" w:semiHidden="1" w:unhideWhenUsed="1"/>
+    <w:lsdException w:name="Body Text First Indent 2" w:semiHidden="1" w:unhideWhenUsed="1"/>
+    <w:lsdException w:name="Note Heading" w:semiHidden="1" w:unhideWhenUsed="1"/>
+    <w:lsdException w:name="Body Text 2" w:semiHidden="1" w:unhideWhenUsed="1"/>
+    <w:lsdException w:name="Body Text 3" w:semiHidden="1" w:unhideWhenUsed="1"/>
+    <w:lsdException w:name="Body Text Indent 2" w:semiHidden="1" w:unhideWhenUsed="1"/>
+    <w:lsdException w:name="Body Text Indent 3" w:semiHidden="1" w:unhideWhenUsed="1"/>
+    <w:lsdException w:name="Block Text" w:semiHidden="1" w:unhideWhenUsed="1"/>
+    <w:lsdException w:name="Hyperlink" w:semiHidden="1" w:unhideWhenUsed="1"/>
+    <w:lsdException w:name="FollowedHyperlink" w:semiHidden="1" w:unhideWhenUsed="1"/>
+    <w:lsdException w:name="Strong" w:uiPriority="22" w:qFormat="1"/>
+    <w:lsdException w:name="Emphasis" w:uiPriority="20" w:qFormat="1"/>
+    <w:lsdException w:name="Document Map" w:semiHidden="1" w:unhideWhenUsed="1"/>
+    <w:lsdException w:name="Plain Text" w:semiHidden="1" w:unhideWhenUsed="1"/>
+    <w:lsdException w:name="E-mail Signature" w:semiHidden="1" w:unhideWhenUsed="1"/>
+    <w:lsdException w:name="HTML Top of Form" w:semiHidden="1" w:unhideWhenUsed="1"/>
+    <w:lsdException w:name="HTML Bottom of Form" w:semiHidden="1" w:unhideWhenUsed="1"/>
+    <w:lsdException w:name="Normal (Web)" w:semiHidden="1" w:unhideWhenUsed="1"/>
+    <w:lsdException w:name="HTML Acronym" w:semiHidden="1" w:unhideWhenUsed="1"/>
+    <w:lsdException w:name="HTML Address" w:semiHidden="1" w:unhideWhenUsed="1"/>
+    <w:lsdException w:name="HTML Cite" w:semiHidden="1" w:unhideWhenUsed="1"/>
+    <w:lsdException w:name="HTML Code" w:semiHidden="1" w:unhideWhenUsed="1"/>
+    <w:lsdException w:name="HTML Definition" w:semiHidden="1" w:unhideWhenUsed="1"/>
+    <w:lsdException w:name="HTML Keyboard" w:semiHidden="1" w:unhideWhenUsed="1"/>
+    <w:lsdException w:name="HTML Preformatted" w:semiHidden="1" w:unhideWhenUsed="1"/>
+    <w:lsdException w:name="HTML Sample" w:semiHidden="1" w:unhideWhenUsed="1"/>
+    <w:lsdException w:name="HTML Typewriter" w:semiHidden="1" w:unhideWhenUsed="1"/>
+    <w:lsdException w:name="HTML Variable" w:semiHidden="1" w:unhideWhenUsed="1"/>
+    <w:lsdException w:name="Normal Table" w:semiHidden="1" w:unhideWhenUsed="1"/>
+    <w:lsdException w:name="annotation subject" w:semiHidden="1" w:unhideWhenUsed="1"/>
+    <w:lsdException w:name="No List" w:semiHidden="1" w:unhideWhenUsed="1"/>
+    <w:lsdException w:name="Outline List 1" w:semiHidden="1" w:unhideWhenUsed="1"/>
+    <w:lsdException w:name="Outline List 2" w:semiHidden="1" w:unhideWhenUsed="1"/>
+    <w:lsdException w:name="Outline List 3" w:semiHidden="1" w:unhideWhenUsed="1"/>
+    <w:lsdException w:name="Table Simple 1" w:semiHidden="1" w:unhideWhenUsed="1"/>
+    <w:lsdException w:name="Table Simple 2" w:semiHidden="1" w:unhideWhenUsed="1"/>
+    <w:lsdException w:name="Table Simple 3" w:semiHidden="1" w:unhideWhenUsed="1"/>
+    <w:lsdException w:name="Table Classic 1" w:semiHidden="1" w:unhideWhenUsed="1"/>
+    <w:lsdException w:name="Table Classic 2" w:semiHidden="1" w:unhideWhenUsed="1"/>
+    <w:lsdException w:name="Table Classic 3" w:semiHidden="1" w:unhideWhenUsed="1"/>
+    <w:lsdException w:name="Table Classic 4" w:semiHidden="1" w:unhideWhenUsed="1"/>
+    <w:lsdException w:name="Table Colorful 1" w:semiHidden="1" w:unhideWhenUsed="1"/>
+    <w:lsdException w:name="Table Colorful 2" w:semiHidden="1" w:unhideWhenUsed="1"/>
+    <w:lsdException w:name="Table Colorful 3" w:semiHidden="1" w:unhideWhenUsed="1"/>
+    <w:lsdException w:name="Table Columns 1" w:semiHidden="1" w:unhideWhenUsed="1"/>
+    <w:lsdException w:name="Table Columns 2" w:semiHidden="1" w:unhideWhenUsed="1"/>
+    <w:lsdException w:name="Table Columns 3" w:semiHidden="1" w:unhideWhenUsed="1"/>
+    <w:lsdException w:name="Table Columns 4" w:semiHidden="1" w:unhideWhenUsed="1"/>
+    <w:lsdException w:name="Table Columns 5" w:semiHidden="1" w:unhideWhenUsed="1"/>
+    <w:lsdException w:name="Table Grid 1" w:semiHidden="1" w:unhideWhenUsed="1"/>
+    <w:lsdException w:name="Table Grid 2" w:semiHidden="1" w:unhideWhenUsed="1"/>
+    <w:lsdException w:name="Table Grid 3" w:semiHidden="1" w:unhideWhenUsed="1"/>
+    <w:lsdException w:name="Table Grid 4" w:semiHidden="1" w:unhideWhenUsed="1"/>
+    <w:lsdException w:name="Table Grid 5" w:semiHidden="1" w:unhideWhenUsed="1"/>
+    <w:lsdException w:name="Table Grid 6" w:semiHidden="1" w:unhideWhenUsed="1"/>
+    <w:lsdException w:name="Table Grid 7" w:semiHidden="1" w:unhideWhenUsed="1"/>
+    <w:lsdException w:name="Table Grid 8" w:semiHidden="1" w:unhideWhenUsed="1"/>
+    <w:lsdException w:name="Table List 1" w:semiHidden="1" w:unhideWhenUsed="1"/>
+    <w:lsdException w:name="Table List 2" w:semiHidden="1" w:unhideWhenUsed="1"/>
+    <w:lsdException w:name="Table List 3" w:semiHidden="1" w:unhideWhenUsed="1"/>
+    <w:lsdException w:name="Table List 4" w:semiHidden="1" w:unhideWhenUsed="1"/>
+    <w:lsdException w:name="Table List 5" w:semiHidden="1" w:unhideWhenUsed="1"/>
+    <w:lsdException w:name="Table List 6" w:semiHidden="1" w:unhideWhenUsed="1"/>
+    <w:lsdException w:name="Table List 7" w:semiHidden="1" w:unhideWhenUsed="1"/>
+    <w:lsdException w:name="Table List 8" w:semiHidden="1" w:unhideWhenUsed="1"/>
+    <w:lsdException w:name="Table 3D effects 1" w:semiHidden="1" w:unhideWhenUsed="1"/>
+    <w:lsdException w:name="Table 3D effects 2" w:semiHidden="1" w:unhideWhenUsed="1"/>
+    <w:lsdException w:name="Table 3D effects 3" w:semiHidden="1" w:unhideWhenUsed="1"/>
+    <w:lsdException w:name="Table Contemporary" w:semiHidden="1" w:unhideWhenUsed="1"/>
+    <w:lsdException w:name="Table Elegant" w:semiHidden="1" w:unhideWhenUsed="1"/>
+    <w:lsdException w:name="Table Professional" w:semiHidden="1" w:unhideWhenUsed="1"/>
+    <w:lsdException w:name="Table Subtle 1" w:semiHidden="1" w:unhideWhenUsed="1"/>
+    <w:lsdException w:name="Table Subtle 2" w:semiHidden="1" w:unhideWhenUsed="1"/>
+    <w:lsdException w:name="Table Web 1" w:semiHidden="1" w:unhideWhenUsed="1"/>
+    <w:lsdException w:name="Table Web 2" w:semiHidden="1" w:unhideWhenUsed="1"/>
+    <w:lsdException w:name="Table Web 3" w:semiHidden="1" w:unhideWhenUsed="1"/>
+    <w:lsdException w:name="Balloon Text" w:semiHidden="1" w:unhideWhenUsed="1"/>
+    <w:lsdException w:name="Table Grid" w:uiPriority="39"/>
+    <w:lsdException w:name="Table Theme" w:semiHidden="1" w:unhideWhenUsed="1"/>
+    <w:lsdException w:name="Note Level 1" w:semiHidden="1" w:unhideWhenUsed="1"/>
+    <w:lsdException w:name="Note Level 2" w:semiHidden="1" w:unhideWhenUsed="1"/>
+    <w:lsdException w:name="Note Level 3" w:semiHidden="1" w:unhideWhenUsed="1"/>
+    <w:lsdException w:name="Note Level 4" w:semiHidden="1" w:unhideWhenUsed="1"/>
+    <w:lsdException w:name="Note Level 5" w:semiHidden="1" w:unhideWhenUsed="1"/>
+    <w:lsdException w:name="Note Level 6" w:semiHidden="1" w:unhideWhenUsed="1"/>
+    <w:lsdException w:name="Note Level 7" w:semiHidden="1" w:unhideWhenUsed="1"/>
+    <w:lsdException w:name="Note Level 8" w:semiHidden="1" w:unhideWhenUsed="1"/>
+    <w:lsdException w:name="Note Level 9" w:semiHidden="1" w:unhideWhenUsed="1"/>
+    <w:lsdException w:name="Placeholder Text" w:semiHidden="1"/>
+    <w:lsdException w:name="No Spacing" w:uiPriority="1" w:qFormat="1"/>
+    <w:lsdException w:name="Light Shading" w:uiPriority="60"/>
+    <w:lsdException w:name="Light List" w:uiPriority="61"/>
+    <w:lsdException w:name="Light Grid" w:uiPriority="62"/>
+    <w:lsdException w:name="Medium Shading 1" w:uiPriority="63"/>
+    <w:lsdException w:name="Medium Shading 2" w:uiPriority="64"/>
+    <w:lsdException w:name="Medium List 1" w:uiPriority="65"/>
+    <w:lsdException w:name="Medium List 2" w:uiPriority="66"/>
+    <w:lsdException w:name="Medium Grid 1" w:uiPriority="67"/>
+    <w:lsdException w:name="Medium Grid 2" w:uiPriority="68"/>
+    <w:lsdException w:name="Medium Grid 3" w:uiPriority="69"/>
+    <w:lsdException w:name="Dark List" w:uiPriority="70"/>
+    <w:lsdException w:name="Colorful Shading" w:uiPriority="71"/>
+    <w:lsdException w:name="Colorful List" w:uiPriority="72"/>
+    <w:lsdException w:name="Colorful Grid" w:uiPriority="73"/>
+    <w:lsdException w:name="Light Shading Accent 1" w:uiPriority="60"/>
+    <w:lsdException w:name="Light List Accent 1" w:uiPriority="61"/>
+    <w:lsdException w:name="Light Grid Accent 1" w:uiPriority="62"/>
+    <w:lsdException w:name="Medium Shading 1 Accent 1" w:uiPriority="63"/>
+    <w:lsdException w:name="Medium Shading 2 Accent 1" w:uiPriority="64"/>
+    <w:lsdException w:name="Medium List 1 Accent 1" w:uiPriority="65"/>
+    <w:lsdException w:name="Revision" w:semiHidden="1"/>
+    <w:lsdException w:name="List Paragraph" w:uiPriority="34" w:qFormat="1"/>
+    <w:lsdException w:name="Quote" w:uiPriority="29" w:qFormat="1"/>
+    <w:lsdException w:name="Intense Quote" w:uiPriority="30" w:qFormat="1"/>
+    <w:lsdException w:name="Medium List 2 Accent 1" w:uiPriority="66"/>
+    <w:lsdException w:name="Medium Grid 1 Accent 1" w:uiPriority="67"/>
+    <w:lsdException w:name="Medium Grid 2 Accent 1" w:uiPriority="68"/>
+    <w:lsdException w:name="Medium Grid 3 Accent 1" w:uiPriority="69"/>
+    <w:lsdException w:name="Dark List Accent 1" w:uiPriority="70"/>
+    <w:lsdException w:name="Colorful Shading Accent 1" w:uiPriority="71"/>
+    <w:lsdException w:name="Colorful List Accent 1" w:uiPriority="72"/>
+    <w:lsdException w:name="Colorful Grid Accent 1" w:uiPriority="73"/>
+    <w:lsdException w:name="Light Shading Accent 2" w:uiPriority="60"/>
+    <w:lsdException w:name="Light List Accent 2" w:uiPriority="61"/>
+    <w:lsdException w:name="Light Grid Accent 2" w:uiPriority="62"/>
+    <w:lsdException w:name="Medium Shading 1 Accent 2" w:uiPriority="63"/>
+    <w:lsdException w:name="Medium Shading 2 Accent 2" w:uiPriority="64"/>
+    <w:lsdException w:name="Medium List 1 Accent 2" w:uiPriority="65"/>
+    <w:lsdException w:name="Medium List 2 Accent 2" w:uiPriority="66"/>
+    <w:lsdException w:name="Medium Grid 1 Accent 2" w:uiPriority="67"/>
+    <w:lsdException w:name="Medium Grid 2 Accent 2" w:uiPriority="68"/>
+    <w:lsdException w:name="Medium Grid 3 Accent 2" w:uiPriority="69"/>
+    <w:lsdException w:name="Dark List Accent 2" w:uiPriority="70"/>
+    <w:lsdException w:name="Colorful Shading Accent 2" w:uiPriority="71"/>
+    <w:lsdException w:name="Colorful List Accent 2" w:uiPriority="72"/>
+    <w:lsdException w:name="Colorful Grid Accent 2" w:uiPriority="73"/>
+    <w:lsdException w:name="Light Shading Accent 3" w:uiPriority="60"/>
+    <w:lsdException w:name="Light List Accent 3" w:uiPriority="61"/>
+    <w:lsdException w:name="Light Grid Accent 3" w:uiPriority="62"/>
+    <w:lsdException w:name="Medium Shading 1 Accent 3" w:uiPriority="63"/>
+    <w:lsdException w:name="Medium Shading 2 Accent 3" w:uiPriority="64"/>
+    <w:lsdException w:name="Medium List 1 Accent 3" w:uiPriority="65"/>
+    <w:lsdException w:name="Medium List 2 Accent 3" w:uiPriority="66"/>
+    <w:lsdException w:name="Medium Grid 1 Accent 3" w:uiPriority="67"/>
+    <w:lsdException w:name="Medium Grid 2 Accent 3" w:uiPriority="68"/>
+    <w:lsdException w:name="Medium Grid 3 Accent 3" w:uiPriority="69"/>
+    <w:lsdException w:name="Dark List Accent 3" w:uiPriority="70"/>
+    <w:lsdException w:name="Colorful Shading Accent 3" w:uiPriority="71"/>
+    <w:lsdException w:name="Colorful List Accent 3" w:uiPriority="72"/>
+    <w:lsdException w:name="Colorful Grid Accent 3" w:uiPriority="73"/>
+    <w:lsdException w:name="Light Shading Accent 4" w:uiPriority="60"/>
+    <w:lsdException w:name="Light List Accent 4" w:uiPriority="61"/>
+    <w:lsdException w:name="Light Grid Accent 4" w:uiPriority="62"/>
+    <w:lsdException w:name="Medium Shading 1 Accent 4" w:uiPriority="63"/>
+    <w:lsdException w:name="Medium Shading 2 Accent 4" w:uiPriority="64"/>
+    <w:lsdException w:name="Medium List 1 Accent 4" w:uiPriority="65"/>
+    <w:lsdException w:name="Medium List 2 Accent 4" w:uiPriority="66"/>
+    <w:lsdException w:name="Medium Grid 1 Accent 4" w:uiPriority="67"/>
+    <w:lsdException w:name="Medium Grid 2 Accent 4" w:uiPriority="68"/>
+    <w:lsdException w:name="Medium Grid 3 Accent 4" w:uiPriority="69"/>
+    <w:lsdException w:name="Dark List Accent 4" w:uiPriority="70"/>
+    <w:lsdException w:name="Colorful Shading Accent 4" w:uiPriority="71"/>
+    <w:lsdException w:name="Colorful List Accent 4" w:uiPriority="72"/>
+    <w:lsdException w:name="Colorful Grid Accent 4" w:uiPriority="73"/>
+    <w:lsdException w:name="Light Shading Accent 5" w:uiPriority="60"/>
+    <w:lsdException w:name="Light List Accent 5" w:uiPriority="61"/>
+    <w:lsdException w:name="Light Grid Accent 5" w:uiPriority="62"/>
+    <w:lsdException w:name="Medium Shading 1 Accent 5" w:uiPriority="63"/>
+    <w:lsdException w:name="Medium Shading 2 Accent 5" w:uiPriority="64"/>
+    <w:lsdException w:name="Medium List 1 Accent 5" w:uiPriority="65"/>
+    <w:lsdException w:name="Medium List 2 Accent 5" w:uiPriority="66"/>
+    <w:lsdException w:name="Medium Grid 1 Accent 5" w:uiPriority="67"/>
+    <w:lsdException w:name="Medium Grid 2 Accent 5" w:uiPriority="68"/>
+    <w:lsdException w:name="Medium Grid 3 Accent 5" w:uiPriority="69"/>
+    <w:lsdException w:name="Dark List Accent 5" w:uiPriority="70"/>
+    <w:lsdException w:name="Colorful Shading Accent 5" w:uiPriority="71"/>
+    <w:lsdException w:name="Colorful List Accent 5" w:uiPriority="72"/>
+    <w:lsdException w:name="Colorful Grid Accent 5" w:uiPriority="73"/>
+    <w:lsdException w:name="Light Shading Accent 6" w:uiPriority="60"/>
+    <w:lsdException w:name="Light List Accent 6" w:uiPriority="61"/>
+    <w:lsdException w:name="Light Grid Accent 6" w:uiPriority="62"/>
+    <w:lsdException w:name="Medium Shading 1 Accent 6" w:uiPriority="63"/>
+    <w:lsdException w:name="Medium Shading 2 Accent 6" w:uiPriority="64"/>
+    <w:lsdException w:name="Medium List 1 Accent 6" w:uiPriority="65"/>
+    <w:lsdException w:name="Medium List 2 Accent 6" w:uiPriority="66"/>
+    <w:lsdException w:name="Medium Grid 1 Accent 6" w:uiPriority="67"/>
+    <w:lsdException w:name="Medium Grid 2 Accent 6" w:uiPriority="68"/>
+    <w:lsdException w:name="Medium Grid 3 Accent 6" w:uiPriority="69"/>
+    <w:lsdException w:name="Dark List Accent 6" w:uiPriority="70"/>
+    <w:lsdException w:name="Colorful Shading Accent 6" w:uiPriority="71"/>
+    <w:lsdException w:name="Colorful List Accent 6" w:uiPriority="72"/>
+    <w:lsdException w:name="Colorful Grid Accent 6" w:uiPriority="73"/>
+    <w:lsdException w:name="Subtle Emphasis" w:uiPriority="19" w:qFormat="1"/>
+    <w:lsdException w:name="Intense Emphasis" w:uiPriority="21" w:qFormat="1"/>
+    <w:lsdException w:name="Subtle Reference" w:uiPriority="31" w:qFormat="1"/>
+    <w:lsdException w:name="Intense Reference" w:uiPriority="32" w:qFormat="1"/>
+    <w:lsdException w:name="Book Title" w:uiPriority="33" w:qFormat="1"/>
+    <w:lsdException w:name="Bibliography" w:semiHidden="1" w:uiPriority="37" w:unhideWhenUsed="1"/>
+    <w:lsdException w:name="TOC Heading" w:semiHidden="1" w:uiPriority="39" w:unhideWhenUsed="1" w:qFormat="1"/>
+    <w:lsdException w:name="Plain Table 1" w:uiPriority="41"/>
+    <w:lsdException w:name="Plain Table 2" w:uiPriority="42"/>
+    <w:lsdException w:name="Plain Table 3" w:uiPriority="43"/>
+    <w:lsdException w:name="Plain Table 4" w:uiPriority="44"/>
+    <w:lsdException w:name="Plain Table 5" w:uiPriority="45"/>
+    <w:lsdException w:name="Grid Table Light" w:uiPriority="40"/>
+    <w:lsdException w:name="Grid Table 1 Light" w:uiPriority="46"/>
+    <w:lsdException w:name="Grid Table 2" w:uiPriority="47"/>
+    <w:lsdException w:name="Grid Table 3" w:uiPriority="48"/>
+    <w:lsdException w:name="Grid Table 4" w:uiPriority="49"/>
+    <w:lsdException w:name="Grid Table 5 Dark" w:uiPriority="50"/>
+    <w:lsdException w:name="Grid Table 6 Colorful" w:uiPriority="51"/>
+    <w:lsdException w:name="Grid Table 7 Colorful" w:uiPriority="52"/>
+    <w:lsdException w:name="Grid Table 1 Light Accent 1" w:uiPriority="46"/>
+    <w:lsdException w:name="Grid Table 2 Accent 1" w:uiPriority="47"/>
+    <w:lsdException w:name="Grid Table 3 Accent 1" w:uiPriority="48"/>
+    <w:lsdException w:name="Grid Table 4 Accent 1" w:uiPriority="49"/>
+    <w:lsdException w:name="Grid Table 5 Dark Accent 1" w:uiPriority="50"/>
+    <w:lsdException w:name="Grid Table 6 Colorful Accent 1" w:uiPriority="51"/>
+    <w:lsdException w:name="Grid Table 7 Colorful Accent 1" w:uiPriority="52"/>
+    <w:lsdException w:name="Grid Table 1 Light Accent 2" w:uiPriority="46"/>
+    <w:lsdException w:name="Grid Table 2 Accent 2" w:uiPriority="47"/>
+    <w:lsdException w:name="Grid Table 3 Accent 2" w:uiPriority="48"/>
+    <w:lsdException w:name="Grid Table 4 Accent 2" w:uiPriority="49"/>
+    <w:lsdException w:name="Grid Table 5 Dark Accent 2" w:uiPriority="50"/>
+    <w:lsdException w:name="Grid Table 6 Colorful Accent 2" w:uiPriority="51"/>
+    <w:lsdException w:name="Grid Table 7 Colorful Accent 2" w:uiPriority="52"/>
+    <w:lsdException w:name="Grid Table 1 Light Accent 3" w:uiPriority="46"/>
+    <w:lsdException w:name="Grid Table 2 Accent 3" w:uiPriority="47"/>
+    <w:lsdException w:name="Grid Table 3 Accent 3" w:uiPriority="48"/>
+    <w:lsdException w:name="Grid Table 4 Accent 3" w:uiPriority="49"/>
+    <w:lsdException w:name="Grid Table 5 Dark Accent 3" w:uiPriority="50"/>
+    <w:lsdException w:name="Grid Table 6 Colorful Accent 3" w:uiPriority="51"/>
+    <w:lsdException w:name="Grid Table 7 Colorful Accent 3" w:uiPriority="52"/>
+    <w:lsdException w:name="Grid Table 1 Light Accent 4" w:uiPriority="46"/>
+    <w:lsdException w:name="Grid Table 2 Accent 4" w:uiPriority="47"/>
+    <w:lsdException w:name="Grid Table 3 Accent 4" w:uiPriority="48"/>
+    <w:lsdException w:name="Grid Table 4 Accent 4" w:uiPriority="49"/>
+    <w:lsdException w:name="Grid Table 5 Dark Accent 4" w:uiPriority="50"/>
+    <w:lsdException w:name="Grid Table 6 Colorful Accent 4" w:uiPriority="51"/>
+    <w:lsdException w:name="Grid Table 7 Colorful Accent 4" w:uiPriority="52"/>
+    <w:lsdException w:name="Grid Table 1 Light Accent 5" w:uiPriority="46"/>
+    <w:lsdException w:name="Grid Table 2 Accent 5" w:uiPriority="47"/>
+    <w:lsdException w:name="Grid Table 3 Accent 5" w:uiPriority="48"/>
+    <w:lsdException w:name="Grid Table 4 Accent 5" w:uiPriority="49"/>
+    <w:lsdException w:name="Grid Table 5 Dark Accent 5" w:uiPriority="50"/>
+    <w:lsdException w:name="Grid Table 6 Colorful Accent 5" w:uiPriority="51"/>
+    <w:lsdException w:name="Grid Table 7 Colorful Accent 5" w:uiPriority="52"/>
+    <w:lsdException w:name="Grid Table 1 Light Accent 6" w:uiPriority="46"/>
+    <w:lsdException w:name="Grid Table 2 Accent 6" w:uiPriority="47"/>
+    <w:lsdException w:name="Grid Table 3 Accent 6" w:uiPriority="48"/>
+    <w:lsdException w:name="Grid Table 4 Accent 6" w:uiPriority="49"/>
+    <w:lsdException w:name="Grid Table 5 Dark Accent 6" w:uiPriority="50"/>
+    <w:lsdException w:name="Grid Table 6 Colorful Accent 6" w:uiPriority="51"/>
+    <w:lsdException w:name="Grid Table 7 Colorful Accent 6" w:uiPriority="52"/>
+    <w:lsdException w:name="List Table 1 Light" w:uiPriority="46"/>
+    <w:lsdException w:name="List Table 2" w:uiPriority="47"/>
+    <w:lsdException w:name="List Table 3" w:uiPriority="48"/>
+    <w:lsdException w:name="List Table 4" w:uiPriority="49"/>
+    <w:lsdException w:name="List Table 5 Dark" w:uiPriority="50"/>
+    <w:lsdException w:name="List Table 6 Colorful" w:uiPriority="51"/>
+    <w:lsdException w:name="List Table 7 Colorful" w:uiPriority="52"/>
+    <w:lsdException w:name="List Table 1 Light Accent 1" w:uiPriority="46"/>
+    <w:lsdException w:name="List Table 2 Accent 1" w:uiPriority="47"/>
+    <w:lsdException w:name="List Table 3 Accent 1" w:uiPriority="48"/>
+    <w:lsdException w:name="List Table 4 Accent 1" w:uiPriority="49"/>
+    <w:lsdException w:name="List Table 5 Dark Accent 1" w:uiPriority="50"/>
+    <w:lsdException w:name="List Table 6 Colorful Accent 1" w:uiPriority="51"/>
+    <w:lsdException w:name="List Table 7 Colorful Accent 1" w:uiPriority="52"/>
+    <w:lsdException w:name="List Table 1 Light Accent 2" w:uiPriority="46"/>
+    <w:lsdException w:name="List Table 2 Accent 2" w:uiPriority="47"/>
+    <w:lsdException w:name="List Table 3 Accent 2" w:uiPriority="48"/>
+    <w:lsdException w:name="List Table 4 Accent 2" w:uiPriority="49"/>
+    <w:lsdException w:name="List Table 5 Dark Accent 2" w:uiPriority="50"/>
+    <w:lsdException w:name="List Table 6 Colorful Accent 2" w:uiPriority="51"/>
+    <w:lsdException w:name="List Table 7 Colorful Accent 2" w:uiPriority="52"/>
+    <w:lsdException w:name="List Table 1 Light Accent 3" w:uiPriority="46"/>
+    <w:lsdException w:name="List Table 2 Accent 3" w:uiPriority="47"/>
+    <w:lsdException w:name="List Table 3 Accent 3" w:uiPriority="48"/>
+    <w:lsdException w:name="List Table 4 Accent 3" w:uiPriority="49"/>
+    <w:lsdException w:name="List Table 5 Dark Accent 3" w:uiPriority="50"/>
+    <w:lsdException w:name="List Table 6 Colorful Accent 3" w:uiPriority="51"/>
+    <w:lsdException w:name="List Table 7 Colorful Accent 3" w:uiPriority="52"/>
+    <w:lsdException w:name="List Table 1 Light Accent 4" w:uiPriority="46"/>
+    <w:lsdException w:name="List Table 2 Accent 4" w:uiPriority="47"/>
+    <w:lsdException w:name="List Table 3 Accent 4" w:uiPriority="48"/>
+    <w:lsdException w:name="List Table 4 Accent 4" w:uiPriority="49"/>
+    <w:lsdException w:name="List Table 5 Dark Accent 4" w:uiPriority="50"/>
+    <w:lsdException w:name="List Table 6 Colorful Accent 4" w:uiPriority="51"/>
+    <w:lsdException w:name="List Table 7 Colorful Accent 4" w:uiPriority="52"/>
+    <w:lsdException w:name="List Table 1 Light Accent 5" w:uiPriority="46"/>
+    <w:lsdException w:name="List Table 2 Accent 5" w:uiPriority="47"/>
+    <w:lsdException w:name="List Table 3 Accent 5" w:uiPriority="48"/>
+    <w:lsdException w:name="List Table 4 Accent 5" w:uiPriority="49"/>
+    <w:lsdException w:name="List Table 5 Dark Accent 5" w:uiPriority="50"/>
+    <w:lsdException w:name="List Table 6 Colorful Accent 5" w:uiPriority="51"/>
+    <w:lsdException w:name="List Table 7 Colorful Accent 5" w:uiPriority="52"/>
+    <w:lsdException w:name="List Table 1 Light Accent 6" w:uiPriority="46"/>
+    <w:lsdException w:name="List Table 2 Accent 6" w:uiPriority="47"/>
+    <w:lsdException w:name="List Table 3 Accent 6" w:uiPriority="48"/>
+    <w:lsdException w:name="List Table 4 Accent 6" w:uiPriority="49"/>
+    <w:lsdException w:name="List Table 5 Dark Accent 6" w:uiPriority="50"/>
+    <w:lsdException w:name="List Table 6 Colorful Accent 6" w:uiPriority="51"/>
+    <w:lsdException w:name="List Table 7 Colorful Accent 6" w:uiPriority="52"/>
+    <w:lsdException w:name="Mention" w:semiHidden="1" w:unhideWhenUsed="1"/>
+    <w:lsdException w:name="Smart Hyperlink" w:semiHidden="1" w:unhideWhenUsed="1"/>
+  </w:latentStyles>
+  <w:style w:type="paragraph" w:default="1" w:styleId="Normal">
+    <w:name w:val="Normal"/>
+    <w:qFormat/>
+  </w:style>
+  <w:style w:type="character" w:default="1" w:styleId="DefaultParagraphFont">
+    <w:name w:val="Default Paragraph Font"/>
+    <w:uiPriority w:val="1"/>
+    <w:semiHidden/>
+    <w:unhideWhenUsed/>
+  </w:style>
+  <w:style w:type="table" w:default="1" w:styleId="TableNormal">
+    <w:name w:val="Normal Table"/>
+    <w:uiPriority w:val="99"/>
+    <w:semiHidden/>
+    <w:unhideWhenUsed/>
+    <w:tblPr>
+      <w:tblInd w:w="0" w:type="dxa"/>
+      <w:tblCellMar>
+        <w:top w:w="0" w:type="dxa"/>
+        <w:left w:w="108" w:type="dxa"/>
+        <w:bottom w:w="0" w:type="dxa"/>
+        <w:right w:w="108" w:type="dxa"/>
+      </w:tblCellMar>
+    </w:tblPr>
+  </w:style>
+  <w:style w:type="numbering" w:default="1" w:styleId="NoList">
+    <w:name w:val="No List"/>
+    <w:uiPriority w:val="99"/>
+    <w:semiHidden/>
+    <w:unhideWhenUsed/>
+  </w:style>
+  <w:style w:type="paragraph" w:customStyle="1" w:styleId="0A7A18570289E740B1C8BE666771B648">
+    <w:name w:val="0A7A18570289E740B1C8BE666771B648"/>
+    <w:rsid w:val="00650FA9"/>
+  </w:style>
+  <w:style w:type="paragraph" w:customStyle="1" w:styleId="5DBBB125F69AC8489DC1F7138E9515D3">
+    <w:name w:val="5DBBB125F69AC8489DC1F7138E9515D3"/>
+    <w:rsid w:val="00650FA9"/>
+  </w:style>
+  <w:style w:type="paragraph" w:customStyle="1" w:styleId="0FE22BB8CD3D7749946A3F0204D88707">
+    <w:name w:val="0FE22BB8CD3D7749946A3F0204D88707"/>
+    <w:rsid w:val="00650FA9"/>
+  </w:style>
+  <w:style w:type="paragraph" w:customStyle="1" w:styleId="3E27BB9C0BB0F44FB547980DE7F7CD17">
+    <w:name w:val="3E27BB9C0BB0F44FB547980DE7F7CD17"/>
+    <w:rsid w:val="00650FA9"/>
+  </w:style>
+  <w:style w:type="paragraph" w:customStyle="1" w:styleId="B701D0001379C74BB02E58D06533ED0A">
+    <w:name w:val="B701D0001379C74BB02E58D06533ED0A"/>
+    <w:rsid w:val="00650FA9"/>
+  </w:style>
+  <w:style w:type="paragraph" w:customStyle="1" w:styleId="68CE41BD9939F242AB4635CF697955E4">
+    <w:name w:val="68CE41BD9939F242AB4635CF697955E4"/>
+    <w:rsid w:val="00650FA9"/>
+  </w:style>
+  <w:style w:type="paragraph" w:customStyle="1" w:styleId="80EEBB9FE2B7D64CBE534DAE306C0AF2">
+    <w:name w:val="80EEBB9FE2B7D64CBE534DAE306C0AF2"/>
+    <w:rsid w:val="00650FA9"/>
+  </w:style>
+  <w:style w:type="paragraph" w:customStyle="1" w:styleId="F8EF4A9207EF9049BB497D7C91D37A88">
+    <w:name w:val="F8EF4A9207EF9049BB497D7C91D37A88"/>
+    <w:rsid w:val="00650FA9"/>
+  </w:style>
+  <w:style w:type="paragraph" w:customStyle="1" w:styleId="965574575B7A194597B7065C8AA5FC3E">
+    <w:name w:val="965574575B7A194597B7065C8AA5FC3E"/>
+    <w:rsid w:val="00650FA9"/>
+  </w:style>
+  <w:style w:type="paragraph" w:customStyle="1" w:styleId="C6F8C4A9BCEE00409FF998E82E5F48B3">
+    <w:name w:val="C6F8C4A9BCEE00409FF998E82E5F48B3"/>
+    <w:rsid w:val="00650FA9"/>
+  </w:style>
+  <w:style w:type="paragraph" w:customStyle="1" w:styleId="E8692825F85B674EA856011B95691B14">
+    <w:name w:val="E8692825F85B674EA856011B95691B14"/>
+    <w:rsid w:val="00650FA9"/>
+  </w:style>
+  <w:style w:type="paragraph" w:customStyle="1" w:styleId="1144A5E91842464292D74A8B30060819">
+    <w:name w:val="1144A5E91842464292D74A8B30060819"/>
+    <w:rsid w:val="00650FA9"/>
+  </w:style>
+  <w:style w:type="paragraph" w:customStyle="1" w:styleId="1A0018CEE4A4804285BF4AA71A6F3CC9">
+    <w:name w:val="1A0018CEE4A4804285BF4AA71A6F3CC9"/>
+    <w:rsid w:val="00650FA9"/>
+  </w:style>
+  <w:style w:type="paragraph" w:customStyle="1" w:styleId="C5FDEA478207944CA98924E1C6D983C5">
+    <w:name w:val="C5FDEA478207944CA98924E1C6D983C5"/>
+    <w:rsid w:val="00650FA9"/>
+  </w:style>
+  <w:style w:type="paragraph" w:customStyle="1" w:styleId="E5A2C6BADB8D77408CABA6B517749C2B">
+    <w:name w:val="E5A2C6BADB8D77408CABA6B517749C2B"/>
+    <w:rsid w:val="00650FA9"/>
+  </w:style>
+  <w:style w:type="paragraph" w:customStyle="1" w:styleId="F02670B05713FF4683E4221DB8608E1D">
+    <w:name w:val="F02670B05713FF4683E4221DB8608E1D"/>
+    <w:rsid w:val="00650FA9"/>
+  </w:style>
+  <w:style w:type="paragraph" w:customStyle="1" w:styleId="099C58D64719A745B694EBF32B3DDBE4">
+    <w:name w:val="099C58D64719A745B694EBF32B3DDBE4"/>
+    <w:rsid w:val="00650FA9"/>
+  </w:style>
+  <w:style w:type="paragraph" w:customStyle="1" w:styleId="941540A356395745A9082576AC8440E8">
+    <w:name w:val="941540A356395745A9082576AC8440E8"/>
+    <w:rsid w:val="00650FA9"/>
+  </w:style>
+  <w:style w:type="paragraph" w:customStyle="1" w:styleId="3D5F24A79C070E45BDBE9531DC3DC451">
+    <w:name w:val="3D5F24A79C070E45BDBE9531DC3DC451"/>
+    <w:rsid w:val="00BA1F49"/>
+  </w:style>
+</w:styles>
+</file>
+
+<file path=word/glossary/webSettings.xml><?xml version="1.0" encoding="utf-8"?>
+<w:webSettings xmlns:mc="http://schemas.openxmlformats.org/markup-compatibility/2006" xmlns:r="http://schemas.openxmlformats.org/officeDocument/2006/relationships" xmlns:w="http://schemas.openxmlformats.org/wordprocessingml/2006/main" xmlns:w14="http://schemas.microsoft.com/office/word/2010/wordml" xmlns:w15="http://schemas.microsoft.com/office/word/2012/wordml" mc:Ignorable="w14 w15">
+  <w:allowPNG/>
+  <w:doNotSaveAsSingleFile/>
+  <w:pixelsPerInch w:val="96"/>
+</w:webSettings>
 </file>
 
 <file path=word/theme/theme1.xml><?xml version="1.0" encoding="utf-8"?>
@@ -18492,7 +19617,7 @@
 </file>
 
 <file path=customXml/itemProps1.xml><?xml version="1.0" encoding="utf-8"?>
-<ds:datastoreItem xmlns:ds="http://schemas.openxmlformats.org/officeDocument/2006/customXml" ds:itemID="{061B43EC-9675-7442-968D-251F1CB74A6D}">
+<ds:datastoreItem xmlns:ds="http://schemas.openxmlformats.org/officeDocument/2006/customXml" ds:itemID="{F18C860E-48A1-6B4A-981C-1E0ACA831BC0}">
   <ds:schemaRefs>
     <ds:schemaRef ds:uri="http://schemas.openxmlformats.org/officeDocument/2006/bibliography"/>
   </ds:schemaRefs>

</xml_diff>